<commit_message>
updated ministry cv and resume
</commit_message>
<xml_diff>
--- a/files/cv/vernonking-ministry-cv.docx
+++ b/files/cv/vernonking-ministry-cv.docx
@@ -7,7 +7,10 @@
         <w:pStyle w:val="Heading7"/>
       </w:pPr>
       <w:r>
-        <w:t xml:space="preserve">Having felt an earnest call to ministry since college, I have been preparing for both foreign missions and domestic church ministry through internship opportunities, academic study, voracious reading, intense dialog, and a foray into electronic publishing while simultaneously pursuing a career in software development. Although my primary focus has been church health, including church planting and church strengthening, I have also been gifted in personal counseling and have experience in adoption ministry. I hope to transition into vocational ministry upon completion of my M.Div. </w:t>
+        <w:t>Having felt an earnest call to ministry since college, I have been preparing for church ministry through internship opportunities, academic study, voracious reading, intense dialog, and a foray into electronic publishing while simultaneously pursuing a career in software development. Although my primary focus has been church health, including church planting and church strengthening, I have also been gifted in personal counseling and have experience in adoption ministry.</w:t>
+      </w:r>
+      <w:r>
+        <w:t xml:space="preserve"> </w:t>
       </w:r>
     </w:p>
     <w:p>
@@ -26,7 +29,16 @@
         </w:r>
       </w:hyperlink>
       <w:r>
-        <w:t xml:space="preserve">, the </w:t>
+        <w:t>,</w:t>
+      </w:r>
+      <w:r>
+        <w:rPr>
+          <w:rStyle w:val="FootnoteReference"/>
+        </w:rPr>
+        <w:footnoteReference w:id="2"/>
+      </w:r>
+      <w:r>
+        <w:t xml:space="preserve"> the </w:t>
       </w:r>
       <w:hyperlink r:id="rId10" w:history="1">
         <w:r>
@@ -92,19 +104,18 @@
       <w:pPr>
         <w:pStyle w:val="Heading5"/>
       </w:pPr>
-      <w:bookmarkStart w:id="0" w:name="_GoBack"/>
       <w:r>
         <w:rPr>
           <w:noProof/>
         </w:rPr>
         <w:drawing>
-          <wp:anchor distT="0" distB="0" distL="114300" distR="114300" simplePos="0" relativeHeight="251658240" behindDoc="0" locked="0" layoutInCell="1" allowOverlap="1" wp14:anchorId="4C6F3A00" wp14:editId="6DAF04CC">
+          <wp:anchor distT="0" distB="0" distL="114300" distR="114300" simplePos="0" relativeHeight="251658240" behindDoc="0" locked="0" layoutInCell="1" allowOverlap="1" wp14:anchorId="4C6F3A00" wp14:editId="7B869C43">
             <wp:simplePos x="0" y="0"/>
             <wp:positionH relativeFrom="margin">
               <wp:posOffset>2857500</wp:posOffset>
             </wp:positionH>
             <wp:positionV relativeFrom="margin">
-              <wp:posOffset>2730500</wp:posOffset>
+              <wp:posOffset>2501900</wp:posOffset>
             </wp:positionV>
             <wp:extent cx="3086100" cy="2057400"/>
             <wp:effectExtent l="0" t="0" r="12700" b="0"/>
@@ -153,7 +164,6 @@
           </wp:anchor>
         </w:drawing>
       </w:r>
-      <w:bookmarkEnd w:id="0"/>
       <w:r>
         <w:rPr>
           <w:noProof/>
@@ -312,9 +322,6 @@
         </w:tabs>
       </w:pPr>
       <w:r>
-        <w:t xml:space="preserve">Currently pursuing </w:t>
-      </w:r>
-      <w:r>
         <w:rPr>
           <w:i/>
         </w:rPr>
@@ -327,19 +334,7 @@
         <w:tab/>
       </w:r>
       <w:r>
-        <w:t xml:space="preserve">Anticipated </w:t>
-      </w:r>
-      <w:r>
-        <w:t>graduation</w:t>
-      </w:r>
-      <w:r>
-        <w:t xml:space="preserve">: </w:t>
-      </w:r>
-      <w:r>
-        <w:t>December</w:t>
-      </w:r>
-      <w:r>
-        <w:t xml:space="preserve"> 2014</w:t>
+        <w:t>2012–2014</w:t>
       </w:r>
       <w:r>
         <w:br/>
@@ -378,11 +373,11 @@
         <w:tab/>
       </w:r>
       <w:r>
-        <w:t>2009 – 2011</w:t>
+        <w:t>2009–2011</w:t>
       </w:r>
       <w:r>
         <w:br/>
-        <w:t>GPA: 4.0+</w:t>
+        <w:t>GPA: 4.0</w:t>
       </w:r>
     </w:p>
     <w:p>
@@ -409,7 +404,10 @@
         <w:tab/>
       </w:r>
       <w:r>
-        <w:t>May 2007</w:t>
+        <w:t>2003–</w:t>
+      </w:r>
+      <w:r>
+        <w:t>2007</w:t>
       </w:r>
       <w:r>
         <w:br/>
@@ -461,7 +459,10 @@
         <w:tab/>
       </w:r>
       <w:r>
-        <w:t>January 2014 – May 2014</w:t>
+        <w:t>January 2014–</w:t>
+      </w:r>
+      <w:r>
+        <w:t>May 2014</w:t>
       </w:r>
     </w:p>
     <w:p>
@@ -507,6 +508,21 @@
     </w:p>
     <w:p>
       <w:pPr>
+        <w:pStyle w:val="ListParagraph"/>
+        <w:numPr>
+          <w:ilvl w:val="0"/>
+          <w:numId w:val="9"/>
+        </w:numPr>
+        <w:tabs>
+          <w:tab w:val="right" w:pos="9360"/>
+        </w:tabs>
+      </w:pPr>
+      <w:r>
+        <w:t>Memorized Ephesians with the other interns</w:t>
+      </w:r>
+    </w:p>
+    <w:p>
+      <w:pPr>
         <w:pStyle w:val="Heading5"/>
       </w:pPr>
       <w:r>
@@ -539,7 +555,10 @@
       </w:hyperlink>
       <w:r>
         <w:tab/>
-        <w:t>2009 – 2011</w:t>
+        <w:t>2009–</w:t>
+      </w:r>
+      <w:r>
+        <w:t>2011</w:t>
       </w:r>
     </w:p>
     <w:p>
@@ -550,7 +569,7 @@
         <w:spacing w:after="0"/>
       </w:pPr>
       <w:r>
-        <w:t>Wrote and edited articles promoting healthy local churches:</w:t>
+        <w:t>Wrote and edited articles to promote local church health:</w:t>
       </w:r>
     </w:p>
     <w:p>
@@ -618,7 +637,76 @@
         </w:tabs>
       </w:pPr>
       <w:r>
-        <w:t>Wrote major series on divorce and remarriage, race, membership, and church discipline</w:t>
+        <w:t xml:space="preserve">Grew the writing team to include six authors </w:t>
+      </w:r>
+    </w:p>
+    <w:p>
+      <w:pPr>
+        <w:pStyle w:val="Heading5"/>
+      </w:pPr>
+      <w:r>
+        <w:t xml:space="preserve">New Song Church </w:t>
+      </w:r>
+      <w:r>
+        <w:t xml:space="preserve">| </w:t>
+      </w:r>
+      <w:r>
+        <w:t>Windhoek, Namibia</w:t>
+      </w:r>
+    </w:p>
+    <w:p>
+      <w:pPr>
+        <w:tabs>
+          <w:tab w:val="right" w:pos="9360"/>
+        </w:tabs>
+        <w:spacing w:after="0" w:line="360" w:lineRule="auto"/>
+      </w:pPr>
+      <w:r>
+        <w:rPr>
+          <w:i/>
+        </w:rPr>
+        <w:t>Missionary Intern</w:t>
+      </w:r>
+      <w:r>
+        <w:rPr>
+          <w:i/>
+        </w:rPr>
+        <w:tab/>
+      </w:r>
+      <w:r>
+        <w:t>May 2007–</w:t>
+      </w:r>
+      <w:r>
+        <w:t>August 2007</w:t>
+      </w:r>
+    </w:p>
+    <w:p>
+      <w:pPr>
+        <w:tabs>
+          <w:tab w:val="right" w:pos="9360"/>
+        </w:tabs>
+        <w:spacing w:after="0"/>
+      </w:pPr>
+      <w:r>
+        <w:t>Residential intern with a</w:t>
+      </w:r>
+      <w:r>
+        <w:t>n</w:t>
+      </w:r>
+      <w:r>
+        <w:t xml:space="preserve"> </w:t>
+      </w:r>
+      <w:r>
+        <w:t xml:space="preserve">IMB </w:t>
+      </w:r>
+      <w:r>
+        <w:t xml:space="preserve">missionary </w:t>
+      </w:r>
+      <w:r>
+        <w:t>team</w:t>
+      </w:r>
+      <w:r>
+        <w:t>:</w:t>
       </w:r>
     </w:p>
     <w:p>
@@ -633,70 +721,7 @@
         </w:tabs>
       </w:pPr>
       <w:r>
-        <w:t xml:space="preserve">Grew the writing team to include six authors </w:t>
-      </w:r>
-    </w:p>
-    <w:p>
-      <w:pPr>
-        <w:pStyle w:val="Heading5"/>
-      </w:pPr>
-      <w:r>
-        <w:t xml:space="preserve">New Song Church </w:t>
-      </w:r>
-      <w:r>
-        <w:t xml:space="preserve">| </w:t>
-      </w:r>
-      <w:r>
-        <w:t>Windhoek, Namibia</w:t>
-      </w:r>
-    </w:p>
-    <w:p>
-      <w:pPr>
-        <w:tabs>
-          <w:tab w:val="right" w:pos="9360"/>
-        </w:tabs>
-        <w:spacing w:after="0" w:line="360" w:lineRule="auto"/>
-      </w:pPr>
-      <w:r>
-        <w:rPr>
-          <w:i/>
-        </w:rPr>
-        <w:t>Missionary Intern</w:t>
-      </w:r>
-      <w:r>
-        <w:rPr>
-          <w:i/>
-        </w:rPr>
-        <w:tab/>
-      </w:r>
-      <w:r>
-        <w:t>May 2007 – August 2007</w:t>
-      </w:r>
-    </w:p>
-    <w:p>
-      <w:pPr>
-        <w:tabs>
-          <w:tab w:val="right" w:pos="9360"/>
-        </w:tabs>
-        <w:spacing w:after="0"/>
-      </w:pPr>
-      <w:r>
-        <w:t>Residential intern with a</w:t>
-      </w:r>
-      <w:r>
-        <w:t>n</w:t>
-      </w:r>
-      <w:r>
-        <w:t xml:space="preserve"> </w:t>
-      </w:r>
-      <w:r>
-        <w:t xml:space="preserve">IMB </w:t>
-      </w:r>
-      <w:r>
-        <w:t>missionary church and youth ministry</w:t>
-      </w:r>
-      <w:r>
-        <w:t>:</w:t>
+        <w:t>Assisted in the leadership and administration of a weekly outreach serving 150+ students</w:t>
       </w:r>
     </w:p>
     <w:p>
@@ -711,13 +736,13 @@
         </w:tabs>
       </w:pPr>
       <w:r>
-        <w:t>Assisted</w:t>
-      </w:r>
-      <w:r>
-        <w:t xml:space="preserve"> in the leadership and administration of a 150+ youth outreach program</w:t>
-      </w:r>
-      <w:r>
-        <w:t xml:space="preserve"> </w:t>
+        <w:t>Helped host two</w:t>
+      </w:r>
+      <w:r>
+        <w:t xml:space="preserve"> American youth mission teams</w:t>
+      </w:r>
+      <w:r>
+        <w:t xml:space="preserve"> for two weeks each</w:t>
       </w:r>
     </w:p>
     <w:p>
@@ -732,13 +757,7 @@
         </w:tabs>
       </w:pPr>
       <w:r>
-        <w:t>Helped host two</w:t>
-      </w:r>
-      <w:r>
-        <w:t xml:space="preserve"> American youth mission teams</w:t>
-      </w:r>
-      <w:r>
-        <w:t xml:space="preserve"> for two weeks each</w:t>
+        <w:t>Provided technical support for church, youth ministries, and camp</w:t>
       </w:r>
     </w:p>
     <w:p>
@@ -752,9 +771,11 @@
           <w:tab w:val="right" w:pos="9360"/>
         </w:tabs>
       </w:pPr>
-      <w:r>
-        <w:t>Provided technical support for church, youth ministries, and camp</w:t>
-      </w:r>
+      <w:bookmarkStart w:id="0" w:name="_GoBack"/>
+      <w:r>
+        <w:t>Observed cross-cultural pastoral ministry on a daily basis</w:t>
+      </w:r>
+      <w:bookmarkEnd w:id="0"/>
     </w:p>
     <w:p>
       <w:pPr>
@@ -792,7 +813,10 @@
         <w:tab/>
       </w:r>
       <w:r>
-        <w:t>2013 – Present</w:t>
+        <w:t>2013–p</w:t>
+      </w:r>
+      <w:r>
+        <w:t>resent</w:t>
       </w:r>
     </w:p>
     <w:p>
@@ -803,10 +827,7 @@
         <w:spacing w:after="0"/>
       </w:pPr>
       <w:r>
-        <w:t>Serving the church in a variety of teaching roles</w:t>
-      </w:r>
-      <w:r>
-        <w:t>:</w:t>
+        <w:t>Served in the church in a variety of roles:</w:t>
       </w:r>
     </w:p>
     <w:p>
@@ -821,7 +842,19 @@
         </w:tabs>
       </w:pPr>
       <w:r>
-        <w:t>Home Fellowship (small group) co-leader and teacher (Fall 2014)</w:t>
+        <w:t xml:space="preserve">Home Fellowship (small group) co-leader and </w:t>
+      </w:r>
+      <w:r>
+        <w:t>co-</w:t>
+      </w:r>
+      <w:r>
+        <w:t>teacher (Fall 2014</w:t>
+      </w:r>
+      <w:r>
+        <w:t>–present</w:t>
+      </w:r>
+      <w:r>
+        <w:t>)</w:t>
       </w:r>
     </w:p>
     <w:p>
@@ -836,13 +869,25 @@
         </w:tabs>
       </w:pPr>
       <w:r>
-        <w:t>Bible for Life t</w:t>
+        <w:t xml:space="preserve">Bible for Life </w:t>
+      </w:r>
+      <w:r>
+        <w:t>co-</w:t>
+      </w:r>
+      <w:r>
+        <w:t>t</w:t>
       </w:r>
       <w:r>
         <w:t>eacher, fifth grade b</w:t>
       </w:r>
       <w:r>
-        <w:t>oys (Fall 2014)</w:t>
+        <w:t>oys (Fall 2014</w:t>
+      </w:r>
+      <w:r>
+        <w:t>–present</w:t>
+      </w:r>
+      <w:r>
+        <w:t>)</w:t>
       </w:r>
     </w:p>
     <w:p>
@@ -857,7 +902,13 @@
         </w:tabs>
       </w:pPr>
       <w:r>
-        <w:t>Bible for Life t</w:t>
+        <w:t xml:space="preserve">Bible for Life </w:t>
+      </w:r>
+      <w:r>
+        <w:t>co-</w:t>
+      </w:r>
+      <w:r>
+        <w:t>t</w:t>
       </w:r>
       <w:r>
         <w:t>eacher, t</w:t>
@@ -906,7 +957,10 @@
         <w:tab/>
       </w:r>
       <w:r>
-        <w:t>2010 – 2012</w:t>
+        <w:t>2010–</w:t>
+      </w:r>
+      <w:r>
+        <w:t>2012</w:t>
       </w:r>
     </w:p>
     <w:p>
@@ -953,7 +1007,13 @@
         <w:t>Deacon candidate (</w:t>
       </w:r>
       <w:r>
-        <w:t>moved out of town soon after nomination</w:t>
+        <w:t xml:space="preserve">moved out of </w:t>
+      </w:r>
+      <w:r>
+        <w:t>state</w:t>
+      </w:r>
+      <w:r>
+        <w:t xml:space="preserve"> soon after nomination</w:t>
       </w:r>
       <w:r>
         <w:t>)</w:t>
@@ -988,6 +1048,9 @@
       <w:r>
         <w:t>Administered web technologies</w:t>
       </w:r>
+      <w:r>
+        <w:t xml:space="preserve"> for the church</w:t>
+      </w:r>
     </w:p>
     <w:p>
       <w:pPr>
@@ -1018,7 +1081,10 @@
         <w:tab/>
       </w:r>
       <w:r>
-        <w:t>2008 – 2009</w:t>
+        <w:t>2008–</w:t>
+      </w:r>
+      <w:r>
+        <w:t>2009</w:t>
       </w:r>
     </w:p>
     <w:p>
@@ -1114,7 +1180,10 @@
         <w:tab/>
       </w:r>
       <w:r>
-        <w:t>2007 – 2008</w:t>
+        <w:t>2007–</w:t>
+      </w:r>
+      <w:r>
+        <w:t>2008</w:t>
       </w:r>
     </w:p>
     <w:p>
@@ -1165,7 +1234,10 @@
         <w:tab/>
       </w:r>
       <w:r>
-        <w:t>2003 – 2007</w:t>
+        <w:t>2003–</w:t>
+      </w:r>
+      <w:r>
+        <w:t>2007</w:t>
       </w:r>
     </w:p>
     <w:p>
@@ -1249,7 +1321,10 @@
         <w:t>1992</w:t>
       </w:r>
       <w:r>
-        <w:t xml:space="preserve"> – 2003</w:t>
+        <w:t>–</w:t>
+      </w:r>
+      <w:r>
+        <w:t>2003</w:t>
       </w:r>
     </w:p>
     <w:p>
@@ -1314,38 +1389,71 @@
         </w:tabs>
       </w:pPr>
       <w:r>
-        <w:t xml:space="preserve">Counseled </w:t>
-      </w:r>
-      <w:r>
-        <w:t>as a college leader for youth camps and mission trips</w:t>
-      </w:r>
-    </w:p>
-    <w:p>
-      <w:pPr>
-        <w:pStyle w:val="Heading1"/>
-      </w:pPr>
-      <w:r>
-        <w:t xml:space="preserve">Professional </w:t>
-      </w:r>
-      <w:r>
-        <w:t>History</w:t>
-      </w:r>
-    </w:p>
-    <w:p>
-      <w:pPr>
-        <w:pStyle w:val="Heading5"/>
-      </w:pPr>
-      <w:r>
-        <w:t>Southeastern Baptist Theological Seminary | Wake Forest, North Carolina</w:t>
-      </w:r>
-    </w:p>
-    <w:p>
-      <w:pPr>
+        <w:t xml:space="preserve">Served in numerous domestic mission trips </w:t>
+      </w:r>
+      <w:r>
+        <w:t xml:space="preserve">and foreign missions to </w:t>
+      </w:r>
+    </w:p>
+    <w:p>
+      <w:pPr>
+        <w:pStyle w:val="ListParagraph"/>
+        <w:numPr>
+          <w:ilvl w:val="0"/>
+          <w:numId w:val="9"/>
+        </w:numPr>
         <w:tabs>
           <w:tab w:val="right" w:pos="9360"/>
         </w:tabs>
       </w:pPr>
       <w:r>
+        <w:t>Served in youth mission trips to Spain, Morocco, and Namibia</w:t>
+      </w:r>
+    </w:p>
+    <w:p>
+      <w:pPr>
+        <w:pStyle w:val="ListParagraph"/>
+        <w:numPr>
+          <w:ilvl w:val="0"/>
+          <w:numId w:val="9"/>
+        </w:numPr>
+        <w:tabs>
+          <w:tab w:val="right" w:pos="9360"/>
+        </w:tabs>
+      </w:pPr>
+      <w:r>
+        <w:t xml:space="preserve">Counseled </w:t>
+      </w:r>
+      <w:r>
+        <w:t>as a college leader for youth camps and mission trips</w:t>
+      </w:r>
+    </w:p>
+    <w:p>
+      <w:pPr>
+        <w:pStyle w:val="Heading1"/>
+      </w:pPr>
+      <w:r>
+        <w:t xml:space="preserve">Professional </w:t>
+      </w:r>
+      <w:r>
+        <w:t>History</w:t>
+      </w:r>
+    </w:p>
+    <w:p>
+      <w:pPr>
+        <w:pStyle w:val="Heading5"/>
+      </w:pPr>
+      <w:r>
+        <w:t>Southeastern Baptist Theological Seminary | Wake Forest, North Carolina</w:t>
+      </w:r>
+    </w:p>
+    <w:p>
+      <w:pPr>
+        <w:tabs>
+          <w:tab w:val="right" w:pos="9360"/>
+        </w:tabs>
+      </w:pPr>
+      <w:r>
         <w:rPr>
           <w:i/>
         </w:rPr>
@@ -1358,7 +1466,10 @@
         <w:tab/>
       </w:r>
       <w:r>
-        <w:t>May 2013 – Present</w:t>
+        <w:t>May 2013–p</w:t>
+      </w:r>
+      <w:r>
+        <w:t>resent</w:t>
       </w:r>
     </w:p>
     <w:p>
@@ -1392,7 +1503,10 @@
         <w:tab/>
       </w:r>
       <w:r>
-        <w:t>May 2011 – January 2013</w:t>
+        <w:t>May 2011–</w:t>
+      </w:r>
+      <w:r>
+        <w:t>January 2013</w:t>
       </w:r>
       <w:r>
         <w:t xml:space="preserve"> </w:t>
@@ -1448,7 +1562,10 @@
         <w:tab/>
       </w:r>
       <w:r>
-        <w:t>January 2011 – May 2011</w:t>
+        <w:t>January 2011–</w:t>
+      </w:r>
+      <w:r>
+        <w:t>May 2011</w:t>
       </w:r>
     </w:p>
     <w:p>
@@ -1456,6 +1573,7 @@
         <w:pStyle w:val="Heading5"/>
       </w:pPr>
       <w:r>
+        <w:lastRenderedPageBreak/>
         <w:t>FIS | Oklahoma City, Oklahoma</w:t>
       </w:r>
     </w:p>
@@ -1481,7 +1599,10 @@
         <w:tab/>
       </w:r>
       <w:r>
-        <w:t>October 2009 – November 2010</w:t>
+        <w:t>October 2009–</w:t>
+      </w:r>
+      <w:r>
+        <w:t>November 2010</w:t>
       </w:r>
       <w:r>
         <w:rPr>
@@ -1497,7 +1618,13 @@
         <w:tab/>
       </w:r>
       <w:r>
-        <w:t>September 2007 – October 2009</w:t>
+        <w:t>September 2007</w:t>
+      </w:r>
+      <w:r>
+        <w:t>–</w:t>
+      </w:r>
+      <w:r>
+        <w:t>October 2009</w:t>
       </w:r>
     </w:p>
     <w:p>
@@ -1505,7 +1632,6 @@
         <w:pStyle w:val="Heading5"/>
       </w:pPr>
       <w:r>
-        <w:lastRenderedPageBreak/>
         <w:t>Hewlett-Packard | College Station, Texas</w:t>
       </w:r>
     </w:p>
@@ -1528,11 +1654,10 @@
         <w:tab/>
       </w:r>
       <w:r>
-        <w:t xml:space="preserve">May 2006 </w:t>
-      </w:r>
-      <w:r>
-        <w:softHyphen/>
-        <w:t>– May 2007</w:t>
+        <w:t>May 2006–</w:t>
+      </w:r>
+      <w:r>
+        <w:t>May 2007</w:t>
       </w:r>
     </w:p>
     <w:p>
@@ -1565,7 +1690,13 @@
         <w:tab/>
       </w:r>
       <w:r>
-        <w:t>September 2004 – May 2006</w:t>
+        <w:t>September 2004</w:t>
+      </w:r>
+      <w:r>
+        <w:t>–</w:t>
+      </w:r>
+      <w:r>
+        <w:t>May 2006</w:t>
       </w:r>
     </w:p>
     <w:p>
@@ -1901,7 +2032,7 @@
       <w:footerReference w:type="first" r:id="rId30"/>
       <w:type w:val="continuous"/>
       <w:pgSz w:w="12240" w:h="15840"/>
-      <w:pgMar w:top="1530" w:right="1440" w:bottom="1350" w:left="1440" w:header="720" w:footer="484" w:gutter="0"/>
+      <w:pgMar w:top="1530" w:right="1440" w:bottom="990" w:left="1440" w:header="720" w:footer="484" w:gutter="0"/>
       <w:cols w:space="720"/>
       <w:docGrid w:linePitch="360"/>
     </w:sectPr>
@@ -2012,7 +2143,7 @@
                 <w:rStyle w:val="Heading9Char"/>
                 <w:noProof/>
               </w:rPr>
-              <w:t>1</w:t>
+              <w:t>4</w:t>
             </w:r>
             <w:r>
               <w:rPr>
@@ -2202,7 +2333,6 @@
         <w:separator/>
       </w:r>
     </w:p>
-    <w:p/>
   </w:footnote>
   <w:footnote w:type="continuationSeparator" w:id="0">
     <w:p>
@@ -2213,7 +2343,54 @@
         <w:continuationSeparator/>
       </w:r>
     </w:p>
-    <w:p/>
+  </w:footnote>
+  <w:footnote w:type="continuationNotice" w:id="1">
+    <w:p>
+      <w:pPr>
+        <w:spacing w:after="0" w:line="240" w:lineRule="auto"/>
+      </w:pPr>
+    </w:p>
+  </w:footnote>
+  <w:footnote w:id="2">
+    <w:p>
+      <w:pPr>
+        <w:pStyle w:val="FootnoteText"/>
+        <w:ind w:firstLine="720"/>
+        <w:rPr>
+          <w:sz w:val="20"/>
+          <w:szCs w:val="20"/>
+        </w:rPr>
+      </w:pPr>
+      <w:r>
+        <w:rPr>
+          <w:rStyle w:val="FootnoteReference"/>
+          <w:sz w:val="18"/>
+          <w:szCs w:val="18"/>
+        </w:rPr>
+        <w:footnoteRef/>
+      </w:r>
+      <w:r>
+        <w:rPr>
+          <w:sz w:val="18"/>
+          <w:szCs w:val="18"/>
+        </w:rPr>
+        <w:t>Excepting XVII. “</w:t>
+      </w:r>
+      <w:r>
+        <w:rPr>
+          <w:sz w:val="18"/>
+          <w:szCs w:val="18"/>
+        </w:rPr>
+        <w:t>The Lord’s Day.</w:t>
+      </w:r>
+      <w:r>
+        <w:rPr>
+          <w:sz w:val="18"/>
+          <w:szCs w:val="18"/>
+        </w:rPr>
+        <w:t>”</w:t>
+      </w:r>
+    </w:p>
   </w:footnote>
 </w:footnotes>
 </file>
@@ -5228,6 +5405,42 @@
       <w:u w:val="single"/>
     </w:rPr>
   </w:style>
+  <w:style w:type="paragraph" w:styleId="FootnoteText">
+    <w:name w:val="footnote text"/>
+    <w:basedOn w:val="Normal"/>
+    <w:link w:val="FootnoteTextChar"/>
+    <w:uiPriority w:val="99"/>
+    <w:unhideWhenUsed/>
+    <w:rsid w:val="00ED3F2A"/>
+    <w:pPr>
+      <w:spacing w:after="0" w:line="240" w:lineRule="auto"/>
+    </w:pPr>
+    <w:rPr>
+      <w:sz w:val="24"/>
+      <w:szCs w:val="24"/>
+    </w:rPr>
+  </w:style>
+  <w:style w:type="character" w:customStyle="1" w:styleId="FootnoteTextChar">
+    <w:name w:val="Footnote Text Char"/>
+    <w:basedOn w:val="DefaultParagraphFont"/>
+    <w:link w:val="FootnoteText"/>
+    <w:uiPriority w:val="99"/>
+    <w:rsid w:val="00ED3F2A"/>
+    <w:rPr>
+      <w:sz w:val="24"/>
+      <w:szCs w:val="24"/>
+    </w:rPr>
+  </w:style>
+  <w:style w:type="character" w:styleId="FootnoteReference">
+    <w:name w:val="footnote reference"/>
+    <w:basedOn w:val="DefaultParagraphFont"/>
+    <w:uiPriority w:val="99"/>
+    <w:unhideWhenUsed/>
+    <w:rsid w:val="00ED3F2A"/>
+    <w:rPr>
+      <w:vertAlign w:val="superscript"/>
+    </w:rPr>
+  </w:style>
 </w:styles>
 </file>
 
@@ -6219,6 +6432,42 @@
     <w:rPr>
       <w:color w:val="800080" w:themeColor="followedHyperlink"/>
       <w:u w:val="single"/>
+    </w:rPr>
+  </w:style>
+  <w:style w:type="paragraph" w:styleId="FootnoteText">
+    <w:name w:val="footnote text"/>
+    <w:basedOn w:val="Normal"/>
+    <w:link w:val="FootnoteTextChar"/>
+    <w:uiPriority w:val="99"/>
+    <w:unhideWhenUsed/>
+    <w:rsid w:val="00ED3F2A"/>
+    <w:pPr>
+      <w:spacing w:after="0" w:line="240" w:lineRule="auto"/>
+    </w:pPr>
+    <w:rPr>
+      <w:sz w:val="24"/>
+      <w:szCs w:val="24"/>
+    </w:rPr>
+  </w:style>
+  <w:style w:type="character" w:customStyle="1" w:styleId="FootnoteTextChar">
+    <w:name w:val="Footnote Text Char"/>
+    <w:basedOn w:val="DefaultParagraphFont"/>
+    <w:link w:val="FootnoteText"/>
+    <w:uiPriority w:val="99"/>
+    <w:rsid w:val="00ED3F2A"/>
+    <w:rPr>
+      <w:sz w:val="24"/>
+      <w:szCs w:val="24"/>
+    </w:rPr>
+  </w:style>
+  <w:style w:type="character" w:styleId="FootnoteReference">
+    <w:name w:val="footnote reference"/>
+    <w:basedOn w:val="DefaultParagraphFont"/>
+    <w:uiPriority w:val="99"/>
+    <w:unhideWhenUsed/>
+    <w:rsid w:val="00ED3F2A"/>
+    <w:rPr>
+      <w:vertAlign w:val="superscript"/>
     </w:rPr>
   </w:style>
 </w:styles>
@@ -6514,7 +6763,7 @@
 </file>
 
 <file path=customXml/itemProps1.xml><?xml version="1.0" encoding="utf-8"?>
-<ds:datastoreItem xmlns:ds="http://schemas.openxmlformats.org/officeDocument/2006/customXml" ds:itemID="{D46D571C-6561-8643-A5A2-D661078A82CC}">
+<ds:datastoreItem xmlns:ds="http://schemas.openxmlformats.org/officeDocument/2006/customXml" ds:itemID="{EEED00EE-0C00-4B43-9517-31C685F00C6A}">
   <ds:schemaRefs>
     <ds:schemaRef ds:uri="http://schemas.openxmlformats.org/officeDocument/2006/bibliography"/>
   </ds:schemaRefs>

</xml_diff>

<commit_message>
Changed the kids ages. Committing the pages so that I can figure out how to do this thing.
</commit_message>
<xml_diff>
--- a/files/cv/vernonking-ministry-cv.docx
+++ b/files/cv/vernonking-ministry-cv.docx
@@ -1,6 +1,6 @@
 
 <file path=word/document.xml><?xml version="1.0" encoding="utf-8"?>
-<w:document xmlns:wpc="http://schemas.microsoft.com/office/word/2010/wordprocessingCanvas" xmlns:mo="http://schemas.microsoft.com/office/mac/office/2008/main" xmlns:mc="http://schemas.openxmlformats.org/markup-compatibility/2006" xmlns:mv="urn:schemas-microsoft-com:mac:vml" xmlns:o="urn:schemas-microsoft-com:office:office" xmlns:r="http://schemas.openxmlformats.org/officeDocument/2006/relationships" xmlns:m="http://schemas.openxmlformats.org/officeDocument/2006/math" xmlns:v="urn:schemas-microsoft-com:vml" xmlns:wp14="http://schemas.microsoft.com/office/word/2010/wordprocessingDrawing" xmlns:wp="http://schemas.openxmlformats.org/drawingml/2006/wordprocessingDrawing" xmlns:w10="urn:schemas-microsoft-com:office:word" xmlns:w="http://schemas.openxmlformats.org/wordprocessingml/2006/main" xmlns:w14="http://schemas.microsoft.com/office/word/2010/wordml" xmlns:wpg="http://schemas.microsoft.com/office/word/2010/wordprocessingGroup" xmlns:wpi="http://schemas.microsoft.com/office/word/2010/wordprocessingInk" xmlns:wne="http://schemas.microsoft.com/office/word/2006/wordml" xmlns:wps="http://schemas.microsoft.com/office/word/2010/wordprocessingShape" mc:Ignorable="w14 wp14">
+<w:document xmlns:wpc="http://schemas.microsoft.com/office/word/2010/wordprocessingCanvas" xmlns:mo="http://schemas.microsoft.com/office/mac/office/2008/main" xmlns:mc="http://schemas.openxmlformats.org/markup-compatibility/2006" xmlns:mv="urn:schemas-microsoft-com:mac:vml" xmlns:o="urn:schemas-microsoft-com:office:office" xmlns:r="http://schemas.openxmlformats.org/officeDocument/2006/relationships" xmlns:m="http://schemas.openxmlformats.org/officeDocument/2006/math" xmlns:v="urn:schemas-microsoft-com:vml" xmlns:wp14="http://schemas.microsoft.com/office/word/2010/wordprocessingDrawing" xmlns:wp="http://schemas.openxmlformats.org/drawingml/2006/wordprocessingDrawing" xmlns:w10="urn:schemas-microsoft-com:office:word" xmlns:w="http://schemas.openxmlformats.org/wordprocessingml/2006/main" xmlns:w14="http://schemas.microsoft.com/office/word/2010/wordml" xmlns:w15="http://schemas.microsoft.com/office/word/2012/wordml" xmlns:wpg="http://schemas.microsoft.com/office/word/2010/wordprocessingGroup" xmlns:wpi="http://schemas.microsoft.com/office/word/2010/wordprocessingInk" xmlns:wne="http://schemas.microsoft.com/office/word/2006/wordml" xmlns:wps="http://schemas.microsoft.com/office/word/2010/wordprocessingShape" mc:Ignorable="w14 w15 wp14">
   <w:body>
     <w:p>
       <w:pPr>
@@ -20,7 +20,7 @@
       <w:r>
         <w:t xml:space="preserve">I affirm the </w:t>
       </w:r>
-      <w:hyperlink r:id="rId9" w:history="1">
+      <w:hyperlink r:id="rId8" w:history="1">
         <w:r>
           <w:rPr>
             <w:rStyle w:val="Hyperlink"/>
@@ -40,7 +40,7 @@
       <w:r>
         <w:t xml:space="preserve"> the </w:t>
       </w:r>
-      <w:hyperlink r:id="rId10" w:history="1">
+      <w:hyperlink r:id="rId9" w:history="1">
         <w:r>
           <w:rPr>
             <w:rStyle w:val="Hyperlink"/>
@@ -54,7 +54,7 @@
       <w:r>
         <w:t xml:space="preserve"> the </w:t>
       </w:r>
-      <w:hyperlink r:id="rId11" w:history="1">
+      <w:hyperlink r:id="rId10" w:history="1">
         <w:r>
           <w:rPr>
             <w:rStyle w:val="Hyperlink"/>
@@ -68,7 +68,7 @@
       <w:r>
         <w:t xml:space="preserve"> the </w:t>
       </w:r>
-      <w:hyperlink r:id="rId12" w:history="1">
+      <w:hyperlink r:id="rId11" w:history="1">
         <w:r>
           <w:rPr>
             <w:rStyle w:val="Hyperlink"/>
@@ -132,7 +132,7 @@
                     <pic:cNvPicPr/>
                   </pic:nvPicPr>
                   <pic:blipFill>
-                    <a:blip r:embed="rId13" cstate="print">
+                    <a:blip r:embed="rId12" cstate="print">
                       <a:extLst>
                         <a:ext uri="{28A0092B-C50C-407E-A947-70E740481C1C}">
                           <a14:useLocalDpi xmlns:a14="http://schemas.microsoft.com/office/drawing/2010/main"/>
@@ -172,7 +172,6 @@
       </w:r>
     </w:p>
     <w:p>
-      <w:proofErr w:type="gramStart"/>
       <w:r>
         <w:t>Kathryn Rose</w:t>
       </w:r>
@@ -180,7 +179,10 @@
         <w:t xml:space="preserve"> (spouse), </w:t>
       </w:r>
       <w:r>
-        <w:t>Vernon Ray, IV (11), Brooklyn Leigh (8</w:t>
+        <w:t>Ver</w:t>
+      </w:r>
+      <w:r>
+        <w:t>non Ray, IV (12), Brooklyn Leigh (8</w:t>
       </w:r>
       <w:r>
         <w:t xml:space="preserve">), </w:t>
@@ -192,7 +194,7 @@
         <w:t>), Seth Christopher (</w:t>
       </w:r>
       <w:r>
-        <w:t>1</w:t>
+        <w:t>2</w:t>
       </w:r>
       <w:r>
         <w:t>)</w:t>
@@ -200,7 +202,6 @@
       <w:r>
         <w:t>.</w:t>
       </w:r>
-      <w:proofErr w:type="gramEnd"/>
       <w:r>
         <w:rPr>
           <w:noProof/>
@@ -229,16 +230,24 @@
     </w:p>
     <w:p>
       <w:r>
-        <w:t>81 McDowell Dr.</w:t>
+        <w:t xml:space="preserve">1007 </w:t>
+      </w:r>
+      <w:proofErr w:type="spellStart"/>
+      <w:r>
+        <w:t>Oakgrove</w:t>
+      </w:r>
+      <w:proofErr w:type="spellEnd"/>
+      <w:r>
+        <w:t xml:space="preserve"> Circle</w:t>
       </w:r>
       <w:r>
         <w:br/>
-        <w:t>Wake Forest, North Carolina 27587</w:t>
+        <w:t>Waco, TX 76712</w:t>
       </w:r>
       <w:r>
         <w:br/>
       </w:r>
-      <w:hyperlink r:id="rId14" w:history="1">
+      <w:hyperlink r:id="rId13" w:history="1">
         <w:r>
           <w:rPr>
             <w:rStyle w:val="Hyperlink"/>
@@ -258,7 +267,7 @@
       <w:r>
         <w:t xml:space="preserve">: </w:t>
       </w:r>
-      <w:hyperlink r:id="rId15" w:history="1">
+      <w:hyperlink r:id="rId14" w:history="1">
         <w:r>
           <w:rPr>
             <w:rStyle w:val="Hyperlink"/>
@@ -273,7 +282,7 @@
         <w:br/>
         <w:t xml:space="preserve">Sermons: </w:t>
       </w:r>
-      <w:hyperlink r:id="rId16" w:history="1">
+      <w:hyperlink r:id="rId15" w:history="1">
         <w:r>
           <w:rPr>
             <w:rStyle w:val="Hyperlink"/>
@@ -287,7 +296,7 @@
       <w:r>
         <w:t xml:space="preserve">Family blog: </w:t>
       </w:r>
-      <w:hyperlink r:id="rId17" w:history="1">
+      <w:hyperlink r:id="rId16" w:history="1">
         <w:r>
           <w:rPr>
             <w:rStyle w:val="Hyperlink"/>
@@ -545,7 +554,7 @@
       <w:r>
         <w:t xml:space="preserve">, </w:t>
       </w:r>
-      <w:hyperlink r:id="rId18" w:history="1">
+      <w:hyperlink r:id="rId17" w:history="1">
         <w:r>
           <w:rPr>
             <w:rStyle w:val="Hyperlink"/>
@@ -586,7 +595,7 @@
       <w:r>
         <w:t xml:space="preserve">Article reprinted in B&amp;H book, </w:t>
       </w:r>
-      <w:hyperlink r:id="rId19" w:history="1">
+      <w:hyperlink r:id="rId18" w:history="1">
         <w:r>
           <w:rPr>
             <w:rStyle w:val="Hyperlink"/>
@@ -613,7 +622,7 @@
       <w:r>
         <w:t>Edited 100+ articles; Authored 50+ articles (</w:t>
       </w:r>
-      <w:hyperlink r:id="rId20" w:history="1">
+      <w:hyperlink r:id="rId19" w:history="1">
         <w:r>
           <w:rPr>
             <w:rStyle w:val="Hyperlink"/>
@@ -771,11 +780,9 @@
           <w:tab w:val="right" w:pos="9360"/>
         </w:tabs>
       </w:pPr>
-      <w:bookmarkStart w:id="0" w:name="_GoBack"/>
       <w:r>
         <w:t>Observed cross-cultural pastoral ministry on a daily basis</w:t>
       </w:r>
-      <w:bookmarkEnd w:id="0"/>
     </w:p>
     <w:p>
       <w:pPr>
@@ -813,10 +820,10 @@
         <w:tab/>
       </w:r>
       <w:r>
-        <w:t>2013–p</w:t>
-      </w:r>
-      <w:r>
-        <w:t>resent</w:t>
+        <w:t>2013–</w:t>
+      </w:r>
+      <w:r>
+        <w:t>present</w:t>
       </w:r>
     </w:p>
     <w:p>
@@ -851,7 +858,10 @@
         <w:t>teacher (Fall 2014</w:t>
       </w:r>
       <w:r>
-        <w:t>–present</w:t>
+        <w:t>–</w:t>
+      </w:r>
+      <w:r>
+        <w:t>Spring 2015</w:t>
       </w:r>
       <w:r>
         <w:t>)</w:t>
@@ -884,7 +894,10 @@
         <w:t>oys (Fall 2014</w:t>
       </w:r>
       <w:r>
-        <w:t>–present</w:t>
+        <w:t>–</w:t>
+      </w:r>
+      <w:r>
+        <w:t>Spring 2015</w:t>
       </w:r>
       <w:r>
         <w:t>)</w:t>
@@ -1439,6 +1452,8 @@
         <w:t>History</w:t>
       </w:r>
     </w:p>
+    <w:p/>
+    <w:p/>
     <w:p>
       <w:pPr>
         <w:pStyle w:val="Heading5"/>
@@ -1466,11 +1481,13 @@
         <w:tab/>
       </w:r>
       <w:r>
-        <w:t>May 2013–p</w:t>
-      </w:r>
-      <w:r>
-        <w:t>resent</w:t>
-      </w:r>
+        <w:t>May 2013–</w:t>
+      </w:r>
+      <w:r>
+        <w:t>January 2015</w:t>
+      </w:r>
+      <w:bookmarkStart w:id="0" w:name="_GoBack"/>
+      <w:bookmarkEnd w:id="0"/>
     </w:p>
     <w:p>
       <w:pPr>
@@ -1729,15 +1746,16 @@
           <w:b w:val="0"/>
           <w:i/>
         </w:rPr>
-        <w:t>Elder</w:t>
+        <w:t>Dean</w:t>
       </w:r>
       <w:r>
         <w:rPr>
           <w:rStyle w:val="Strong"/>
           <w:rFonts w:eastAsia="Times New Roman" w:cs="Times New Roman"/>
           <w:b w:val="0"/>
-        </w:rPr>
-        <w:t>, First Baptist Church, Durham</w:t>
+          <w:i/>
+        </w:rPr>
+        <w:t xml:space="preserve"> of the</w:t>
       </w:r>
       <w:r>
         <w:rPr>
@@ -1746,8 +1764,7 @@
           <w:b w:val="0"/>
           <w:i/>
         </w:rPr>
-        <w:br/>
-        <w:t xml:space="preserve">Associate Professor, </w:t>
+        <w:t xml:space="preserve"> School of Theology and Mission</w:t>
       </w:r>
       <w:r>
         <w:rPr>
@@ -1756,34 +1773,45 @@
           <w:b w:val="0"/>
           <w:i/>
         </w:rPr>
-        <w:t>Historical Theology and Baptist Studies</w:t>
-      </w:r>
-      <w:r>
-        <w:t>, Southeastern Baptist Theological Seminary</w:t>
-      </w:r>
-      <w:r>
-        <w:rPr>
+        <w:t xml:space="preserve">s and Professor of Christian Thought and Tradition, </w:t>
+      </w:r>
+      <w:r>
+        <w:rPr>
+          <w:rStyle w:val="Strong"/>
+          <w:rFonts w:eastAsia="Times New Roman" w:cs="Times New Roman"/>
+          <w:b w:val="0"/>
           <w:i/>
         </w:rPr>
         <w:br/>
       </w:r>
       <w:r>
-        <w:t>(919) 280-4309</w:t>
+        <w:t xml:space="preserve">Union University (effective July 1, </w:t>
+      </w:r>
+      <w:proofErr w:type="gramStart"/>
+      <w:r>
+        <w:t>2015)</w:t>
       </w:r>
       <w:r>
         <w:br/>
       </w:r>
-      <w:hyperlink r:id="rId21" w:history="1">
+      <w:r>
+        <w:t>(</w:t>
+      </w:r>
+      <w:proofErr w:type="gramEnd"/>
+      <w:r>
+        <w:t>919) 280-4309</w:t>
+      </w:r>
+      <w:r>
+        <w:br/>
+      </w:r>
+      <w:hyperlink r:id="rId20" w:history="1">
         <w:r>
           <w:rPr>
             <w:rStyle w:val="Hyperlink"/>
           </w:rPr>
-          <w:t>nfinn@sebts.edu</w:t>
+          <w:t>nfinn79@gmail.com</w:t>
         </w:r>
       </w:hyperlink>
-      <w:r>
-        <w:t xml:space="preserve"> </w:t>
-      </w:r>
     </w:p>
     <w:p>
       <w:pPr>
@@ -1820,7 +1848,7 @@
       <w:r>
         <w:br/>
       </w:r>
-      <w:hyperlink r:id="rId22" w:history="1">
+      <w:hyperlink r:id="rId21" w:history="1">
         <w:r>
           <w:rPr>
             <w:rStyle w:val="Hyperlink"/>
@@ -1856,11 +1884,7 @@
         <w:t>Associate Pastor</w:t>
       </w:r>
       <w:r>
-        <w:t xml:space="preserve">, First Baptist Church, </w:t>
-      </w:r>
-      <w:proofErr w:type="gramStart"/>
-      <w:r>
-        <w:t>Durham</w:t>
+        <w:t>, First Baptist Church, Durham</w:t>
       </w:r>
       <w:r>
         <w:rPr>
@@ -1880,19 +1904,12 @@
       <w:r>
         <w:br/>
       </w:r>
-      <w:hyperlink r:id="rId23" w:history="1">
+      <w:hyperlink r:id="rId22" w:history="1">
         <w:r>
           <w:rPr>
             <w:rStyle w:val="Hyperlink"/>
           </w:rPr>
-          <w:t>andy.</w:t>
-        </w:r>
-        <w:proofErr w:type="gramEnd"/>
-        <w:r>
-          <w:rPr>
-            <w:rStyle w:val="Hyperlink"/>
-          </w:rPr>
-          <w:t>winn@fbcdurham.org</w:t>
+          <w:t>andy.winn@fbcdurham.org</w:t>
         </w:r>
       </w:hyperlink>
       <w:r>
@@ -1952,7 +1969,7 @@
       <w:r>
         <w:t>(</w:t>
       </w:r>
-      <w:hyperlink r:id="rId24" w:history="1">
+      <w:hyperlink r:id="rId23" w:history="1">
         <w:r>
           <w:t>919) 761-</w:t>
         </w:r>
@@ -1963,7 +1980,7 @@
       <w:r>
         <w:br/>
       </w:r>
-      <w:hyperlink r:id="rId25" w:history="1">
+      <w:hyperlink r:id="rId24" w:history="1">
         <w:r>
           <w:rPr>
             <w:rStyle w:val="Hyperlink"/>
@@ -2008,7 +2025,7 @@
       <w:r>
         <w:br/>
       </w:r>
-      <w:hyperlink r:id="rId26" w:history="1">
+      <w:hyperlink r:id="rId25" w:history="1">
         <w:r>
           <w:rPr>
             <w:rStyle w:val="Hyperlink"/>
@@ -2026,10 +2043,10 @@
       </w:pPr>
     </w:p>
     <w:sectPr>
-      <w:headerReference w:type="default" r:id="rId27"/>
-      <w:footerReference w:type="default" r:id="rId28"/>
-      <w:headerReference w:type="first" r:id="rId29"/>
-      <w:footerReference w:type="first" r:id="rId30"/>
+      <w:headerReference w:type="default" r:id="rId26"/>
+      <w:footerReference w:type="default" r:id="rId27"/>
+      <w:headerReference w:type="first" r:id="rId28"/>
+      <w:footerReference w:type="first" r:id="rId29"/>
       <w:type w:val="continuous"/>
       <w:pgSz w:w="12240" w:h="15840"/>
       <w:pgMar w:top="1530" w:right="1440" w:bottom="990" w:left="1440" w:header="720" w:footer="484" w:gutter="0"/>
@@ -2041,7 +2058,7 @@
 </file>
 
 <file path=word/endnotes.xml><?xml version="1.0" encoding="utf-8"?>
-<w:endnotes xmlns:wpc="http://schemas.microsoft.com/office/word/2010/wordprocessingCanvas" xmlns:mo="http://schemas.microsoft.com/office/mac/office/2008/main" xmlns:mc="http://schemas.openxmlformats.org/markup-compatibility/2006" xmlns:mv="urn:schemas-microsoft-com:mac:vml" xmlns:o="urn:schemas-microsoft-com:office:office" xmlns:r="http://schemas.openxmlformats.org/officeDocument/2006/relationships" xmlns:m="http://schemas.openxmlformats.org/officeDocument/2006/math" xmlns:v="urn:schemas-microsoft-com:vml" xmlns:wp14="http://schemas.microsoft.com/office/word/2010/wordprocessingDrawing" xmlns:wp="http://schemas.openxmlformats.org/drawingml/2006/wordprocessingDrawing" xmlns:w10="urn:schemas-microsoft-com:office:word" xmlns:w="http://schemas.openxmlformats.org/wordprocessingml/2006/main" xmlns:w14="http://schemas.microsoft.com/office/word/2010/wordml" xmlns:wpg="http://schemas.microsoft.com/office/word/2010/wordprocessingGroup" xmlns:wpi="http://schemas.microsoft.com/office/word/2010/wordprocessingInk" xmlns:wne="http://schemas.microsoft.com/office/word/2006/wordml" xmlns:wps="http://schemas.microsoft.com/office/word/2010/wordprocessingShape" mc:Ignorable="w14 wp14">
+<w:endnotes xmlns:wpc="http://schemas.microsoft.com/office/word/2010/wordprocessingCanvas" xmlns:mo="http://schemas.microsoft.com/office/mac/office/2008/main" xmlns:mc="http://schemas.openxmlformats.org/markup-compatibility/2006" xmlns:mv="urn:schemas-microsoft-com:mac:vml" xmlns:o="urn:schemas-microsoft-com:office:office" xmlns:r="http://schemas.openxmlformats.org/officeDocument/2006/relationships" xmlns:m="http://schemas.openxmlformats.org/officeDocument/2006/math" xmlns:v="urn:schemas-microsoft-com:vml" xmlns:wp14="http://schemas.microsoft.com/office/word/2010/wordprocessingDrawing" xmlns:wp="http://schemas.openxmlformats.org/drawingml/2006/wordprocessingDrawing" xmlns:w10="urn:schemas-microsoft-com:office:word" xmlns:w="http://schemas.openxmlformats.org/wordprocessingml/2006/main" xmlns:w14="http://schemas.microsoft.com/office/word/2010/wordml" xmlns:w15="http://schemas.microsoft.com/office/word/2012/wordml" xmlns:wpg="http://schemas.microsoft.com/office/word/2010/wordprocessingGroup" xmlns:wpi="http://schemas.microsoft.com/office/word/2010/wordprocessingInk" xmlns:wne="http://schemas.microsoft.com/office/word/2006/wordml" xmlns:wps="http://schemas.microsoft.com/office/word/2010/wordprocessingShape" mc:Ignorable="w14 w15 wp14">
   <w:endnote w:type="separator" w:id="-1">
     <w:p>
       <w:pPr>
@@ -2068,7 +2085,7 @@
 </file>
 
 <file path=word/footer1.xml><?xml version="1.0" encoding="utf-8"?>
-<w:ftr xmlns:wpc="http://schemas.microsoft.com/office/word/2010/wordprocessingCanvas" xmlns:mo="http://schemas.microsoft.com/office/mac/office/2008/main" xmlns:mc="http://schemas.openxmlformats.org/markup-compatibility/2006" xmlns:mv="urn:schemas-microsoft-com:mac:vml" xmlns:o="urn:schemas-microsoft-com:office:office" xmlns:r="http://schemas.openxmlformats.org/officeDocument/2006/relationships" xmlns:m="http://schemas.openxmlformats.org/officeDocument/2006/math" xmlns:v="urn:schemas-microsoft-com:vml" xmlns:wp14="http://schemas.microsoft.com/office/word/2010/wordprocessingDrawing" xmlns:wp="http://schemas.openxmlformats.org/drawingml/2006/wordprocessingDrawing" xmlns:w10="urn:schemas-microsoft-com:office:word" xmlns:w="http://schemas.openxmlformats.org/wordprocessingml/2006/main" xmlns:w14="http://schemas.microsoft.com/office/word/2010/wordml" xmlns:wpg="http://schemas.microsoft.com/office/word/2010/wordprocessingGroup" xmlns:wpi="http://schemas.microsoft.com/office/word/2010/wordprocessingInk" xmlns:wne="http://schemas.microsoft.com/office/word/2006/wordml" xmlns:wps="http://schemas.microsoft.com/office/word/2010/wordprocessingShape" mc:Ignorable="w14 wp14">
+<w:ftr xmlns:wpc="http://schemas.microsoft.com/office/word/2010/wordprocessingCanvas" xmlns:mo="http://schemas.microsoft.com/office/mac/office/2008/main" xmlns:mc="http://schemas.openxmlformats.org/markup-compatibility/2006" xmlns:mv="urn:schemas-microsoft-com:mac:vml" xmlns:o="urn:schemas-microsoft-com:office:office" xmlns:r="http://schemas.openxmlformats.org/officeDocument/2006/relationships" xmlns:m="http://schemas.openxmlformats.org/officeDocument/2006/math" xmlns:v="urn:schemas-microsoft-com:vml" xmlns:wp14="http://schemas.microsoft.com/office/word/2010/wordprocessingDrawing" xmlns:wp="http://schemas.openxmlformats.org/drawingml/2006/wordprocessingDrawing" xmlns:w10="urn:schemas-microsoft-com:office:word" xmlns:w="http://schemas.openxmlformats.org/wordprocessingml/2006/main" xmlns:w14="http://schemas.microsoft.com/office/word/2010/wordml" xmlns:w15="http://schemas.microsoft.com/office/word/2012/wordml" xmlns:wpg="http://schemas.microsoft.com/office/word/2010/wordprocessingGroup" xmlns:wpi="http://schemas.microsoft.com/office/word/2010/wordprocessingInk" xmlns:wne="http://schemas.microsoft.com/office/word/2006/wordml" xmlns:wps="http://schemas.microsoft.com/office/word/2010/wordprocessingShape" mc:Ignorable="w14 w15 wp14">
   <w:sdt>
     <w:sdtPr>
       <w:id w:val="843437970"/>
@@ -2143,7 +2160,7 @@
                 <w:rStyle w:val="Heading9Char"/>
                 <w:noProof/>
               </w:rPr>
-              <w:t>4</w:t>
+              <w:t>1</w:t>
             </w:r>
             <w:r>
               <w:rPr>
@@ -2197,7 +2214,7 @@
 </file>
 
 <file path=word/footer2.xml><?xml version="1.0" encoding="utf-8"?>
-<w:ftr xmlns:wpc="http://schemas.microsoft.com/office/word/2010/wordprocessingCanvas" xmlns:mo="http://schemas.microsoft.com/office/mac/office/2008/main" xmlns:mc="http://schemas.openxmlformats.org/markup-compatibility/2006" xmlns:mv="urn:schemas-microsoft-com:mac:vml" xmlns:o="urn:schemas-microsoft-com:office:office" xmlns:r="http://schemas.openxmlformats.org/officeDocument/2006/relationships" xmlns:m="http://schemas.openxmlformats.org/officeDocument/2006/math" xmlns:v="urn:schemas-microsoft-com:vml" xmlns:wp14="http://schemas.microsoft.com/office/word/2010/wordprocessingDrawing" xmlns:wp="http://schemas.openxmlformats.org/drawingml/2006/wordprocessingDrawing" xmlns:w10="urn:schemas-microsoft-com:office:word" xmlns:w="http://schemas.openxmlformats.org/wordprocessingml/2006/main" xmlns:w14="http://schemas.microsoft.com/office/word/2010/wordml" xmlns:wpg="http://schemas.microsoft.com/office/word/2010/wordprocessingGroup" xmlns:wpi="http://schemas.microsoft.com/office/word/2010/wordprocessingInk" xmlns:wne="http://schemas.microsoft.com/office/word/2006/wordml" xmlns:wps="http://schemas.microsoft.com/office/word/2010/wordprocessingShape" mc:Ignorable="w14 wp14">
+<w:ftr xmlns:wpc="http://schemas.microsoft.com/office/word/2010/wordprocessingCanvas" xmlns:mo="http://schemas.microsoft.com/office/mac/office/2008/main" xmlns:mc="http://schemas.openxmlformats.org/markup-compatibility/2006" xmlns:mv="urn:schemas-microsoft-com:mac:vml" xmlns:o="urn:schemas-microsoft-com:office:office" xmlns:r="http://schemas.openxmlformats.org/officeDocument/2006/relationships" xmlns:m="http://schemas.openxmlformats.org/officeDocument/2006/math" xmlns:v="urn:schemas-microsoft-com:vml" xmlns:wp14="http://schemas.microsoft.com/office/word/2010/wordprocessingDrawing" xmlns:wp="http://schemas.openxmlformats.org/drawingml/2006/wordprocessingDrawing" xmlns:w10="urn:schemas-microsoft-com:office:word" xmlns:w="http://schemas.openxmlformats.org/wordprocessingml/2006/main" xmlns:w14="http://schemas.microsoft.com/office/word/2010/wordml" xmlns:w15="http://schemas.microsoft.com/office/word/2012/wordml" xmlns:wpg="http://schemas.microsoft.com/office/word/2010/wordprocessingGroup" xmlns:wpi="http://schemas.microsoft.com/office/word/2010/wordprocessingInk" xmlns:wne="http://schemas.microsoft.com/office/word/2006/wordml" xmlns:wps="http://schemas.microsoft.com/office/word/2010/wordprocessingShape" mc:Ignorable="w14 w15 wp14">
   <w:sdt>
     <w:sdtPr>
       <w:id w:val="177857533"/>
@@ -2323,7 +2340,7 @@
 </file>
 
 <file path=word/footnotes.xml><?xml version="1.0" encoding="utf-8"?>
-<w:footnotes xmlns:wpc="http://schemas.microsoft.com/office/word/2010/wordprocessingCanvas" xmlns:mo="http://schemas.microsoft.com/office/mac/office/2008/main" xmlns:mc="http://schemas.openxmlformats.org/markup-compatibility/2006" xmlns:mv="urn:schemas-microsoft-com:mac:vml" xmlns:o="urn:schemas-microsoft-com:office:office" xmlns:r="http://schemas.openxmlformats.org/officeDocument/2006/relationships" xmlns:m="http://schemas.openxmlformats.org/officeDocument/2006/math" xmlns:v="urn:schemas-microsoft-com:vml" xmlns:wp14="http://schemas.microsoft.com/office/word/2010/wordprocessingDrawing" xmlns:wp="http://schemas.openxmlformats.org/drawingml/2006/wordprocessingDrawing" xmlns:w10="urn:schemas-microsoft-com:office:word" xmlns:w="http://schemas.openxmlformats.org/wordprocessingml/2006/main" xmlns:w14="http://schemas.microsoft.com/office/word/2010/wordml" xmlns:wpg="http://schemas.microsoft.com/office/word/2010/wordprocessingGroup" xmlns:wpi="http://schemas.microsoft.com/office/word/2010/wordprocessingInk" xmlns:wne="http://schemas.microsoft.com/office/word/2006/wordml" xmlns:wps="http://schemas.microsoft.com/office/word/2010/wordprocessingShape" mc:Ignorable="w14 wp14">
+<w:footnotes xmlns:wpc="http://schemas.microsoft.com/office/word/2010/wordprocessingCanvas" xmlns:mo="http://schemas.microsoft.com/office/mac/office/2008/main" xmlns:mc="http://schemas.openxmlformats.org/markup-compatibility/2006" xmlns:mv="urn:schemas-microsoft-com:mac:vml" xmlns:o="urn:schemas-microsoft-com:office:office" xmlns:r="http://schemas.openxmlformats.org/officeDocument/2006/relationships" xmlns:m="http://schemas.openxmlformats.org/officeDocument/2006/math" xmlns:v="urn:schemas-microsoft-com:vml" xmlns:wp14="http://schemas.microsoft.com/office/word/2010/wordprocessingDrawing" xmlns:wp="http://schemas.openxmlformats.org/drawingml/2006/wordprocessingDrawing" xmlns:w10="urn:schemas-microsoft-com:office:word" xmlns:w="http://schemas.openxmlformats.org/wordprocessingml/2006/main" xmlns:w14="http://schemas.microsoft.com/office/word/2010/wordml" xmlns:w15="http://schemas.microsoft.com/office/word/2012/wordml" xmlns:wpg="http://schemas.microsoft.com/office/word/2010/wordprocessingGroup" xmlns:wpi="http://schemas.microsoft.com/office/word/2010/wordprocessingInk" xmlns:wne="http://schemas.microsoft.com/office/word/2006/wordml" xmlns:wps="http://schemas.microsoft.com/office/word/2010/wordprocessingShape" mc:Ignorable="w14 w15 wp14">
   <w:footnote w:type="separator" w:id="-1">
     <w:p>
       <w:pPr>
@@ -2396,7 +2413,7 @@
 </file>
 
 <file path=word/header1.xml><?xml version="1.0" encoding="utf-8"?>
-<w:hdr xmlns:wpc="http://schemas.microsoft.com/office/word/2010/wordprocessingCanvas" xmlns:mo="http://schemas.microsoft.com/office/mac/office/2008/main" xmlns:mc="http://schemas.openxmlformats.org/markup-compatibility/2006" xmlns:mv="urn:schemas-microsoft-com:mac:vml" xmlns:o="urn:schemas-microsoft-com:office:office" xmlns:r="http://schemas.openxmlformats.org/officeDocument/2006/relationships" xmlns:m="http://schemas.openxmlformats.org/officeDocument/2006/math" xmlns:v="urn:schemas-microsoft-com:vml" xmlns:wp14="http://schemas.microsoft.com/office/word/2010/wordprocessingDrawing" xmlns:wp="http://schemas.openxmlformats.org/drawingml/2006/wordprocessingDrawing" xmlns:w10="urn:schemas-microsoft-com:office:word" xmlns:w="http://schemas.openxmlformats.org/wordprocessingml/2006/main" xmlns:w14="http://schemas.microsoft.com/office/word/2010/wordml" xmlns:wpg="http://schemas.microsoft.com/office/word/2010/wordprocessingGroup" xmlns:wpi="http://schemas.microsoft.com/office/word/2010/wordprocessingInk" xmlns:wne="http://schemas.microsoft.com/office/word/2006/wordml" xmlns:wps="http://schemas.microsoft.com/office/word/2010/wordprocessingShape" mc:Ignorable="w14 wp14">
+<w:hdr xmlns:wpc="http://schemas.microsoft.com/office/word/2010/wordprocessingCanvas" xmlns:mo="http://schemas.microsoft.com/office/mac/office/2008/main" xmlns:mc="http://schemas.openxmlformats.org/markup-compatibility/2006" xmlns:mv="urn:schemas-microsoft-com:mac:vml" xmlns:o="urn:schemas-microsoft-com:office:office" xmlns:r="http://schemas.openxmlformats.org/officeDocument/2006/relationships" xmlns:m="http://schemas.openxmlformats.org/officeDocument/2006/math" xmlns:v="urn:schemas-microsoft-com:vml" xmlns:wp14="http://schemas.microsoft.com/office/word/2010/wordprocessingDrawing" xmlns:wp="http://schemas.openxmlformats.org/drawingml/2006/wordprocessingDrawing" xmlns:w10="urn:schemas-microsoft-com:office:word" xmlns:w="http://schemas.openxmlformats.org/wordprocessingml/2006/main" xmlns:w14="http://schemas.microsoft.com/office/word/2010/wordml" xmlns:w15="http://schemas.microsoft.com/office/word/2012/wordml" xmlns:wpg="http://schemas.microsoft.com/office/word/2010/wordprocessingGroup" xmlns:wpi="http://schemas.microsoft.com/office/word/2010/wordprocessingInk" xmlns:wne="http://schemas.microsoft.com/office/word/2006/wordml" xmlns:wps="http://schemas.microsoft.com/office/word/2010/wordprocessingShape" mc:Ignorable="w14 w15 wp14">
   <w:p>
     <w:pPr>
       <w:pStyle w:val="Title"/>
@@ -2409,7 +2426,7 @@
 </file>
 
 <file path=word/header2.xml><?xml version="1.0" encoding="utf-8"?>
-<w:hdr xmlns:wpc="http://schemas.microsoft.com/office/word/2010/wordprocessingCanvas" xmlns:mo="http://schemas.microsoft.com/office/mac/office/2008/main" xmlns:mc="http://schemas.openxmlformats.org/markup-compatibility/2006" xmlns:mv="urn:schemas-microsoft-com:mac:vml" xmlns:o="urn:schemas-microsoft-com:office:office" xmlns:r="http://schemas.openxmlformats.org/officeDocument/2006/relationships" xmlns:m="http://schemas.openxmlformats.org/officeDocument/2006/math" xmlns:v="urn:schemas-microsoft-com:vml" xmlns:wp14="http://schemas.microsoft.com/office/word/2010/wordprocessingDrawing" xmlns:wp="http://schemas.openxmlformats.org/drawingml/2006/wordprocessingDrawing" xmlns:w10="urn:schemas-microsoft-com:office:word" xmlns:w="http://schemas.openxmlformats.org/wordprocessingml/2006/main" xmlns:w14="http://schemas.microsoft.com/office/word/2010/wordml" xmlns:wpg="http://schemas.microsoft.com/office/word/2010/wordprocessingGroup" xmlns:wpi="http://schemas.microsoft.com/office/word/2010/wordprocessingInk" xmlns:wne="http://schemas.microsoft.com/office/word/2006/wordml" xmlns:wps="http://schemas.microsoft.com/office/word/2010/wordprocessingShape" mc:Ignorable="w14 wp14">
+<w:hdr xmlns:wpc="http://schemas.microsoft.com/office/word/2010/wordprocessingCanvas" xmlns:mo="http://schemas.microsoft.com/office/mac/office/2008/main" xmlns:mc="http://schemas.openxmlformats.org/markup-compatibility/2006" xmlns:mv="urn:schemas-microsoft-com:mac:vml" xmlns:o="urn:schemas-microsoft-com:office:office" xmlns:r="http://schemas.openxmlformats.org/officeDocument/2006/relationships" xmlns:m="http://schemas.openxmlformats.org/officeDocument/2006/math" xmlns:v="urn:schemas-microsoft-com:vml" xmlns:wp14="http://schemas.microsoft.com/office/word/2010/wordprocessingDrawing" xmlns:wp="http://schemas.openxmlformats.org/drawingml/2006/wordprocessingDrawing" xmlns:w10="urn:schemas-microsoft-com:office:word" xmlns:w="http://schemas.openxmlformats.org/wordprocessingml/2006/main" xmlns:w14="http://schemas.microsoft.com/office/word/2010/wordml" xmlns:w15="http://schemas.microsoft.com/office/word/2012/wordml" xmlns:wpg="http://schemas.microsoft.com/office/word/2010/wordprocessingGroup" xmlns:wpi="http://schemas.microsoft.com/office/word/2010/wordprocessingInk" xmlns:wne="http://schemas.microsoft.com/office/word/2006/wordml" xmlns:wps="http://schemas.microsoft.com/office/word/2010/wordprocessingShape" mc:Ignorable="w14 w15 wp14">
   <w:p>
     <w:pPr>
       <w:pStyle w:val="Title"/>
@@ -2439,7 +2456,7 @@
 </file>
 
 <file path=word/numbering.xml><?xml version="1.0" encoding="utf-8"?>
-<w:numbering xmlns:wpc="http://schemas.microsoft.com/office/word/2010/wordprocessingCanvas" xmlns:mo="http://schemas.microsoft.com/office/mac/office/2008/main" xmlns:mc="http://schemas.openxmlformats.org/markup-compatibility/2006" xmlns:mv="urn:schemas-microsoft-com:mac:vml" xmlns:o="urn:schemas-microsoft-com:office:office" xmlns:r="http://schemas.openxmlformats.org/officeDocument/2006/relationships" xmlns:m="http://schemas.openxmlformats.org/officeDocument/2006/math" xmlns:v="urn:schemas-microsoft-com:vml" xmlns:wp14="http://schemas.microsoft.com/office/word/2010/wordprocessingDrawing" xmlns:wp="http://schemas.openxmlformats.org/drawingml/2006/wordprocessingDrawing" xmlns:w10="urn:schemas-microsoft-com:office:word" xmlns:w="http://schemas.openxmlformats.org/wordprocessingml/2006/main" xmlns:w14="http://schemas.microsoft.com/office/word/2010/wordml" xmlns:wpg="http://schemas.microsoft.com/office/word/2010/wordprocessingGroup" xmlns:wpi="http://schemas.microsoft.com/office/word/2010/wordprocessingInk" xmlns:wne="http://schemas.microsoft.com/office/word/2006/wordml" xmlns:wps="http://schemas.microsoft.com/office/word/2010/wordprocessingShape" mc:Ignorable="w14 wp14">
+<w:numbering xmlns:wpc="http://schemas.microsoft.com/office/word/2010/wordprocessingCanvas" xmlns:mo="http://schemas.microsoft.com/office/mac/office/2008/main" xmlns:mc="http://schemas.openxmlformats.org/markup-compatibility/2006" xmlns:mv="urn:schemas-microsoft-com:mac:vml" xmlns:o="urn:schemas-microsoft-com:office:office" xmlns:r="http://schemas.openxmlformats.org/officeDocument/2006/relationships" xmlns:m="http://schemas.openxmlformats.org/officeDocument/2006/math" xmlns:v="urn:schemas-microsoft-com:vml" xmlns:wp14="http://schemas.microsoft.com/office/word/2010/wordprocessingDrawing" xmlns:wp="http://schemas.openxmlformats.org/drawingml/2006/wordprocessingDrawing" xmlns:w10="urn:schemas-microsoft-com:office:word" xmlns:w="http://schemas.openxmlformats.org/wordprocessingml/2006/main" xmlns:w14="http://schemas.microsoft.com/office/word/2010/wordml" xmlns:w15="http://schemas.microsoft.com/office/word/2012/wordml" xmlns:wpg="http://schemas.microsoft.com/office/word/2010/wordprocessingGroup" xmlns:wpi="http://schemas.microsoft.com/office/word/2010/wordprocessingInk" xmlns:wne="http://schemas.microsoft.com/office/word/2006/wordml" xmlns:wps="http://schemas.microsoft.com/office/word/2010/wordprocessingShape" mc:Ignorable="w14 w15 wp14">
   <w:abstractNum w:abstractNumId="0">
     <w:nsid w:val="01A66AE5"/>
     <w:multiLevelType w:val="hybridMultilevel"/>
@@ -4416,7 +4433,7 @@
 </file>
 
 <file path=word/styles.xml><?xml version="1.0" encoding="utf-8"?>
-<w:styles xmlns:mc="http://schemas.openxmlformats.org/markup-compatibility/2006" xmlns:r="http://schemas.openxmlformats.org/officeDocument/2006/relationships" xmlns:w="http://schemas.openxmlformats.org/wordprocessingml/2006/main" xmlns:w14="http://schemas.microsoft.com/office/word/2010/wordml" mc:Ignorable="w14">
+<w:styles xmlns:mc="http://schemas.openxmlformats.org/markup-compatibility/2006" xmlns:r="http://schemas.openxmlformats.org/officeDocument/2006/relationships" xmlns:w="http://schemas.openxmlformats.org/wordprocessingml/2006/main" xmlns:w14="http://schemas.microsoft.com/office/word/2010/wordml" xmlns:w15="http://schemas.microsoft.com/office/word/2012/wordml" mc:Ignorable="w14 w15">
   <w:docDefaults>
     <w:rPrDefault>
       <w:rPr>
@@ -4432,1182 +4449,378 @@
       </w:pPr>
     </w:pPrDefault>
   </w:docDefaults>
-  <w:latentStyles w:defLockedState="0" w:defUIPriority="99" w:defSemiHidden="1" w:defUnhideWhenUsed="1" w:defQFormat="0" w:count="276">
-    <w:lsdException w:name="Normal" w:semiHidden="0" w:uiPriority="0" w:unhideWhenUsed="0" w:qFormat="1"/>
-    <w:lsdException w:name="heading 1" w:semiHidden="0" w:uiPriority="9" w:unhideWhenUsed="0" w:qFormat="1"/>
-    <w:lsdException w:name="heading 2" w:uiPriority="9" w:qFormat="1"/>
-    <w:lsdException w:name="heading 3" w:uiPriority="9" w:qFormat="1"/>
-    <w:lsdException w:name="heading 4" w:uiPriority="9" w:qFormat="1"/>
-    <w:lsdException w:name="heading 5" w:uiPriority="9" w:qFormat="1"/>
-    <w:lsdException w:name="heading 6" w:uiPriority="9" w:qFormat="1"/>
-    <w:lsdException w:name="heading 7" w:uiPriority="9" w:qFormat="1"/>
-    <w:lsdException w:name="heading 8" w:uiPriority="9" w:qFormat="1"/>
-    <w:lsdException w:name="heading 9" w:uiPriority="9" w:qFormat="1"/>
-    <w:lsdException w:name="toc 1" w:uiPriority="39"/>
-    <w:lsdException w:name="toc 2" w:uiPriority="39"/>
-    <w:lsdException w:name="toc 3" w:uiPriority="39"/>
-    <w:lsdException w:name="toc 4" w:uiPriority="39"/>
-    <w:lsdException w:name="toc 5" w:uiPriority="39"/>
-    <w:lsdException w:name="toc 6" w:uiPriority="39"/>
-    <w:lsdException w:name="toc 7" w:uiPriority="39"/>
-    <w:lsdException w:name="toc 8" w:uiPriority="39"/>
-    <w:lsdException w:name="toc 9" w:uiPriority="39"/>
-    <w:lsdException w:name="caption" w:uiPriority="35" w:qFormat="1"/>
-    <w:lsdException w:name="Title" w:semiHidden="0" w:uiPriority="10" w:unhideWhenUsed="0" w:qFormat="1"/>
-    <w:lsdException w:name="Default Paragraph Font" w:uiPriority="1"/>
-    <w:lsdException w:name="Subtitle" w:semiHidden="0" w:uiPriority="11" w:unhideWhenUsed="0" w:qFormat="1"/>
-    <w:lsdException w:name="Strong" w:semiHidden="0" w:uiPriority="22" w:unhideWhenUsed="0" w:qFormat="1"/>
-    <w:lsdException w:name="Emphasis" w:semiHidden="0" w:uiPriority="20" w:unhideWhenUsed="0" w:qFormat="1"/>
-    <w:lsdException w:name="Table Grid" w:semiHidden="0" w:uiPriority="59" w:unhideWhenUsed="0"/>
-    <w:lsdException w:name="Note Level 1" w:semiHidden="0" w:unhideWhenUsed="0"/>
-    <w:lsdException w:name="Note Level 2" w:semiHidden="0" w:unhideWhenUsed="0"/>
-    <w:lsdException w:name="Note Level 3" w:semiHidden="0" w:unhideWhenUsed="0"/>
-    <w:lsdException w:name="Note Level 4" w:semiHidden="0" w:unhideWhenUsed="0"/>
-    <w:lsdException w:name="Note Level 5" w:semiHidden="0" w:unhideWhenUsed="0"/>
-    <w:lsdException w:name="Note Level 6" w:semiHidden="0" w:unhideWhenUsed="0"/>
-    <w:lsdException w:name="Note Level 7" w:semiHidden="0" w:unhideWhenUsed="0"/>
-    <w:lsdException w:name="Note Level 8" w:semiHidden="0" w:unhideWhenUsed="0"/>
-    <w:lsdException w:name="Note Level 9" w:semiHidden="0" w:unhideWhenUsed="0"/>
-    <w:lsdException w:name="Placeholder Text" w:unhideWhenUsed="0"/>
-    <w:lsdException w:name="No Spacing" w:semiHidden="0" w:uiPriority="1" w:unhideWhenUsed="0" w:qFormat="1"/>
-    <w:lsdException w:name="Light Shading" w:semiHidden="0" w:uiPriority="60" w:unhideWhenUsed="0"/>
-    <w:lsdException w:name="Light List" w:semiHidden="0" w:uiPriority="61" w:unhideWhenUsed="0"/>
-    <w:lsdException w:name="Light Grid" w:semiHidden="0" w:uiPriority="62" w:unhideWhenUsed="0"/>
-    <w:lsdException w:name="Medium Shading 1" w:semiHidden="0" w:uiPriority="63" w:unhideWhenUsed="0"/>
-    <w:lsdException w:name="Medium Shading 2" w:semiHidden="0" w:uiPriority="64" w:unhideWhenUsed="0"/>
-    <w:lsdException w:name="Medium List 1" w:semiHidden="0" w:uiPriority="65" w:unhideWhenUsed="0"/>
-    <w:lsdException w:name="Medium List 2" w:semiHidden="0" w:uiPriority="66" w:unhideWhenUsed="0"/>
-    <w:lsdException w:name="Medium Grid 1" w:semiHidden="0" w:uiPriority="67" w:unhideWhenUsed="0"/>
-    <w:lsdException w:name="Medium Grid 2" w:semiHidden="0" w:uiPriority="68" w:unhideWhenUsed="0"/>
-    <w:lsdException w:name="Medium Grid 3" w:semiHidden="0" w:uiPriority="69" w:unhideWhenUsed="0"/>
-    <w:lsdException w:name="Dark List" w:semiHidden="0" w:uiPriority="70" w:unhideWhenUsed="0"/>
-    <w:lsdException w:name="Colorful Shading" w:semiHidden="0" w:uiPriority="71" w:unhideWhenUsed="0"/>
-    <w:lsdException w:name="Colorful List" w:semiHidden="0" w:uiPriority="72" w:unhideWhenUsed="0"/>
-    <w:lsdException w:name="Colorful Grid" w:semiHidden="0" w:uiPriority="73" w:unhideWhenUsed="0"/>
-    <w:lsdException w:name="Light Shading Accent 1" w:semiHidden="0" w:uiPriority="60" w:unhideWhenUsed="0"/>
-    <w:lsdException w:name="Light List Accent 1" w:semiHidden="0" w:uiPriority="61" w:unhideWhenUsed="0"/>
-    <w:lsdException w:name="Light Grid Accent 1" w:semiHidden="0" w:uiPriority="62" w:unhideWhenUsed="0"/>
-    <w:lsdException w:name="Medium Shading 1 Accent 1" w:semiHidden="0" w:uiPriority="63" w:unhideWhenUsed="0"/>
-    <w:lsdException w:name="Medium Shading 2 Accent 1" w:semiHidden="0" w:uiPriority="64" w:unhideWhenUsed="0"/>
-    <w:lsdException w:name="Medium List 1 Accent 1" w:semiHidden="0" w:uiPriority="65" w:unhideWhenUsed="0"/>
-    <w:lsdException w:name="Revision" w:unhideWhenUsed="0"/>
-    <w:lsdException w:name="List Paragraph" w:semiHidden="0" w:uiPriority="34" w:unhideWhenUsed="0" w:qFormat="1"/>
-    <w:lsdException w:name="Quote" w:semiHidden="0" w:uiPriority="29" w:unhideWhenUsed="0" w:qFormat="1"/>
-    <w:lsdException w:name="Intense Quote" w:semiHidden="0" w:uiPriority="30" w:unhideWhenUsed="0" w:qFormat="1"/>
-    <w:lsdException w:name="Medium List 2 Accent 1" w:semiHidden="0" w:uiPriority="66" w:unhideWhenUsed="0"/>
-    <w:lsdException w:name="Medium Grid 1 Accent 1" w:semiHidden="0" w:uiPriority="67" w:unhideWhenUsed="0"/>
-    <w:lsdException w:name="Medium Grid 2 Accent 1" w:semiHidden="0" w:uiPriority="68" w:unhideWhenUsed="0"/>
-    <w:lsdException w:name="Medium Grid 3 Accent 1" w:semiHidden="0" w:uiPriority="69" w:unhideWhenUsed="0"/>
-    <w:lsdException w:name="Dark List Accent 1" w:semiHidden="0" w:uiPriority="70" w:unhideWhenUsed="0"/>
-    <w:lsdException w:name="Colorful Shading Accent 1" w:semiHidden="0" w:uiPriority="71" w:unhideWhenUsed="0"/>
-    <w:lsdException w:name="Colorful List Accent 1" w:semiHidden="0" w:uiPriority="72" w:unhideWhenUsed="0"/>
-    <w:lsdException w:name="Colorful Grid Accent 1" w:semiHidden="0" w:uiPriority="73" w:unhideWhenUsed="0"/>
-    <w:lsdException w:name="Light Shading Accent 2" w:semiHidden="0" w:uiPriority="60" w:unhideWhenUsed="0"/>
-    <w:lsdException w:name="Light List Accent 2" w:semiHidden="0" w:uiPriority="61" w:unhideWhenUsed="0"/>
-    <w:lsdException w:name="Light Grid Accent 2" w:semiHidden="0" w:uiPriority="62" w:unhideWhenUsed="0"/>
-    <w:lsdException w:name="Medium Shading 1 Accent 2" w:semiHidden="0" w:uiPriority="63" w:unhideWhenUsed="0"/>
-    <w:lsdException w:name="Medium Shading 2 Accent 2" w:semiHidden="0" w:uiPriority="64" w:unhideWhenUsed="0"/>
-    <w:lsdException w:name="Medium List 1 Accent 2" w:semiHidden="0" w:uiPriority="65" w:unhideWhenUsed="0"/>
-    <w:lsdException w:name="Medium List 2 Accent 2" w:semiHidden="0" w:uiPriority="66" w:unhideWhenUsed="0"/>
-    <w:lsdException w:name="Medium Grid 1 Accent 2" w:semiHidden="0" w:uiPriority="67" w:unhideWhenUsed="0"/>
-    <w:lsdException w:name="Medium Grid 2 Accent 2" w:semiHidden="0" w:uiPriority="68" w:unhideWhenUsed="0"/>
-    <w:lsdException w:name="Medium Grid 3 Accent 2" w:semiHidden="0" w:uiPriority="69" w:unhideWhenUsed="0"/>
-    <w:lsdException w:name="Dark List Accent 2" w:semiHidden="0" w:uiPriority="70" w:unhideWhenUsed="0"/>
-    <w:lsdException w:name="Colorful Shading Accent 2" w:semiHidden="0" w:uiPriority="71" w:unhideWhenUsed="0"/>
-    <w:lsdException w:name="Colorful List Accent 2" w:semiHidden="0" w:uiPriority="72" w:unhideWhenUsed="0"/>
-    <w:lsdException w:name="Colorful Grid Accent 2" w:semiHidden="0" w:uiPriority="73" w:unhideWhenUsed="0"/>
-    <w:lsdException w:name="Light Shading Accent 3" w:semiHidden="0" w:uiPriority="60" w:unhideWhenUsed="0"/>
-    <w:lsdException w:name="Light List Accent 3" w:semiHidden="0" w:uiPriority="61" w:unhideWhenUsed="0"/>
-    <w:lsdException w:name="Light Grid Accent 3" w:semiHidden="0" w:uiPriority="62" w:unhideWhenUsed="0"/>
-    <w:lsdException w:name="Medium Shading 1 Accent 3" w:semiHidden="0" w:uiPriority="63" w:unhideWhenUsed="0"/>
-    <w:lsdException w:name="Medium Shading 2 Accent 3" w:semiHidden="0" w:uiPriority="64" w:unhideWhenUsed="0"/>
-    <w:lsdException w:name="Medium List 1 Accent 3" w:semiHidden="0" w:uiPriority="65" w:unhideWhenUsed="0"/>
-    <w:lsdException w:name="Medium List 2 Accent 3" w:semiHidden="0" w:uiPriority="66" w:unhideWhenUsed="0"/>
-    <w:lsdException w:name="Medium Grid 1 Accent 3" w:semiHidden="0" w:uiPriority="67" w:unhideWhenUsed="0"/>
-    <w:lsdException w:name="Medium Grid 2 Accent 3" w:semiHidden="0" w:uiPriority="68" w:unhideWhenUsed="0"/>
-    <w:lsdException w:name="Medium Grid 3 Accent 3" w:semiHidden="0" w:uiPriority="69" w:unhideWhenUsed="0"/>
-    <w:lsdException w:name="Dark List Accent 3" w:semiHidden="0" w:uiPriority="70" w:unhideWhenUsed="0"/>
-    <w:lsdException w:name="Colorful Shading Accent 3" w:semiHidden="0" w:uiPriority="71" w:unhideWhenUsed="0"/>
-    <w:lsdException w:name="Colorful List Accent 3" w:semiHidden="0" w:uiPriority="72" w:unhideWhenUsed="0"/>
-    <w:lsdException w:name="Colorful Grid Accent 3" w:semiHidden="0" w:uiPriority="73" w:unhideWhenUsed="0"/>
-    <w:lsdException w:name="Light Shading Accent 4" w:semiHidden="0" w:uiPriority="60" w:unhideWhenUsed="0"/>
-    <w:lsdException w:name="Light List Accent 4" w:semiHidden="0" w:uiPriority="61" w:unhideWhenUsed="0"/>
-    <w:lsdException w:name="Light Grid Accent 4" w:semiHidden="0" w:uiPriority="62" w:unhideWhenUsed="0"/>
-    <w:lsdException w:name="Medium Shading 1 Accent 4" w:semiHidden="0" w:uiPriority="63" w:unhideWhenUsed="0"/>
-    <w:lsdException w:name="Medium Shading 2 Accent 4" w:semiHidden="0" w:uiPriority="64" w:unhideWhenUsed="0"/>
-    <w:lsdException w:name="Medium List 1 Accent 4" w:semiHidden="0" w:uiPriority="65" w:unhideWhenUsed="0"/>
-    <w:lsdException w:name="Medium List 2 Accent 4" w:semiHidden="0" w:uiPriority="66" w:unhideWhenUsed="0"/>
-    <w:lsdException w:name="Medium Grid 1 Accent 4" w:semiHidden="0" w:uiPriority="67" w:unhideWhenUsed="0"/>
-    <w:lsdException w:name="Medium Grid 2 Accent 4" w:semiHidden="0" w:uiPriority="68" w:unhideWhenUsed="0"/>
-    <w:lsdException w:name="Medium Grid 3 Accent 4" w:semiHidden="0" w:uiPriority="69" w:unhideWhenUsed="0"/>
-    <w:lsdException w:name="Dark List Accent 4" w:semiHidden="0" w:uiPriority="70" w:unhideWhenUsed="0"/>
-    <w:lsdException w:name="Colorful Shading Accent 4" w:semiHidden="0" w:uiPriority="71" w:unhideWhenUsed="0"/>
-    <w:lsdException w:name="Colorful List Accent 4" w:semiHidden="0" w:uiPriority="72" w:unhideWhenUsed="0"/>
-    <w:lsdException w:name="Colorful Grid Accent 4" w:semiHidden="0" w:uiPriority="73" w:unhideWhenUsed="0"/>
-    <w:lsdException w:name="Light Shading Accent 5" w:semiHidden="0" w:uiPriority="60" w:unhideWhenUsed="0"/>
-    <w:lsdException w:name="Light List Accent 5" w:semiHidden="0" w:uiPriority="61" w:unhideWhenUsed="0"/>
-    <w:lsdException w:name="Light Grid Accent 5" w:semiHidden="0" w:uiPriority="62" w:unhideWhenUsed="0"/>
-    <w:lsdException w:name="Medium Shading 1 Accent 5" w:semiHidden="0" w:uiPriority="63" w:unhideWhenUsed="0"/>
-    <w:lsdException w:name="Medium Shading 2 Accent 5" w:semiHidden="0" w:uiPriority="64" w:unhideWhenUsed="0"/>
-    <w:lsdException w:name="Medium List 1 Accent 5" w:semiHidden="0" w:uiPriority="65" w:unhideWhenUsed="0"/>
-    <w:lsdException w:name="Medium List 2 Accent 5" w:semiHidden="0" w:uiPriority="66" w:unhideWhenUsed="0"/>
-    <w:lsdException w:name="Medium Grid 1 Accent 5" w:semiHidden="0" w:uiPriority="67" w:unhideWhenUsed="0"/>
-    <w:lsdException w:name="Medium Grid 2 Accent 5" w:semiHidden="0" w:uiPriority="68" w:unhideWhenUsed="0"/>
-    <w:lsdException w:name="Medium Grid 3 Accent 5" w:semiHidden="0" w:uiPriority="69" w:unhideWhenUsed="0"/>
-    <w:lsdException w:name="Dark List Accent 5" w:semiHidden="0" w:uiPriority="70" w:unhideWhenUsed="0"/>
-    <w:lsdException w:name="Colorful Shading Accent 5" w:semiHidden="0" w:uiPriority="71" w:unhideWhenUsed="0"/>
-    <w:lsdException w:name="Colorful List Accent 5" w:semiHidden="0" w:uiPriority="72" w:unhideWhenUsed="0"/>
-    <w:lsdException w:name="Colorful Grid Accent 5" w:semiHidden="0" w:uiPriority="73" w:unhideWhenUsed="0"/>
-    <w:lsdException w:name="Light Shading Accent 6" w:semiHidden="0" w:uiPriority="60" w:unhideWhenUsed="0"/>
-    <w:lsdException w:name="Light List Accent 6" w:semiHidden="0" w:uiPriority="61" w:unhideWhenUsed="0"/>
-    <w:lsdException w:name="Light Grid Accent 6" w:semiHidden="0" w:uiPriority="62" w:unhideWhenUsed="0"/>
-    <w:lsdException w:name="Medium Shading 1 Accent 6" w:semiHidden="0" w:uiPriority="63" w:unhideWhenUsed="0"/>
-    <w:lsdException w:name="Medium Shading 2 Accent 6" w:semiHidden="0" w:uiPriority="64" w:unhideWhenUsed="0"/>
-    <w:lsdException w:name="Medium List 1 Accent 6" w:semiHidden="0" w:uiPriority="65" w:unhideWhenUsed="0"/>
-    <w:lsdException w:name="Medium List 2 Accent 6" w:semiHidden="0" w:uiPriority="66" w:unhideWhenUsed="0"/>
-    <w:lsdException w:name="Medium Grid 1 Accent 6" w:semiHidden="0" w:uiPriority="67" w:unhideWhenUsed="0"/>
-    <w:lsdException w:name="Medium Grid 2 Accent 6" w:semiHidden="0" w:uiPriority="68" w:unhideWhenUsed="0"/>
-    <w:lsdException w:name="Medium Grid 3 Accent 6" w:semiHidden="0" w:uiPriority="69" w:unhideWhenUsed="0"/>
-    <w:lsdException w:name="Dark List Accent 6" w:semiHidden="0" w:uiPriority="70" w:unhideWhenUsed="0"/>
-    <w:lsdException w:name="Colorful Shading Accent 6" w:semiHidden="0" w:uiPriority="71" w:unhideWhenUsed="0"/>
-    <w:lsdException w:name="Colorful List Accent 6" w:semiHidden="0" w:uiPriority="72" w:unhideWhenUsed="0"/>
-    <w:lsdException w:name="Colorful Grid Accent 6" w:semiHidden="0" w:uiPriority="73" w:unhideWhenUsed="0"/>
-    <w:lsdException w:name="Subtle Emphasis" w:semiHidden="0" w:uiPriority="19" w:unhideWhenUsed="0" w:qFormat="1"/>
-    <w:lsdException w:name="Intense Emphasis" w:semiHidden="0" w:uiPriority="21" w:unhideWhenUsed="0" w:qFormat="1"/>
-    <w:lsdException w:name="Subtle Reference" w:semiHidden="0" w:uiPriority="31" w:unhideWhenUsed="0" w:qFormat="1"/>
-    <w:lsdException w:name="Intense Reference" w:semiHidden="0" w:uiPriority="32" w:unhideWhenUsed="0" w:qFormat="1"/>
-    <w:lsdException w:name="Book Title" w:semiHidden="0" w:uiPriority="33" w:unhideWhenUsed="0" w:qFormat="1"/>
-    <w:lsdException w:name="Bibliography" w:uiPriority="37"/>
-    <w:lsdException w:name="TOC Heading" w:uiPriority="39" w:qFormat="1"/>
-  </w:latentStyles>
-  <w:style w:type="paragraph" w:default="1" w:styleId="Normal">
-    <w:name w:val="Normal"/>
-    <w:qFormat/>
-    <w:rsid w:val="00651DFD"/>
-  </w:style>
-  <w:style w:type="paragraph" w:styleId="Heading1">
-    <w:name w:val="heading 1"/>
-    <w:basedOn w:val="Normal"/>
-    <w:next w:val="Normal"/>
-    <w:link w:val="Heading1Char"/>
-    <w:uiPriority w:val="9"/>
-    <w:qFormat/>
-    <w:rsid w:val="00C42C46"/>
-    <w:pPr>
-      <w:keepNext/>
-      <w:keepLines/>
-      <w:spacing w:before="480" w:after="0"/>
-      <w:jc w:val="center"/>
-      <w:outlineLvl w:val="0"/>
-    </w:pPr>
-    <w:rPr>
-      <w:rFonts w:asciiTheme="majorHAnsi" w:eastAsiaTheme="majorEastAsia" w:hAnsiTheme="majorHAnsi" w:cstheme="majorBidi"/>
-      <w:b/>
-      <w:bCs/>
-      <w:color w:val="365F91" w:themeColor="accent1" w:themeShade="BF"/>
-      <w:sz w:val="28"/>
-      <w:szCs w:val="28"/>
-    </w:rPr>
-  </w:style>
-  <w:style w:type="paragraph" w:styleId="Heading2">
-    <w:name w:val="heading 2"/>
-    <w:basedOn w:val="Normal"/>
-    <w:next w:val="Normal"/>
-    <w:link w:val="Heading2Char"/>
-    <w:uiPriority w:val="9"/>
-    <w:unhideWhenUsed/>
-    <w:qFormat/>
-    <w:rsid w:val="00651DFD"/>
-    <w:pPr>
-      <w:keepNext/>
-      <w:keepLines/>
-      <w:spacing w:before="200" w:after="0"/>
-      <w:outlineLvl w:val="1"/>
-    </w:pPr>
-    <w:rPr>
-      <w:rFonts w:asciiTheme="majorHAnsi" w:eastAsiaTheme="majorEastAsia" w:hAnsiTheme="majorHAnsi" w:cstheme="majorBidi"/>
-      <w:b/>
-      <w:bCs/>
-      <w:color w:val="4F81BD" w:themeColor="accent1"/>
-      <w:sz w:val="26"/>
-      <w:szCs w:val="26"/>
-    </w:rPr>
-  </w:style>
-  <w:style w:type="paragraph" w:styleId="Heading3">
-    <w:name w:val="heading 3"/>
-    <w:basedOn w:val="Normal"/>
-    <w:next w:val="Normal"/>
-    <w:link w:val="Heading3Char"/>
-    <w:uiPriority w:val="9"/>
-    <w:unhideWhenUsed/>
-    <w:qFormat/>
-    <w:rsid w:val="00651DFD"/>
-    <w:pPr>
-      <w:keepNext/>
-      <w:keepLines/>
-      <w:spacing w:before="200" w:after="0"/>
-      <w:outlineLvl w:val="2"/>
-    </w:pPr>
-    <w:rPr>
-      <w:rFonts w:asciiTheme="majorHAnsi" w:eastAsiaTheme="majorEastAsia" w:hAnsiTheme="majorHAnsi" w:cstheme="majorBidi"/>
-      <w:b/>
-      <w:bCs/>
-      <w:color w:val="4F81BD" w:themeColor="accent1"/>
-    </w:rPr>
-  </w:style>
-  <w:style w:type="paragraph" w:styleId="Heading4">
-    <w:name w:val="heading 4"/>
-    <w:basedOn w:val="Normal"/>
-    <w:next w:val="Normal"/>
-    <w:link w:val="Heading4Char"/>
-    <w:uiPriority w:val="9"/>
-    <w:unhideWhenUsed/>
-    <w:qFormat/>
-    <w:rsid w:val="00651DFD"/>
-    <w:pPr>
-      <w:keepNext/>
-      <w:keepLines/>
-      <w:spacing w:before="200" w:after="0"/>
-      <w:outlineLvl w:val="3"/>
-    </w:pPr>
-    <w:rPr>
-      <w:rFonts w:asciiTheme="majorHAnsi" w:eastAsiaTheme="majorEastAsia" w:hAnsiTheme="majorHAnsi" w:cstheme="majorBidi"/>
-      <w:b/>
-      <w:bCs/>
-      <w:i/>
-      <w:iCs/>
-      <w:color w:val="4F81BD" w:themeColor="accent1"/>
-    </w:rPr>
-  </w:style>
-  <w:style w:type="paragraph" w:styleId="Heading5">
-    <w:name w:val="heading 5"/>
-    <w:basedOn w:val="Normal"/>
-    <w:next w:val="Normal"/>
-    <w:link w:val="Heading5Char"/>
-    <w:uiPriority w:val="9"/>
-    <w:unhideWhenUsed/>
-    <w:qFormat/>
-    <w:rsid w:val="00CC7375"/>
-    <w:pPr>
-      <w:keepNext/>
-      <w:keepLines/>
-      <w:spacing w:before="100" w:beforeAutospacing="1" w:after="0"/>
-      <w:outlineLvl w:val="4"/>
-    </w:pPr>
-    <w:rPr>
-      <w:rFonts w:asciiTheme="majorHAnsi" w:eastAsiaTheme="majorEastAsia" w:hAnsiTheme="majorHAnsi" w:cstheme="majorBidi"/>
-      <w:color w:val="243F60" w:themeColor="accent1" w:themeShade="7F"/>
-    </w:rPr>
-  </w:style>
-  <w:style w:type="paragraph" w:styleId="Heading6">
-    <w:name w:val="heading 6"/>
-    <w:basedOn w:val="Normal"/>
-    <w:next w:val="Normal"/>
-    <w:link w:val="Heading6Char"/>
-    <w:uiPriority w:val="9"/>
-    <w:unhideWhenUsed/>
-    <w:qFormat/>
-    <w:rsid w:val="00651DFD"/>
-    <w:pPr>
-      <w:keepNext/>
-      <w:keepLines/>
-      <w:spacing w:before="200" w:after="0"/>
-      <w:outlineLvl w:val="5"/>
-    </w:pPr>
-    <w:rPr>
-      <w:rFonts w:asciiTheme="majorHAnsi" w:eastAsiaTheme="majorEastAsia" w:hAnsiTheme="majorHAnsi" w:cstheme="majorBidi"/>
-      <w:i/>
-      <w:iCs/>
-      <w:color w:val="243F60" w:themeColor="accent1" w:themeShade="7F"/>
-    </w:rPr>
-  </w:style>
-  <w:style w:type="paragraph" w:styleId="Heading7">
-    <w:name w:val="heading 7"/>
-    <w:basedOn w:val="Normal"/>
-    <w:next w:val="Normal"/>
-    <w:link w:val="Heading7Char"/>
-    <w:uiPriority w:val="9"/>
-    <w:unhideWhenUsed/>
-    <w:qFormat/>
-    <w:rsid w:val="00651DFD"/>
-    <w:pPr>
-      <w:keepNext/>
-      <w:keepLines/>
-      <w:spacing w:before="200" w:after="0"/>
-      <w:outlineLvl w:val="6"/>
-    </w:pPr>
-    <w:rPr>
-      <w:rFonts w:asciiTheme="majorHAnsi" w:eastAsiaTheme="majorEastAsia" w:hAnsiTheme="majorHAnsi" w:cstheme="majorBidi"/>
-      <w:i/>
-      <w:iCs/>
-      <w:color w:val="404040" w:themeColor="text1" w:themeTint="BF"/>
-    </w:rPr>
-  </w:style>
-  <w:style w:type="paragraph" w:styleId="Heading8">
-    <w:name w:val="heading 8"/>
-    <w:basedOn w:val="Normal"/>
-    <w:next w:val="Normal"/>
-    <w:link w:val="Heading8Char"/>
-    <w:uiPriority w:val="9"/>
-    <w:unhideWhenUsed/>
-    <w:qFormat/>
-    <w:rsid w:val="00651DFD"/>
-    <w:pPr>
-      <w:keepNext/>
-      <w:keepLines/>
-      <w:spacing w:before="200" w:after="0"/>
-      <w:outlineLvl w:val="7"/>
-    </w:pPr>
-    <w:rPr>
-      <w:rFonts w:asciiTheme="majorHAnsi" w:eastAsiaTheme="majorEastAsia" w:hAnsiTheme="majorHAnsi" w:cstheme="majorBidi"/>
-      <w:color w:val="4F81BD" w:themeColor="accent1"/>
-      <w:sz w:val="20"/>
-      <w:szCs w:val="20"/>
-    </w:rPr>
-  </w:style>
-  <w:style w:type="paragraph" w:styleId="Heading9">
-    <w:name w:val="heading 9"/>
-    <w:basedOn w:val="Normal"/>
-    <w:next w:val="Normal"/>
-    <w:link w:val="Heading9Char"/>
-    <w:uiPriority w:val="9"/>
-    <w:unhideWhenUsed/>
-    <w:qFormat/>
-    <w:rsid w:val="00651DFD"/>
-    <w:pPr>
-      <w:keepNext/>
-      <w:keepLines/>
-      <w:spacing w:before="200" w:after="0"/>
-      <w:outlineLvl w:val="8"/>
-    </w:pPr>
-    <w:rPr>
-      <w:rFonts w:asciiTheme="majorHAnsi" w:eastAsiaTheme="majorEastAsia" w:hAnsiTheme="majorHAnsi" w:cstheme="majorBidi"/>
-      <w:i/>
-      <w:iCs/>
-      <w:color w:val="404040" w:themeColor="text1" w:themeTint="BF"/>
-      <w:sz w:val="20"/>
-      <w:szCs w:val="20"/>
-    </w:rPr>
-  </w:style>
-  <w:style w:type="character" w:default="1" w:styleId="DefaultParagraphFont">
-    <w:name w:val="Default Paragraph Font"/>
-    <w:uiPriority w:val="1"/>
-    <w:semiHidden/>
-    <w:unhideWhenUsed/>
-  </w:style>
-  <w:style w:type="table" w:default="1" w:styleId="TableNormal">
-    <w:name w:val="Normal Table"/>
-    <w:uiPriority w:val="99"/>
-    <w:semiHidden/>
-    <w:unhideWhenUsed/>
-    <w:tblPr>
-      <w:tblInd w:w="0" w:type="dxa"/>
-      <w:tblCellMar>
-        <w:top w:w="0" w:type="dxa"/>
-        <w:left w:w="108" w:type="dxa"/>
-        <w:bottom w:w="0" w:type="dxa"/>
-        <w:right w:w="108" w:type="dxa"/>
-      </w:tblCellMar>
-    </w:tblPr>
-  </w:style>
-  <w:style w:type="numbering" w:default="1" w:styleId="NoList">
-    <w:name w:val="No List"/>
-    <w:uiPriority w:val="99"/>
-    <w:semiHidden/>
-    <w:unhideWhenUsed/>
-  </w:style>
-  <w:style w:type="paragraph" w:styleId="Header">
-    <w:name w:val="header"/>
-    <w:basedOn w:val="Normal"/>
-    <w:link w:val="HeaderChar"/>
-    <w:uiPriority w:val="99"/>
-    <w:unhideWhenUsed/>
-    <w:rsid w:val="00D43D81"/>
-    <w:pPr>
-      <w:tabs>
-        <w:tab w:val="center" w:pos="4680"/>
-        <w:tab w:val="right" w:pos="9360"/>
-      </w:tabs>
-      <w:spacing w:after="0" w:line="240" w:lineRule="auto"/>
-    </w:pPr>
-  </w:style>
-  <w:style w:type="character" w:customStyle="1" w:styleId="HeaderChar">
-    <w:name w:val="Header Char"/>
-    <w:basedOn w:val="DefaultParagraphFont"/>
-    <w:link w:val="Header"/>
-    <w:uiPriority w:val="99"/>
-    <w:rsid w:val="00D43D81"/>
-  </w:style>
-  <w:style w:type="paragraph" w:styleId="Footer">
-    <w:name w:val="footer"/>
-    <w:basedOn w:val="Normal"/>
-    <w:link w:val="FooterChar"/>
-    <w:uiPriority w:val="99"/>
-    <w:unhideWhenUsed/>
-    <w:rsid w:val="00D43D81"/>
-    <w:pPr>
-      <w:tabs>
-        <w:tab w:val="center" w:pos="4680"/>
-        <w:tab w:val="right" w:pos="9360"/>
-      </w:tabs>
-      <w:spacing w:after="0" w:line="240" w:lineRule="auto"/>
-    </w:pPr>
-  </w:style>
-  <w:style w:type="character" w:customStyle="1" w:styleId="FooterChar">
-    <w:name w:val="Footer Char"/>
-    <w:basedOn w:val="DefaultParagraphFont"/>
-    <w:link w:val="Footer"/>
-    <w:uiPriority w:val="99"/>
-    <w:rsid w:val="00D43D81"/>
-  </w:style>
-  <w:style w:type="character" w:customStyle="1" w:styleId="Heading1Char">
-    <w:name w:val="Heading 1 Char"/>
-    <w:basedOn w:val="DefaultParagraphFont"/>
-    <w:link w:val="Heading1"/>
-    <w:uiPriority w:val="9"/>
-    <w:rsid w:val="00C42C46"/>
-    <w:rPr>
-      <w:rFonts w:asciiTheme="majorHAnsi" w:eastAsiaTheme="majorEastAsia" w:hAnsiTheme="majorHAnsi" w:cstheme="majorBidi"/>
-      <w:b/>
-      <w:bCs/>
-      <w:color w:val="365F91" w:themeColor="accent1" w:themeShade="BF"/>
-      <w:sz w:val="28"/>
-      <w:szCs w:val="28"/>
-    </w:rPr>
-  </w:style>
-  <w:style w:type="character" w:customStyle="1" w:styleId="Heading2Char">
-    <w:name w:val="Heading 2 Char"/>
-    <w:basedOn w:val="DefaultParagraphFont"/>
-    <w:link w:val="Heading2"/>
-    <w:uiPriority w:val="9"/>
-    <w:rsid w:val="00651DFD"/>
-    <w:rPr>
-      <w:rFonts w:asciiTheme="majorHAnsi" w:eastAsiaTheme="majorEastAsia" w:hAnsiTheme="majorHAnsi" w:cstheme="majorBidi"/>
-      <w:b/>
-      <w:bCs/>
-      <w:color w:val="4F81BD" w:themeColor="accent1"/>
-      <w:sz w:val="26"/>
-      <w:szCs w:val="26"/>
-    </w:rPr>
-  </w:style>
-  <w:style w:type="character" w:customStyle="1" w:styleId="Heading3Char">
-    <w:name w:val="Heading 3 Char"/>
-    <w:basedOn w:val="DefaultParagraphFont"/>
-    <w:link w:val="Heading3"/>
-    <w:uiPriority w:val="9"/>
-    <w:rsid w:val="00651DFD"/>
-    <w:rPr>
-      <w:rFonts w:asciiTheme="majorHAnsi" w:eastAsiaTheme="majorEastAsia" w:hAnsiTheme="majorHAnsi" w:cstheme="majorBidi"/>
-      <w:b/>
-      <w:bCs/>
-      <w:color w:val="4F81BD" w:themeColor="accent1"/>
-    </w:rPr>
-  </w:style>
-  <w:style w:type="character" w:customStyle="1" w:styleId="Heading4Char">
-    <w:name w:val="Heading 4 Char"/>
-    <w:basedOn w:val="DefaultParagraphFont"/>
-    <w:link w:val="Heading4"/>
-    <w:uiPriority w:val="9"/>
-    <w:rsid w:val="00651DFD"/>
-    <w:rPr>
-      <w:rFonts w:asciiTheme="majorHAnsi" w:eastAsiaTheme="majorEastAsia" w:hAnsiTheme="majorHAnsi" w:cstheme="majorBidi"/>
-      <w:b/>
-      <w:bCs/>
-      <w:i/>
-      <w:iCs/>
-      <w:color w:val="4F81BD" w:themeColor="accent1"/>
-    </w:rPr>
-  </w:style>
-  <w:style w:type="character" w:customStyle="1" w:styleId="Heading5Char">
-    <w:name w:val="Heading 5 Char"/>
-    <w:basedOn w:val="DefaultParagraphFont"/>
-    <w:link w:val="Heading5"/>
-    <w:uiPriority w:val="9"/>
-    <w:rsid w:val="00CC7375"/>
-    <w:rPr>
-      <w:rFonts w:asciiTheme="majorHAnsi" w:eastAsiaTheme="majorEastAsia" w:hAnsiTheme="majorHAnsi" w:cstheme="majorBidi"/>
-      <w:color w:val="243F60" w:themeColor="accent1" w:themeShade="7F"/>
-    </w:rPr>
-  </w:style>
-  <w:style w:type="character" w:customStyle="1" w:styleId="Heading6Char">
-    <w:name w:val="Heading 6 Char"/>
-    <w:basedOn w:val="DefaultParagraphFont"/>
-    <w:link w:val="Heading6"/>
-    <w:uiPriority w:val="9"/>
-    <w:rsid w:val="00651DFD"/>
-    <w:rPr>
-      <w:rFonts w:asciiTheme="majorHAnsi" w:eastAsiaTheme="majorEastAsia" w:hAnsiTheme="majorHAnsi" w:cstheme="majorBidi"/>
-      <w:i/>
-      <w:iCs/>
-      <w:color w:val="243F60" w:themeColor="accent1" w:themeShade="7F"/>
-    </w:rPr>
-  </w:style>
-  <w:style w:type="character" w:customStyle="1" w:styleId="Heading7Char">
-    <w:name w:val="Heading 7 Char"/>
-    <w:basedOn w:val="DefaultParagraphFont"/>
-    <w:link w:val="Heading7"/>
-    <w:uiPriority w:val="9"/>
-    <w:rsid w:val="00651DFD"/>
-    <w:rPr>
-      <w:rFonts w:asciiTheme="majorHAnsi" w:eastAsiaTheme="majorEastAsia" w:hAnsiTheme="majorHAnsi" w:cstheme="majorBidi"/>
-      <w:i/>
-      <w:iCs/>
-      <w:color w:val="404040" w:themeColor="text1" w:themeTint="BF"/>
-    </w:rPr>
-  </w:style>
-  <w:style w:type="character" w:customStyle="1" w:styleId="Heading8Char">
-    <w:name w:val="Heading 8 Char"/>
-    <w:basedOn w:val="DefaultParagraphFont"/>
-    <w:link w:val="Heading8"/>
-    <w:uiPriority w:val="9"/>
-    <w:rsid w:val="00651DFD"/>
-    <w:rPr>
-      <w:rFonts w:asciiTheme="majorHAnsi" w:eastAsiaTheme="majorEastAsia" w:hAnsiTheme="majorHAnsi" w:cstheme="majorBidi"/>
-      <w:color w:val="4F81BD" w:themeColor="accent1"/>
-      <w:sz w:val="20"/>
-      <w:szCs w:val="20"/>
-    </w:rPr>
-  </w:style>
-  <w:style w:type="character" w:customStyle="1" w:styleId="Heading9Char">
-    <w:name w:val="Heading 9 Char"/>
-    <w:basedOn w:val="DefaultParagraphFont"/>
-    <w:link w:val="Heading9"/>
-    <w:uiPriority w:val="9"/>
-    <w:rsid w:val="00651DFD"/>
-    <w:rPr>
-      <w:rFonts w:asciiTheme="majorHAnsi" w:eastAsiaTheme="majorEastAsia" w:hAnsiTheme="majorHAnsi" w:cstheme="majorBidi"/>
-      <w:i/>
-      <w:iCs/>
-      <w:color w:val="404040" w:themeColor="text1" w:themeTint="BF"/>
-      <w:sz w:val="20"/>
-      <w:szCs w:val="20"/>
-    </w:rPr>
-  </w:style>
-  <w:style w:type="paragraph" w:styleId="Caption">
-    <w:name w:val="caption"/>
-    <w:basedOn w:val="Normal"/>
-    <w:next w:val="Normal"/>
-    <w:uiPriority w:val="35"/>
-    <w:semiHidden/>
-    <w:unhideWhenUsed/>
-    <w:qFormat/>
-    <w:rsid w:val="00651DFD"/>
-    <w:pPr>
-      <w:spacing w:line="240" w:lineRule="auto"/>
-    </w:pPr>
-    <w:rPr>
-      <w:b/>
-      <w:bCs/>
-      <w:color w:val="4F81BD" w:themeColor="accent1"/>
-      <w:sz w:val="18"/>
-      <w:szCs w:val="18"/>
-    </w:rPr>
-  </w:style>
-  <w:style w:type="paragraph" w:styleId="Title">
-    <w:name w:val="Title"/>
-    <w:basedOn w:val="Normal"/>
-    <w:next w:val="Normal"/>
-    <w:link w:val="TitleChar"/>
-    <w:uiPriority w:val="10"/>
-    <w:qFormat/>
-    <w:rsid w:val="00C42C46"/>
-    <w:pPr>
-      <w:pBdr>
-        <w:bottom w:val="single" w:sz="8" w:space="4" w:color="4F81BD" w:themeColor="accent1"/>
-      </w:pBdr>
-      <w:spacing w:after="300" w:line="240" w:lineRule="auto"/>
-      <w:contextualSpacing/>
-      <w:jc w:val="center"/>
-    </w:pPr>
-    <w:rPr>
-      <w:rFonts w:asciiTheme="majorHAnsi" w:eastAsiaTheme="majorEastAsia" w:hAnsiTheme="majorHAnsi" w:cstheme="majorBidi"/>
-      <w:color w:val="17365D" w:themeColor="text2" w:themeShade="BF"/>
-      <w:spacing w:val="5"/>
-      <w:kern w:val="28"/>
-      <w:sz w:val="52"/>
-      <w:szCs w:val="52"/>
-    </w:rPr>
-  </w:style>
-  <w:style w:type="character" w:customStyle="1" w:styleId="TitleChar">
-    <w:name w:val="Title Char"/>
-    <w:basedOn w:val="DefaultParagraphFont"/>
-    <w:link w:val="Title"/>
-    <w:uiPriority w:val="10"/>
-    <w:rsid w:val="00C42C46"/>
-    <w:rPr>
-      <w:rFonts w:asciiTheme="majorHAnsi" w:eastAsiaTheme="majorEastAsia" w:hAnsiTheme="majorHAnsi" w:cstheme="majorBidi"/>
-      <w:color w:val="17365D" w:themeColor="text2" w:themeShade="BF"/>
-      <w:spacing w:val="5"/>
-      <w:kern w:val="28"/>
-      <w:sz w:val="52"/>
-      <w:szCs w:val="52"/>
-    </w:rPr>
-  </w:style>
-  <w:style w:type="paragraph" w:styleId="Subtitle">
-    <w:name w:val="Subtitle"/>
-    <w:basedOn w:val="Normal"/>
-    <w:next w:val="Normal"/>
-    <w:link w:val="SubtitleChar"/>
-    <w:uiPriority w:val="11"/>
-    <w:qFormat/>
-    <w:rsid w:val="00651DFD"/>
-    <w:pPr>
-      <w:numPr>
-        <w:ilvl w:val="1"/>
-      </w:numPr>
-    </w:pPr>
-    <w:rPr>
-      <w:rFonts w:asciiTheme="majorHAnsi" w:eastAsiaTheme="majorEastAsia" w:hAnsiTheme="majorHAnsi" w:cstheme="majorBidi"/>
-      <w:i/>
-      <w:iCs/>
-      <w:color w:val="4F81BD" w:themeColor="accent1"/>
-      <w:spacing w:val="15"/>
-      <w:sz w:val="24"/>
-      <w:szCs w:val="24"/>
-    </w:rPr>
-  </w:style>
-  <w:style w:type="character" w:customStyle="1" w:styleId="SubtitleChar">
-    <w:name w:val="Subtitle Char"/>
-    <w:basedOn w:val="DefaultParagraphFont"/>
-    <w:link w:val="Subtitle"/>
-    <w:uiPriority w:val="11"/>
-    <w:rsid w:val="00651DFD"/>
-    <w:rPr>
-      <w:rFonts w:asciiTheme="majorHAnsi" w:eastAsiaTheme="majorEastAsia" w:hAnsiTheme="majorHAnsi" w:cstheme="majorBidi"/>
-      <w:i/>
-      <w:iCs/>
-      <w:color w:val="4F81BD" w:themeColor="accent1"/>
-      <w:spacing w:val="15"/>
-      <w:sz w:val="24"/>
-      <w:szCs w:val="24"/>
-    </w:rPr>
-  </w:style>
-  <w:style w:type="character" w:styleId="Strong">
-    <w:name w:val="Strong"/>
-    <w:basedOn w:val="DefaultParagraphFont"/>
-    <w:uiPriority w:val="22"/>
-    <w:qFormat/>
-    <w:rsid w:val="00651DFD"/>
-    <w:rPr>
-      <w:b/>
-      <w:bCs/>
-    </w:rPr>
-  </w:style>
-  <w:style w:type="character" w:styleId="Emphasis">
-    <w:name w:val="Emphasis"/>
-    <w:basedOn w:val="DefaultParagraphFont"/>
-    <w:uiPriority w:val="20"/>
-    <w:qFormat/>
-    <w:rsid w:val="00651DFD"/>
-    <w:rPr>
-      <w:i/>
-      <w:iCs/>
-    </w:rPr>
-  </w:style>
-  <w:style w:type="paragraph" w:styleId="NoSpacing">
-    <w:name w:val="No Spacing"/>
-    <w:link w:val="NoSpacingChar"/>
-    <w:uiPriority w:val="1"/>
-    <w:qFormat/>
-    <w:rsid w:val="00651DFD"/>
-    <w:pPr>
-      <w:spacing w:after="0" w:line="240" w:lineRule="auto"/>
-    </w:pPr>
-  </w:style>
-  <w:style w:type="character" w:customStyle="1" w:styleId="NoSpacingChar">
-    <w:name w:val="No Spacing Char"/>
-    <w:basedOn w:val="DefaultParagraphFont"/>
-    <w:link w:val="NoSpacing"/>
-    <w:uiPriority w:val="1"/>
-    <w:rsid w:val="00651DFD"/>
-  </w:style>
-  <w:style w:type="paragraph" w:styleId="ListParagraph">
-    <w:name w:val="List Paragraph"/>
-    <w:basedOn w:val="Normal"/>
-    <w:uiPriority w:val="34"/>
-    <w:qFormat/>
-    <w:rsid w:val="00651DFD"/>
-    <w:pPr>
-      <w:ind w:left="720"/>
-      <w:contextualSpacing/>
-    </w:pPr>
-  </w:style>
-  <w:style w:type="paragraph" w:styleId="Quote">
-    <w:name w:val="Quote"/>
-    <w:basedOn w:val="Normal"/>
-    <w:next w:val="Normal"/>
-    <w:link w:val="QuoteChar"/>
-    <w:uiPriority w:val="29"/>
-    <w:qFormat/>
-    <w:rsid w:val="00651DFD"/>
-    <w:rPr>
-      <w:i/>
-      <w:iCs/>
-      <w:color w:val="000000" w:themeColor="text1"/>
-    </w:rPr>
-  </w:style>
-  <w:style w:type="character" w:customStyle="1" w:styleId="QuoteChar">
-    <w:name w:val="Quote Char"/>
-    <w:basedOn w:val="DefaultParagraphFont"/>
-    <w:link w:val="Quote"/>
-    <w:uiPriority w:val="29"/>
-    <w:rsid w:val="00651DFD"/>
-    <w:rPr>
-      <w:i/>
-      <w:iCs/>
-      <w:color w:val="000000" w:themeColor="text1"/>
-    </w:rPr>
-  </w:style>
-  <w:style w:type="paragraph" w:styleId="IntenseQuote">
-    <w:name w:val="Intense Quote"/>
-    <w:basedOn w:val="Normal"/>
-    <w:next w:val="Normal"/>
-    <w:link w:val="IntenseQuoteChar"/>
-    <w:uiPriority w:val="30"/>
-    <w:qFormat/>
-    <w:rsid w:val="00651DFD"/>
-    <w:pPr>
-      <w:pBdr>
-        <w:bottom w:val="single" w:sz="4" w:space="4" w:color="4F81BD" w:themeColor="accent1"/>
-      </w:pBdr>
-      <w:spacing w:before="200" w:after="280"/>
-      <w:ind w:left="936" w:right="936"/>
-    </w:pPr>
-    <w:rPr>
-      <w:b/>
-      <w:bCs/>
-      <w:i/>
-      <w:iCs/>
-      <w:color w:val="4F81BD" w:themeColor="accent1"/>
-    </w:rPr>
-  </w:style>
-  <w:style w:type="character" w:customStyle="1" w:styleId="IntenseQuoteChar">
-    <w:name w:val="Intense Quote Char"/>
-    <w:basedOn w:val="DefaultParagraphFont"/>
-    <w:link w:val="IntenseQuote"/>
-    <w:uiPriority w:val="30"/>
-    <w:rsid w:val="00651DFD"/>
-    <w:rPr>
-      <w:b/>
-      <w:bCs/>
-      <w:i/>
-      <w:iCs/>
-      <w:color w:val="4F81BD" w:themeColor="accent1"/>
-    </w:rPr>
-  </w:style>
-  <w:style w:type="character" w:styleId="SubtleEmphasis">
-    <w:name w:val="Subtle Emphasis"/>
-    <w:basedOn w:val="DefaultParagraphFont"/>
-    <w:uiPriority w:val="19"/>
-    <w:qFormat/>
-    <w:rsid w:val="00651DFD"/>
-    <w:rPr>
-      <w:i/>
-      <w:iCs/>
-      <w:color w:val="808080" w:themeColor="text1" w:themeTint="7F"/>
-    </w:rPr>
-  </w:style>
-  <w:style w:type="character" w:styleId="IntenseEmphasis">
-    <w:name w:val="Intense Emphasis"/>
-    <w:basedOn w:val="DefaultParagraphFont"/>
-    <w:uiPriority w:val="21"/>
-    <w:qFormat/>
-    <w:rsid w:val="00651DFD"/>
-    <w:rPr>
-      <w:b/>
-      <w:bCs/>
-      <w:i/>
-      <w:iCs/>
-      <w:color w:val="4F81BD" w:themeColor="accent1"/>
-    </w:rPr>
-  </w:style>
-  <w:style w:type="character" w:styleId="SubtleReference">
-    <w:name w:val="Subtle Reference"/>
-    <w:basedOn w:val="DefaultParagraphFont"/>
-    <w:uiPriority w:val="31"/>
-    <w:qFormat/>
-    <w:rsid w:val="00651DFD"/>
-    <w:rPr>
-      <w:smallCaps/>
-      <w:color w:val="C0504D" w:themeColor="accent2"/>
-      <w:u w:val="single"/>
-    </w:rPr>
-  </w:style>
-  <w:style w:type="character" w:styleId="IntenseReference">
-    <w:name w:val="Intense Reference"/>
-    <w:basedOn w:val="DefaultParagraphFont"/>
-    <w:uiPriority w:val="32"/>
-    <w:qFormat/>
-    <w:rsid w:val="00651DFD"/>
-    <w:rPr>
-      <w:b/>
-      <w:bCs/>
-      <w:smallCaps/>
-      <w:color w:val="C0504D" w:themeColor="accent2"/>
-      <w:spacing w:val="5"/>
-      <w:u w:val="single"/>
-    </w:rPr>
-  </w:style>
-  <w:style w:type="character" w:styleId="BookTitle">
-    <w:name w:val="Book Title"/>
-    <w:basedOn w:val="DefaultParagraphFont"/>
-    <w:uiPriority w:val="33"/>
-    <w:qFormat/>
-    <w:rsid w:val="00651DFD"/>
-    <w:rPr>
-      <w:b/>
-      <w:bCs/>
-      <w:smallCaps/>
-      <w:spacing w:val="5"/>
-    </w:rPr>
-  </w:style>
-  <w:style w:type="paragraph" w:styleId="TOCHeading">
-    <w:name w:val="TOC Heading"/>
-    <w:basedOn w:val="Heading1"/>
-    <w:next w:val="Normal"/>
-    <w:uiPriority w:val="39"/>
-    <w:semiHidden/>
-    <w:unhideWhenUsed/>
-    <w:qFormat/>
-    <w:rsid w:val="00651DFD"/>
-    <w:pPr>
-      <w:outlineLvl w:val="9"/>
-    </w:pPr>
-  </w:style>
-  <w:style w:type="character" w:styleId="Hyperlink">
-    <w:name w:val="Hyperlink"/>
-    <w:basedOn w:val="DefaultParagraphFont"/>
-    <w:uiPriority w:val="99"/>
-    <w:unhideWhenUsed/>
-    <w:rsid w:val="00D43D81"/>
-    <w:rPr>
-      <w:color w:val="0000FF" w:themeColor="hyperlink"/>
-      <w:u w:val="single"/>
-    </w:rPr>
-  </w:style>
-  <w:style w:type="paragraph" w:styleId="BalloonText">
-    <w:name w:val="Balloon Text"/>
-    <w:basedOn w:val="Normal"/>
-    <w:link w:val="BalloonTextChar"/>
-    <w:uiPriority w:val="99"/>
-    <w:semiHidden/>
-    <w:unhideWhenUsed/>
-    <w:rsid w:val="00905C3E"/>
-    <w:pPr>
-      <w:spacing w:after="0" w:line="240" w:lineRule="auto"/>
-    </w:pPr>
-    <w:rPr>
-      <w:rFonts w:ascii="Tahoma" w:hAnsi="Tahoma" w:cs="Tahoma"/>
-      <w:sz w:val="16"/>
-      <w:szCs w:val="16"/>
-    </w:rPr>
-  </w:style>
-  <w:style w:type="character" w:customStyle="1" w:styleId="BalloonTextChar">
-    <w:name w:val="Balloon Text Char"/>
-    <w:basedOn w:val="DefaultParagraphFont"/>
-    <w:link w:val="BalloonText"/>
-    <w:uiPriority w:val="99"/>
-    <w:semiHidden/>
-    <w:rsid w:val="00905C3E"/>
-    <w:rPr>
-      <w:rFonts w:ascii="Tahoma" w:hAnsi="Tahoma" w:cs="Tahoma"/>
-      <w:sz w:val="16"/>
-      <w:szCs w:val="16"/>
-    </w:rPr>
-  </w:style>
-  <w:style w:type="character" w:styleId="CommentReference">
-    <w:name w:val="annotation reference"/>
-    <w:basedOn w:val="DefaultParagraphFont"/>
-    <w:uiPriority w:val="99"/>
-    <w:semiHidden/>
-    <w:unhideWhenUsed/>
-    <w:rsid w:val="00D578F1"/>
-    <w:rPr>
-      <w:sz w:val="16"/>
-      <w:szCs w:val="16"/>
-    </w:rPr>
-  </w:style>
-  <w:style w:type="paragraph" w:styleId="CommentText">
-    <w:name w:val="annotation text"/>
-    <w:basedOn w:val="Normal"/>
-    <w:link w:val="CommentTextChar"/>
-    <w:uiPriority w:val="99"/>
-    <w:semiHidden/>
-    <w:unhideWhenUsed/>
-    <w:rsid w:val="00D578F1"/>
-    <w:pPr>
-      <w:spacing w:line="240" w:lineRule="auto"/>
-    </w:pPr>
-    <w:rPr>
-      <w:sz w:val="20"/>
-      <w:szCs w:val="20"/>
-    </w:rPr>
-  </w:style>
-  <w:style w:type="character" w:customStyle="1" w:styleId="CommentTextChar">
-    <w:name w:val="Comment Text Char"/>
-    <w:basedOn w:val="DefaultParagraphFont"/>
-    <w:link w:val="CommentText"/>
-    <w:uiPriority w:val="99"/>
-    <w:semiHidden/>
-    <w:rsid w:val="00D578F1"/>
-    <w:rPr>
-      <w:sz w:val="20"/>
-      <w:szCs w:val="20"/>
-    </w:rPr>
-  </w:style>
-  <w:style w:type="paragraph" w:styleId="CommentSubject">
-    <w:name w:val="annotation subject"/>
-    <w:basedOn w:val="CommentText"/>
-    <w:next w:val="CommentText"/>
-    <w:link w:val="CommentSubjectChar"/>
-    <w:uiPriority w:val="99"/>
-    <w:semiHidden/>
-    <w:unhideWhenUsed/>
-    <w:rsid w:val="00D578F1"/>
-    <w:rPr>
-      <w:b/>
-      <w:bCs/>
-    </w:rPr>
-  </w:style>
-  <w:style w:type="character" w:customStyle="1" w:styleId="CommentSubjectChar">
-    <w:name w:val="Comment Subject Char"/>
-    <w:basedOn w:val="CommentTextChar"/>
-    <w:link w:val="CommentSubject"/>
-    <w:uiPriority w:val="99"/>
-    <w:semiHidden/>
-    <w:rsid w:val="00D578F1"/>
-    <w:rPr>
-      <w:b/>
-      <w:bCs/>
-      <w:sz w:val="20"/>
-      <w:szCs w:val="20"/>
-    </w:rPr>
-  </w:style>
-  <w:style w:type="paragraph" w:styleId="Revision">
-    <w:name w:val="Revision"/>
-    <w:hidden/>
-    <w:uiPriority w:val="99"/>
-    <w:semiHidden/>
-    <w:rsid w:val="005B242A"/>
-    <w:pPr>
-      <w:spacing w:after="0" w:line="240" w:lineRule="auto"/>
-    </w:pPr>
-  </w:style>
-  <w:style w:type="character" w:styleId="FollowedHyperlink">
-    <w:name w:val="FollowedHyperlink"/>
-    <w:basedOn w:val="DefaultParagraphFont"/>
-    <w:uiPriority w:val="99"/>
-    <w:semiHidden/>
-    <w:unhideWhenUsed/>
-    <w:rsid w:val="00853C78"/>
-    <w:rPr>
-      <w:color w:val="800080" w:themeColor="followedHyperlink"/>
-      <w:u w:val="single"/>
-    </w:rPr>
-  </w:style>
-  <w:style w:type="paragraph" w:styleId="FootnoteText">
-    <w:name w:val="footnote text"/>
-    <w:basedOn w:val="Normal"/>
-    <w:link w:val="FootnoteTextChar"/>
-    <w:uiPriority w:val="99"/>
-    <w:unhideWhenUsed/>
-    <w:rsid w:val="00ED3F2A"/>
-    <w:pPr>
-      <w:spacing w:after="0" w:line="240" w:lineRule="auto"/>
-    </w:pPr>
-    <w:rPr>
-      <w:sz w:val="24"/>
-      <w:szCs w:val="24"/>
-    </w:rPr>
-  </w:style>
-  <w:style w:type="character" w:customStyle="1" w:styleId="FootnoteTextChar">
-    <w:name w:val="Footnote Text Char"/>
-    <w:basedOn w:val="DefaultParagraphFont"/>
-    <w:link w:val="FootnoteText"/>
-    <w:uiPriority w:val="99"/>
-    <w:rsid w:val="00ED3F2A"/>
-    <w:rPr>
-      <w:sz w:val="24"/>
-      <w:szCs w:val="24"/>
-    </w:rPr>
-  </w:style>
-  <w:style w:type="character" w:styleId="FootnoteReference">
-    <w:name w:val="footnote reference"/>
-    <w:basedOn w:val="DefaultParagraphFont"/>
-    <w:uiPriority w:val="99"/>
-    <w:unhideWhenUsed/>
-    <w:rsid w:val="00ED3F2A"/>
-    <w:rPr>
-      <w:vertAlign w:val="superscript"/>
-    </w:rPr>
-  </w:style>
-</w:styles>
-</file>
-
-<file path=word/stylesWithEffects.xml><?xml version="1.0" encoding="utf-8"?>
-<w:styles xmlns:wpc="http://schemas.microsoft.com/office/word/2010/wordprocessingCanvas" xmlns:mo="http://schemas.microsoft.com/office/mac/office/2008/main" xmlns:mc="http://schemas.openxmlformats.org/markup-compatibility/2006" xmlns:mv="urn:schemas-microsoft-com:mac:vml" xmlns:o="urn:schemas-microsoft-com:office:office" xmlns:r="http://schemas.openxmlformats.org/officeDocument/2006/relationships" xmlns:m="http://schemas.openxmlformats.org/officeDocument/2006/math" xmlns:v="urn:schemas-microsoft-com:vml" xmlns:wp14="http://schemas.microsoft.com/office/word/2010/wordprocessingDrawing" xmlns:wp="http://schemas.openxmlformats.org/drawingml/2006/wordprocessingDrawing" xmlns:w10="urn:schemas-microsoft-com:office:word" xmlns:w="http://schemas.openxmlformats.org/wordprocessingml/2006/main" xmlns:w14="http://schemas.microsoft.com/office/word/2010/wordml" xmlns:wpg="http://schemas.microsoft.com/office/word/2010/wordprocessingGroup" xmlns:wpi="http://schemas.microsoft.com/office/word/2010/wordprocessingInk" xmlns:wne="http://schemas.microsoft.com/office/word/2006/wordml" xmlns:wps="http://schemas.microsoft.com/office/word/2010/wordprocessingShape" mc:Ignorable="w14 wp14">
-  <w:docDefaults>
-    <w:rPrDefault>
-      <w:rPr>
-        <w:rFonts w:asciiTheme="minorHAnsi" w:eastAsiaTheme="minorEastAsia" w:hAnsiTheme="minorHAnsi" w:cstheme="minorBidi"/>
-        <w:sz w:val="22"/>
-        <w:szCs w:val="22"/>
-        <w:lang w:val="en-US" w:eastAsia="en-US" w:bidi="ar-SA"/>
-      </w:rPr>
-    </w:rPrDefault>
-    <w:pPrDefault>
-      <w:pPr>
-        <w:spacing w:after="200" w:line="276" w:lineRule="auto"/>
-      </w:pPr>
-    </w:pPrDefault>
-  </w:docDefaults>
-  <w:latentStyles w:defLockedState="0" w:defUIPriority="99" w:defSemiHidden="1" w:defUnhideWhenUsed="1" w:defQFormat="0" w:count="276">
-    <w:lsdException w:name="Normal" w:semiHidden="0" w:uiPriority="0" w:unhideWhenUsed="0" w:qFormat="1"/>
-    <w:lsdException w:name="heading 1" w:semiHidden="0" w:uiPriority="9" w:unhideWhenUsed="0" w:qFormat="1"/>
-    <w:lsdException w:name="heading 2" w:uiPriority="9" w:qFormat="1"/>
-    <w:lsdException w:name="heading 3" w:uiPriority="9" w:qFormat="1"/>
-    <w:lsdException w:name="heading 4" w:uiPriority="9" w:qFormat="1"/>
-    <w:lsdException w:name="heading 5" w:uiPriority="9" w:qFormat="1"/>
-    <w:lsdException w:name="heading 6" w:uiPriority="9" w:qFormat="1"/>
-    <w:lsdException w:name="heading 7" w:uiPriority="9" w:qFormat="1"/>
-    <w:lsdException w:name="heading 8" w:uiPriority="9" w:qFormat="1"/>
-    <w:lsdException w:name="heading 9" w:uiPriority="9" w:qFormat="1"/>
-    <w:lsdException w:name="toc 1" w:uiPriority="39"/>
-    <w:lsdException w:name="toc 2" w:uiPriority="39"/>
-    <w:lsdException w:name="toc 3" w:uiPriority="39"/>
-    <w:lsdException w:name="toc 4" w:uiPriority="39"/>
-    <w:lsdException w:name="toc 5" w:uiPriority="39"/>
-    <w:lsdException w:name="toc 6" w:uiPriority="39"/>
-    <w:lsdException w:name="toc 7" w:uiPriority="39"/>
-    <w:lsdException w:name="toc 8" w:uiPriority="39"/>
-    <w:lsdException w:name="toc 9" w:uiPriority="39"/>
-    <w:lsdException w:name="caption" w:uiPriority="35" w:qFormat="1"/>
-    <w:lsdException w:name="Title" w:semiHidden="0" w:uiPriority="10" w:unhideWhenUsed="0" w:qFormat="1"/>
-    <w:lsdException w:name="Default Paragraph Font" w:uiPriority="1"/>
-    <w:lsdException w:name="Subtitle" w:semiHidden="0" w:uiPriority="11" w:unhideWhenUsed="0" w:qFormat="1"/>
-    <w:lsdException w:name="Strong" w:semiHidden="0" w:uiPriority="22" w:unhideWhenUsed="0" w:qFormat="1"/>
-    <w:lsdException w:name="Emphasis" w:semiHidden="0" w:uiPriority="20" w:unhideWhenUsed="0" w:qFormat="1"/>
-    <w:lsdException w:name="Table Grid" w:semiHidden="0" w:uiPriority="59" w:unhideWhenUsed="0"/>
-    <w:lsdException w:name="Note Level 1" w:semiHidden="0" w:unhideWhenUsed="0"/>
-    <w:lsdException w:name="Note Level 2" w:semiHidden="0" w:unhideWhenUsed="0"/>
-    <w:lsdException w:name="Note Level 3" w:semiHidden="0" w:unhideWhenUsed="0"/>
-    <w:lsdException w:name="Note Level 4" w:semiHidden="0" w:unhideWhenUsed="0"/>
-    <w:lsdException w:name="Note Level 5" w:semiHidden="0" w:unhideWhenUsed="0"/>
-    <w:lsdException w:name="Note Level 6" w:semiHidden="0" w:unhideWhenUsed="0"/>
-    <w:lsdException w:name="Note Level 7" w:semiHidden="0" w:unhideWhenUsed="0"/>
-    <w:lsdException w:name="Note Level 8" w:semiHidden="0" w:unhideWhenUsed="0"/>
-    <w:lsdException w:name="Note Level 9" w:semiHidden="0" w:unhideWhenUsed="0"/>
-    <w:lsdException w:name="Placeholder Text" w:unhideWhenUsed="0"/>
-    <w:lsdException w:name="No Spacing" w:semiHidden="0" w:uiPriority="1" w:unhideWhenUsed="0" w:qFormat="1"/>
-    <w:lsdException w:name="Light Shading" w:semiHidden="0" w:uiPriority="60" w:unhideWhenUsed="0"/>
-    <w:lsdException w:name="Light List" w:semiHidden="0" w:uiPriority="61" w:unhideWhenUsed="0"/>
-    <w:lsdException w:name="Light Grid" w:semiHidden="0" w:uiPriority="62" w:unhideWhenUsed="0"/>
-    <w:lsdException w:name="Medium Shading 1" w:semiHidden="0" w:uiPriority="63" w:unhideWhenUsed="0"/>
-    <w:lsdException w:name="Medium Shading 2" w:semiHidden="0" w:uiPriority="64" w:unhideWhenUsed="0"/>
-    <w:lsdException w:name="Medium List 1" w:semiHidden="0" w:uiPriority="65" w:unhideWhenUsed="0"/>
-    <w:lsdException w:name="Medium List 2" w:semiHidden="0" w:uiPriority="66" w:unhideWhenUsed="0"/>
-    <w:lsdException w:name="Medium Grid 1" w:semiHidden="0" w:uiPriority="67" w:unhideWhenUsed="0"/>
-    <w:lsdException w:name="Medium Grid 2" w:semiHidden="0" w:uiPriority="68" w:unhideWhenUsed="0"/>
-    <w:lsdException w:name="Medium Grid 3" w:semiHidden="0" w:uiPriority="69" w:unhideWhenUsed="0"/>
-    <w:lsdException w:name="Dark List" w:semiHidden="0" w:uiPriority="70" w:unhideWhenUsed="0"/>
-    <w:lsdException w:name="Colorful Shading" w:semiHidden="0" w:uiPriority="71" w:unhideWhenUsed="0"/>
-    <w:lsdException w:name="Colorful List" w:semiHidden="0" w:uiPriority="72" w:unhideWhenUsed="0"/>
-    <w:lsdException w:name="Colorful Grid" w:semiHidden="0" w:uiPriority="73" w:unhideWhenUsed="0"/>
-    <w:lsdException w:name="Light Shading Accent 1" w:semiHidden="0" w:uiPriority="60" w:unhideWhenUsed="0"/>
-    <w:lsdException w:name="Light List Accent 1" w:semiHidden="0" w:uiPriority="61" w:unhideWhenUsed="0"/>
-    <w:lsdException w:name="Light Grid Accent 1" w:semiHidden="0" w:uiPriority="62" w:unhideWhenUsed="0"/>
-    <w:lsdException w:name="Medium Shading 1 Accent 1" w:semiHidden="0" w:uiPriority="63" w:unhideWhenUsed="0"/>
-    <w:lsdException w:name="Medium Shading 2 Accent 1" w:semiHidden="0" w:uiPriority="64" w:unhideWhenUsed="0"/>
-    <w:lsdException w:name="Medium List 1 Accent 1" w:semiHidden="0" w:uiPriority="65" w:unhideWhenUsed="0"/>
-    <w:lsdException w:name="Revision" w:unhideWhenUsed="0"/>
-    <w:lsdException w:name="List Paragraph" w:semiHidden="0" w:uiPriority="34" w:unhideWhenUsed="0" w:qFormat="1"/>
-    <w:lsdException w:name="Quote" w:semiHidden="0" w:uiPriority="29" w:unhideWhenUsed="0" w:qFormat="1"/>
-    <w:lsdException w:name="Intense Quote" w:semiHidden="0" w:uiPriority="30" w:unhideWhenUsed="0" w:qFormat="1"/>
-    <w:lsdException w:name="Medium List 2 Accent 1" w:semiHidden="0" w:uiPriority="66" w:unhideWhenUsed="0"/>
-    <w:lsdException w:name="Medium Grid 1 Accent 1" w:semiHidden="0" w:uiPriority="67" w:unhideWhenUsed="0"/>
-    <w:lsdException w:name="Medium Grid 2 Accent 1" w:semiHidden="0" w:uiPriority="68" w:unhideWhenUsed="0"/>
-    <w:lsdException w:name="Medium Grid 3 Accent 1" w:semiHidden="0" w:uiPriority="69" w:unhideWhenUsed="0"/>
-    <w:lsdException w:name="Dark List Accent 1" w:semiHidden="0" w:uiPriority="70" w:unhideWhenUsed="0"/>
-    <w:lsdException w:name="Colorful Shading Accent 1" w:semiHidden="0" w:uiPriority="71" w:unhideWhenUsed="0"/>
-    <w:lsdException w:name="Colorful List Accent 1" w:semiHidden="0" w:uiPriority="72" w:unhideWhenUsed="0"/>
-    <w:lsdException w:name="Colorful Grid Accent 1" w:semiHidden="0" w:uiPriority="73" w:unhideWhenUsed="0"/>
-    <w:lsdException w:name="Light Shading Accent 2" w:semiHidden="0" w:uiPriority="60" w:unhideWhenUsed="0"/>
-    <w:lsdException w:name="Light List Accent 2" w:semiHidden="0" w:uiPriority="61" w:unhideWhenUsed="0"/>
-    <w:lsdException w:name="Light Grid Accent 2" w:semiHidden="0" w:uiPriority="62" w:unhideWhenUsed="0"/>
-    <w:lsdException w:name="Medium Shading 1 Accent 2" w:semiHidden="0" w:uiPriority="63" w:unhideWhenUsed="0"/>
-    <w:lsdException w:name="Medium Shading 2 Accent 2" w:semiHidden="0" w:uiPriority="64" w:unhideWhenUsed="0"/>
-    <w:lsdException w:name="Medium List 1 Accent 2" w:semiHidden="0" w:uiPriority="65" w:unhideWhenUsed="0"/>
-    <w:lsdException w:name="Medium List 2 Accent 2" w:semiHidden="0" w:uiPriority="66" w:unhideWhenUsed="0"/>
-    <w:lsdException w:name="Medium Grid 1 Accent 2" w:semiHidden="0" w:uiPriority="67" w:unhideWhenUsed="0"/>
-    <w:lsdException w:name="Medium Grid 2 Accent 2" w:semiHidden="0" w:uiPriority="68" w:unhideWhenUsed="0"/>
-    <w:lsdException w:name="Medium Grid 3 Accent 2" w:semiHidden="0" w:uiPriority="69" w:unhideWhenUsed="0"/>
-    <w:lsdException w:name="Dark List Accent 2" w:semiHidden="0" w:uiPriority="70" w:unhideWhenUsed="0"/>
-    <w:lsdException w:name="Colorful Shading Accent 2" w:semiHidden="0" w:uiPriority="71" w:unhideWhenUsed="0"/>
-    <w:lsdException w:name="Colorful List Accent 2" w:semiHidden="0" w:uiPriority="72" w:unhideWhenUsed="0"/>
-    <w:lsdException w:name="Colorful Grid Accent 2" w:semiHidden="0" w:uiPriority="73" w:unhideWhenUsed="0"/>
-    <w:lsdException w:name="Light Shading Accent 3" w:semiHidden="0" w:uiPriority="60" w:unhideWhenUsed="0"/>
-    <w:lsdException w:name="Light List Accent 3" w:semiHidden="0" w:uiPriority="61" w:unhideWhenUsed="0"/>
-    <w:lsdException w:name="Light Grid Accent 3" w:semiHidden="0" w:uiPriority="62" w:unhideWhenUsed="0"/>
-    <w:lsdException w:name="Medium Shading 1 Accent 3" w:semiHidden="0" w:uiPriority="63" w:unhideWhenUsed="0"/>
-    <w:lsdException w:name="Medium Shading 2 Accent 3" w:semiHidden="0" w:uiPriority="64" w:unhideWhenUsed="0"/>
-    <w:lsdException w:name="Medium List 1 Accent 3" w:semiHidden="0" w:uiPriority="65" w:unhideWhenUsed="0"/>
-    <w:lsdException w:name="Medium List 2 Accent 3" w:semiHidden="0" w:uiPriority="66" w:unhideWhenUsed="0"/>
-    <w:lsdException w:name="Medium Grid 1 Accent 3" w:semiHidden="0" w:uiPriority="67" w:unhideWhenUsed="0"/>
-    <w:lsdException w:name="Medium Grid 2 Accent 3" w:semiHidden="0" w:uiPriority="68" w:unhideWhenUsed="0"/>
-    <w:lsdException w:name="Medium Grid 3 Accent 3" w:semiHidden="0" w:uiPriority="69" w:unhideWhenUsed="0"/>
-    <w:lsdException w:name="Dark List Accent 3" w:semiHidden="0" w:uiPriority="70" w:unhideWhenUsed="0"/>
-    <w:lsdException w:name="Colorful Shading Accent 3" w:semiHidden="0" w:uiPriority="71" w:unhideWhenUsed="0"/>
-    <w:lsdException w:name="Colorful List Accent 3" w:semiHidden="0" w:uiPriority="72" w:unhideWhenUsed="0"/>
-    <w:lsdException w:name="Colorful Grid Accent 3" w:semiHidden="0" w:uiPriority="73" w:unhideWhenUsed="0"/>
-    <w:lsdException w:name="Light Shading Accent 4" w:semiHidden="0" w:uiPriority="60" w:unhideWhenUsed="0"/>
-    <w:lsdException w:name="Light List Accent 4" w:semiHidden="0" w:uiPriority="61" w:unhideWhenUsed="0"/>
-    <w:lsdException w:name="Light Grid Accent 4" w:semiHidden="0" w:uiPriority="62" w:unhideWhenUsed="0"/>
-    <w:lsdException w:name="Medium Shading 1 Accent 4" w:semiHidden="0" w:uiPriority="63" w:unhideWhenUsed="0"/>
-    <w:lsdException w:name="Medium Shading 2 Accent 4" w:semiHidden="0" w:uiPriority="64" w:unhideWhenUsed="0"/>
-    <w:lsdException w:name="Medium List 1 Accent 4" w:semiHidden="0" w:uiPriority="65" w:unhideWhenUsed="0"/>
-    <w:lsdException w:name="Medium List 2 Accent 4" w:semiHidden="0" w:uiPriority="66" w:unhideWhenUsed="0"/>
-    <w:lsdException w:name="Medium Grid 1 Accent 4" w:semiHidden="0" w:uiPriority="67" w:unhideWhenUsed="0"/>
-    <w:lsdException w:name="Medium Grid 2 Accent 4" w:semiHidden="0" w:uiPriority="68" w:unhideWhenUsed="0"/>
-    <w:lsdException w:name="Medium Grid 3 Accent 4" w:semiHidden="0" w:uiPriority="69" w:unhideWhenUsed="0"/>
-    <w:lsdException w:name="Dark List Accent 4" w:semiHidden="0" w:uiPriority="70" w:unhideWhenUsed="0"/>
-    <w:lsdException w:name="Colorful Shading Accent 4" w:semiHidden="0" w:uiPriority="71" w:unhideWhenUsed="0"/>
-    <w:lsdException w:name="Colorful List Accent 4" w:semiHidden="0" w:uiPriority="72" w:unhideWhenUsed="0"/>
-    <w:lsdException w:name="Colorful Grid Accent 4" w:semiHidden="0" w:uiPriority="73" w:unhideWhenUsed="0"/>
-    <w:lsdException w:name="Light Shading Accent 5" w:semiHidden="0" w:uiPriority="60" w:unhideWhenUsed="0"/>
-    <w:lsdException w:name="Light List Accent 5" w:semiHidden="0" w:uiPriority="61" w:unhideWhenUsed="0"/>
-    <w:lsdException w:name="Light Grid Accent 5" w:semiHidden="0" w:uiPriority="62" w:unhideWhenUsed="0"/>
-    <w:lsdException w:name="Medium Shading 1 Accent 5" w:semiHidden="0" w:uiPriority="63" w:unhideWhenUsed="0"/>
-    <w:lsdException w:name="Medium Shading 2 Accent 5" w:semiHidden="0" w:uiPriority="64" w:unhideWhenUsed="0"/>
-    <w:lsdException w:name="Medium List 1 Accent 5" w:semiHidden="0" w:uiPriority="65" w:unhideWhenUsed="0"/>
-    <w:lsdException w:name="Medium List 2 Accent 5" w:semiHidden="0" w:uiPriority="66" w:unhideWhenUsed="0"/>
-    <w:lsdException w:name="Medium Grid 1 Accent 5" w:semiHidden="0" w:uiPriority="67" w:unhideWhenUsed="0"/>
-    <w:lsdException w:name="Medium Grid 2 Accent 5" w:semiHidden="0" w:uiPriority="68" w:unhideWhenUsed="0"/>
-    <w:lsdException w:name="Medium Grid 3 Accent 5" w:semiHidden="0" w:uiPriority="69" w:unhideWhenUsed="0"/>
-    <w:lsdException w:name="Dark List Accent 5" w:semiHidden="0" w:uiPriority="70" w:unhideWhenUsed="0"/>
-    <w:lsdException w:name="Colorful Shading Accent 5" w:semiHidden="0" w:uiPriority="71" w:unhideWhenUsed="0"/>
-    <w:lsdException w:name="Colorful List Accent 5" w:semiHidden="0" w:uiPriority="72" w:unhideWhenUsed="0"/>
-    <w:lsdException w:name="Colorful Grid Accent 5" w:semiHidden="0" w:uiPriority="73" w:unhideWhenUsed="0"/>
-    <w:lsdException w:name="Light Shading Accent 6" w:semiHidden="0" w:uiPriority="60" w:unhideWhenUsed="0"/>
-    <w:lsdException w:name="Light List Accent 6" w:semiHidden="0" w:uiPriority="61" w:unhideWhenUsed="0"/>
-    <w:lsdException w:name="Light Grid Accent 6" w:semiHidden="0" w:uiPriority="62" w:unhideWhenUsed="0"/>
-    <w:lsdException w:name="Medium Shading 1 Accent 6" w:semiHidden="0" w:uiPriority="63" w:unhideWhenUsed="0"/>
-    <w:lsdException w:name="Medium Shading 2 Accent 6" w:semiHidden="0" w:uiPriority="64" w:unhideWhenUsed="0"/>
-    <w:lsdException w:name="Medium List 1 Accent 6" w:semiHidden="0" w:uiPriority="65" w:unhideWhenUsed="0"/>
-    <w:lsdException w:name="Medium List 2 Accent 6" w:semiHidden="0" w:uiPriority="66" w:unhideWhenUsed="0"/>
-    <w:lsdException w:name="Medium Grid 1 Accent 6" w:semiHidden="0" w:uiPriority="67" w:unhideWhenUsed="0"/>
-    <w:lsdException w:name="Medium Grid 2 Accent 6" w:semiHidden="0" w:uiPriority="68" w:unhideWhenUsed="0"/>
-    <w:lsdException w:name="Medium Grid 3 Accent 6" w:semiHidden="0" w:uiPriority="69" w:unhideWhenUsed="0"/>
-    <w:lsdException w:name="Dark List Accent 6" w:semiHidden="0" w:uiPriority="70" w:unhideWhenUsed="0"/>
-    <w:lsdException w:name="Colorful Shading Accent 6" w:semiHidden="0" w:uiPriority="71" w:unhideWhenUsed="0"/>
-    <w:lsdException w:name="Colorful List Accent 6" w:semiHidden="0" w:uiPriority="72" w:unhideWhenUsed="0"/>
-    <w:lsdException w:name="Colorful Grid Accent 6" w:semiHidden="0" w:uiPriority="73" w:unhideWhenUsed="0"/>
-    <w:lsdException w:name="Subtle Emphasis" w:semiHidden="0" w:uiPriority="19" w:unhideWhenUsed="0" w:qFormat="1"/>
-    <w:lsdException w:name="Intense Emphasis" w:semiHidden="0" w:uiPriority="21" w:unhideWhenUsed="0" w:qFormat="1"/>
-    <w:lsdException w:name="Subtle Reference" w:semiHidden="0" w:uiPriority="31" w:unhideWhenUsed="0" w:qFormat="1"/>
-    <w:lsdException w:name="Intense Reference" w:semiHidden="0" w:uiPriority="32" w:unhideWhenUsed="0" w:qFormat="1"/>
-    <w:lsdException w:name="Book Title" w:semiHidden="0" w:uiPriority="33" w:unhideWhenUsed="0" w:qFormat="1"/>
-    <w:lsdException w:name="Bibliography" w:uiPriority="37"/>
-    <w:lsdException w:name="TOC Heading" w:uiPriority="39" w:qFormat="1"/>
+  <w:latentStyles w:defLockedState="0" w:defUIPriority="99" w:defSemiHidden="0" w:defUnhideWhenUsed="0" w:defQFormat="0" w:count="380">
+    <w:lsdException w:name="Normal" w:uiPriority="0" w:qFormat="1"/>
+    <w:lsdException w:name="heading 1" w:uiPriority="9" w:qFormat="1"/>
+    <w:lsdException w:name="heading 2" w:semiHidden="1" w:uiPriority="9" w:unhideWhenUsed="1" w:qFormat="1"/>
+    <w:lsdException w:name="heading 3" w:semiHidden="1" w:uiPriority="9" w:unhideWhenUsed="1" w:qFormat="1"/>
+    <w:lsdException w:name="heading 4" w:semiHidden="1" w:uiPriority="9" w:unhideWhenUsed="1" w:qFormat="1"/>
+    <w:lsdException w:name="heading 5" w:semiHidden="1" w:uiPriority="9" w:unhideWhenUsed="1" w:qFormat="1"/>
+    <w:lsdException w:name="heading 6" w:semiHidden="1" w:uiPriority="9" w:unhideWhenUsed="1" w:qFormat="1"/>
+    <w:lsdException w:name="heading 7" w:semiHidden="1" w:uiPriority="9" w:unhideWhenUsed="1" w:qFormat="1"/>
+    <w:lsdException w:name="heading 8" w:semiHidden="1" w:uiPriority="9" w:unhideWhenUsed="1" w:qFormat="1"/>
+    <w:lsdException w:name="heading 9" w:semiHidden="1" w:uiPriority="9" w:unhideWhenUsed="1" w:qFormat="1"/>
+    <w:lsdException w:name="index 1" w:semiHidden="1" w:unhideWhenUsed="1"/>
+    <w:lsdException w:name="index 2" w:semiHidden="1" w:unhideWhenUsed="1"/>
+    <w:lsdException w:name="index 3" w:semiHidden="1" w:unhideWhenUsed="1"/>
+    <w:lsdException w:name="index 4" w:semiHidden="1" w:unhideWhenUsed="1"/>
+    <w:lsdException w:name="index 5" w:semiHidden="1" w:unhideWhenUsed="1"/>
+    <w:lsdException w:name="index 6" w:semiHidden="1" w:unhideWhenUsed="1"/>
+    <w:lsdException w:name="index 7" w:semiHidden="1" w:unhideWhenUsed="1"/>
+    <w:lsdException w:name="index 8" w:semiHidden="1" w:unhideWhenUsed="1"/>
+    <w:lsdException w:name="index 9" w:semiHidden="1" w:unhideWhenUsed="1"/>
+    <w:lsdException w:name="toc 1" w:semiHidden="1" w:uiPriority="39" w:unhideWhenUsed="1"/>
+    <w:lsdException w:name="toc 2" w:semiHidden="1" w:uiPriority="39" w:unhideWhenUsed="1"/>
+    <w:lsdException w:name="toc 3" w:semiHidden="1" w:uiPriority="39" w:unhideWhenUsed="1"/>
+    <w:lsdException w:name="toc 4" w:semiHidden="1" w:uiPriority="39" w:unhideWhenUsed="1"/>
+    <w:lsdException w:name="toc 5" w:semiHidden="1" w:uiPriority="39" w:unhideWhenUsed="1"/>
+    <w:lsdException w:name="toc 6" w:semiHidden="1" w:uiPriority="39" w:unhideWhenUsed="1"/>
+    <w:lsdException w:name="toc 7" w:semiHidden="1" w:uiPriority="39" w:unhideWhenUsed="1"/>
+    <w:lsdException w:name="toc 8" w:semiHidden="1" w:uiPriority="39" w:unhideWhenUsed="1"/>
+    <w:lsdException w:name="toc 9" w:semiHidden="1" w:uiPriority="39" w:unhideWhenUsed="1"/>
+    <w:lsdException w:name="Normal Indent" w:semiHidden="1" w:unhideWhenUsed="1"/>
+    <w:lsdException w:name="footnote text" w:semiHidden="1" w:unhideWhenUsed="1"/>
+    <w:lsdException w:name="annotation text" w:semiHidden="1" w:unhideWhenUsed="1"/>
+    <w:lsdException w:name="header" w:semiHidden="1" w:unhideWhenUsed="1"/>
+    <w:lsdException w:name="footer" w:semiHidden="1" w:unhideWhenUsed="1"/>
+    <w:lsdException w:name="index heading" w:semiHidden="1" w:unhideWhenUsed="1"/>
+    <w:lsdException w:name="caption" w:semiHidden="1" w:uiPriority="35" w:unhideWhenUsed="1" w:qFormat="1"/>
+    <w:lsdException w:name="table of figures" w:semiHidden="1" w:unhideWhenUsed="1"/>
+    <w:lsdException w:name="envelope address" w:semiHidden="1" w:unhideWhenUsed="1"/>
+    <w:lsdException w:name="envelope return" w:semiHidden="1" w:unhideWhenUsed="1"/>
+    <w:lsdException w:name="footnote reference" w:semiHidden="1" w:unhideWhenUsed="1"/>
+    <w:lsdException w:name="annotation reference" w:semiHidden="1" w:unhideWhenUsed="1"/>
+    <w:lsdException w:name="line number" w:semiHidden="1" w:unhideWhenUsed="1"/>
+    <w:lsdException w:name="page number" w:semiHidden="1" w:unhideWhenUsed="1"/>
+    <w:lsdException w:name="endnote reference" w:semiHidden="1" w:unhideWhenUsed="1"/>
+    <w:lsdException w:name="endnote text" w:semiHidden="1" w:unhideWhenUsed="1"/>
+    <w:lsdException w:name="table of authorities" w:semiHidden="1" w:unhideWhenUsed="1"/>
+    <w:lsdException w:name="macro" w:semiHidden="1" w:unhideWhenUsed="1"/>
+    <w:lsdException w:name="toa heading" w:semiHidden="1" w:unhideWhenUsed="1"/>
+    <w:lsdException w:name="List" w:semiHidden="1" w:unhideWhenUsed="1"/>
+    <w:lsdException w:name="List Bullet" w:semiHidden="1" w:unhideWhenUsed="1"/>
+    <w:lsdException w:name="List Number" w:semiHidden="1" w:unhideWhenUsed="1"/>
+    <w:lsdException w:name="List 2" w:semiHidden="1" w:unhideWhenUsed="1"/>
+    <w:lsdException w:name="List 3" w:semiHidden="1" w:unhideWhenUsed="1"/>
+    <w:lsdException w:name="List 4" w:semiHidden="1" w:unhideWhenUsed="1"/>
+    <w:lsdException w:name="List 5" w:semiHidden="1" w:unhideWhenUsed="1"/>
+    <w:lsdException w:name="List Bullet 2" w:semiHidden="1" w:unhideWhenUsed="1"/>
+    <w:lsdException w:name="List Bullet 3" w:semiHidden="1" w:unhideWhenUsed="1"/>
+    <w:lsdException w:name="List Bullet 4" w:semiHidden="1" w:unhideWhenUsed="1"/>
+    <w:lsdException w:name="List Bullet 5" w:semiHidden="1" w:unhideWhenUsed="1"/>
+    <w:lsdException w:name="List Number 2" w:semiHidden="1" w:unhideWhenUsed="1"/>
+    <w:lsdException w:name="List Number 3" w:semiHidden="1" w:unhideWhenUsed="1"/>
+    <w:lsdException w:name="List Number 4" w:semiHidden="1" w:unhideWhenUsed="1"/>
+    <w:lsdException w:name="List Number 5" w:semiHidden="1" w:unhideWhenUsed="1"/>
+    <w:lsdException w:name="Title" w:uiPriority="10" w:qFormat="1"/>
+    <w:lsdException w:name="Closing" w:semiHidden="1" w:unhideWhenUsed="1"/>
+    <w:lsdException w:name="Signature" w:semiHidden="1" w:unhideWhenUsed="1"/>
+    <w:lsdException w:name="Default Paragraph Font" w:semiHidden="1" w:uiPriority="1" w:unhideWhenUsed="1"/>
+    <w:lsdException w:name="Body Text" w:semiHidden="1" w:unhideWhenUsed="1"/>
+    <w:lsdException w:name="Body Text Indent" w:semiHidden="1" w:unhideWhenUsed="1"/>
+    <w:lsdException w:name="List Continue" w:semiHidden="1" w:unhideWhenUsed="1"/>
+    <w:lsdException w:name="List Continue 2" w:semiHidden="1" w:unhideWhenUsed="1"/>
+    <w:lsdException w:name="List Continue 3" w:semiHidden="1" w:unhideWhenUsed="1"/>
+    <w:lsdException w:name="List Continue 4" w:semiHidden="1" w:unhideWhenUsed="1"/>
+    <w:lsdException w:name="List Continue 5" w:semiHidden="1" w:unhideWhenUsed="1"/>
+    <w:lsdException w:name="Message Header" w:semiHidden="1" w:unhideWhenUsed="1"/>
+    <w:lsdException w:name="Subtitle" w:uiPriority="11" w:qFormat="1"/>
+    <w:lsdException w:name="Salutation" w:semiHidden="1" w:unhideWhenUsed="1"/>
+    <w:lsdException w:name="Date" w:semiHidden="1" w:unhideWhenUsed="1"/>
+    <w:lsdException w:name="Body Text First Indent" w:semiHidden="1" w:unhideWhenUsed="1"/>
+    <w:lsdException w:name="Body Text First Indent 2" w:semiHidden="1" w:unhideWhenUsed="1"/>
+    <w:lsdException w:name="Note Heading" w:semiHidden="1" w:unhideWhenUsed="1"/>
+    <w:lsdException w:name="Body Text 2" w:semiHidden="1" w:unhideWhenUsed="1"/>
+    <w:lsdException w:name="Body Text 3" w:semiHidden="1" w:unhideWhenUsed="1"/>
+    <w:lsdException w:name="Body Text Indent 2" w:semiHidden="1" w:unhideWhenUsed="1"/>
+    <w:lsdException w:name="Body Text Indent 3" w:semiHidden="1" w:unhideWhenUsed="1"/>
+    <w:lsdException w:name="Block Text" w:semiHidden="1" w:unhideWhenUsed="1"/>
+    <w:lsdException w:name="Hyperlink" w:semiHidden="1" w:unhideWhenUsed="1"/>
+    <w:lsdException w:name="FollowedHyperlink" w:semiHidden="1" w:unhideWhenUsed="1"/>
+    <w:lsdException w:name="Strong" w:uiPriority="22" w:qFormat="1"/>
+    <w:lsdException w:name="Emphasis" w:uiPriority="20" w:qFormat="1"/>
+    <w:lsdException w:name="Document Map" w:semiHidden="1" w:unhideWhenUsed="1"/>
+    <w:lsdException w:name="Plain Text" w:semiHidden="1" w:unhideWhenUsed="1"/>
+    <w:lsdException w:name="E-mail Signature" w:semiHidden="1" w:unhideWhenUsed="1"/>
+    <w:lsdException w:name="HTML Top of Form" w:semiHidden="1" w:unhideWhenUsed="1"/>
+    <w:lsdException w:name="HTML Bottom of Form" w:semiHidden="1" w:unhideWhenUsed="1"/>
+    <w:lsdException w:name="Normal (Web)" w:semiHidden="1" w:unhideWhenUsed="1"/>
+    <w:lsdException w:name="HTML Acronym" w:semiHidden="1" w:unhideWhenUsed="1"/>
+    <w:lsdException w:name="HTML Address" w:semiHidden="1" w:unhideWhenUsed="1"/>
+    <w:lsdException w:name="HTML Cite" w:semiHidden="1" w:unhideWhenUsed="1"/>
+    <w:lsdException w:name="HTML Code" w:semiHidden="1" w:unhideWhenUsed="1"/>
+    <w:lsdException w:name="HTML Definition" w:semiHidden="1" w:unhideWhenUsed="1"/>
+    <w:lsdException w:name="HTML Keyboard" w:semiHidden="1" w:unhideWhenUsed="1"/>
+    <w:lsdException w:name="HTML Preformatted" w:semiHidden="1" w:unhideWhenUsed="1"/>
+    <w:lsdException w:name="HTML Sample" w:semiHidden="1" w:unhideWhenUsed="1"/>
+    <w:lsdException w:name="HTML Typewriter" w:semiHidden="1" w:unhideWhenUsed="1"/>
+    <w:lsdException w:name="HTML Variable" w:semiHidden="1" w:unhideWhenUsed="1"/>
+    <w:lsdException w:name="Normal Table" w:semiHidden="1" w:unhideWhenUsed="1"/>
+    <w:lsdException w:name="annotation subject" w:semiHidden="1" w:unhideWhenUsed="1"/>
+    <w:lsdException w:name="No List" w:semiHidden="1" w:unhideWhenUsed="1"/>
+    <w:lsdException w:name="Outline List 1" w:semiHidden="1" w:unhideWhenUsed="1"/>
+    <w:lsdException w:name="Outline List 2" w:semiHidden="1" w:unhideWhenUsed="1"/>
+    <w:lsdException w:name="Outline List 3" w:semiHidden="1" w:unhideWhenUsed="1"/>
+    <w:lsdException w:name="Table Simple 1" w:semiHidden="1" w:unhideWhenUsed="1"/>
+    <w:lsdException w:name="Table Simple 2" w:semiHidden="1" w:unhideWhenUsed="1"/>
+    <w:lsdException w:name="Table Simple 3" w:semiHidden="1" w:unhideWhenUsed="1"/>
+    <w:lsdException w:name="Table Classic 1" w:semiHidden="1" w:unhideWhenUsed="1"/>
+    <w:lsdException w:name="Table Classic 2" w:semiHidden="1" w:unhideWhenUsed="1"/>
+    <w:lsdException w:name="Table Classic 3" w:semiHidden="1" w:unhideWhenUsed="1"/>
+    <w:lsdException w:name="Table Classic 4" w:semiHidden="1" w:unhideWhenUsed="1"/>
+    <w:lsdException w:name="Table Colorful 1" w:semiHidden="1" w:unhideWhenUsed="1"/>
+    <w:lsdException w:name="Table Colorful 2" w:semiHidden="1" w:unhideWhenUsed="1"/>
+    <w:lsdException w:name="Table Colorful 3" w:semiHidden="1" w:unhideWhenUsed="1"/>
+    <w:lsdException w:name="Table Columns 1" w:semiHidden="1" w:unhideWhenUsed="1"/>
+    <w:lsdException w:name="Table Columns 2" w:semiHidden="1" w:unhideWhenUsed="1"/>
+    <w:lsdException w:name="Table Columns 3" w:semiHidden="1" w:unhideWhenUsed="1"/>
+    <w:lsdException w:name="Table Columns 4" w:semiHidden="1" w:unhideWhenUsed="1"/>
+    <w:lsdException w:name="Table Columns 5" w:semiHidden="1" w:unhideWhenUsed="1"/>
+    <w:lsdException w:name="Table Grid 1" w:semiHidden="1" w:unhideWhenUsed="1"/>
+    <w:lsdException w:name="Table Grid 2" w:semiHidden="1" w:unhideWhenUsed="1"/>
+    <w:lsdException w:name="Table Grid 3" w:semiHidden="1" w:unhideWhenUsed="1"/>
+    <w:lsdException w:name="Table Grid 4" w:semiHidden="1" w:unhideWhenUsed="1"/>
+    <w:lsdException w:name="Table Grid 5" w:semiHidden="1" w:unhideWhenUsed="1"/>
+    <w:lsdException w:name="Table Grid 6" w:semiHidden="1" w:unhideWhenUsed="1"/>
+    <w:lsdException w:name="Table Grid 7" w:semiHidden="1" w:unhideWhenUsed="1"/>
+    <w:lsdException w:name="Table Grid 8" w:semiHidden="1" w:unhideWhenUsed="1"/>
+    <w:lsdException w:name="Table List 1" w:semiHidden="1" w:unhideWhenUsed="1"/>
+    <w:lsdException w:name="Table List 2" w:semiHidden="1" w:unhideWhenUsed="1"/>
+    <w:lsdException w:name="Table List 3" w:semiHidden="1" w:unhideWhenUsed="1"/>
+    <w:lsdException w:name="Table List 4" w:semiHidden="1" w:unhideWhenUsed="1"/>
+    <w:lsdException w:name="Table List 5" w:semiHidden="1" w:unhideWhenUsed="1"/>
+    <w:lsdException w:name="Table List 6" w:semiHidden="1" w:unhideWhenUsed="1"/>
+    <w:lsdException w:name="Table List 7" w:semiHidden="1" w:unhideWhenUsed="1"/>
+    <w:lsdException w:name="Table List 8" w:semiHidden="1" w:unhideWhenUsed="1"/>
+    <w:lsdException w:name="Table 3D effects 1" w:semiHidden="1" w:unhideWhenUsed="1"/>
+    <w:lsdException w:name="Table 3D effects 2" w:semiHidden="1" w:unhideWhenUsed="1"/>
+    <w:lsdException w:name="Table 3D effects 3" w:semiHidden="1" w:unhideWhenUsed="1"/>
+    <w:lsdException w:name="Table Contemporary" w:semiHidden="1" w:unhideWhenUsed="1"/>
+    <w:lsdException w:name="Table Elegant" w:semiHidden="1" w:unhideWhenUsed="1"/>
+    <w:lsdException w:name="Table Professional" w:semiHidden="1" w:unhideWhenUsed="1"/>
+    <w:lsdException w:name="Table Subtle 1" w:semiHidden="1" w:unhideWhenUsed="1"/>
+    <w:lsdException w:name="Table Subtle 2" w:semiHidden="1" w:unhideWhenUsed="1"/>
+    <w:lsdException w:name="Table Web 1" w:semiHidden="1" w:unhideWhenUsed="1"/>
+    <w:lsdException w:name="Table Web 2" w:semiHidden="1" w:unhideWhenUsed="1"/>
+    <w:lsdException w:name="Table Web 3" w:semiHidden="1" w:unhideWhenUsed="1"/>
+    <w:lsdException w:name="Balloon Text" w:semiHidden="1" w:unhideWhenUsed="1"/>
+    <w:lsdException w:name="Table Grid" w:uiPriority="59"/>
+    <w:lsdException w:name="Table Theme" w:semiHidden="1" w:unhideWhenUsed="1"/>
+    <w:lsdException w:name="Placeholder Text" w:semiHidden="1"/>
+    <w:lsdException w:name="No Spacing" w:uiPriority="1" w:qFormat="1"/>
+    <w:lsdException w:name="Light Shading" w:uiPriority="60"/>
+    <w:lsdException w:name="Light List" w:uiPriority="61"/>
+    <w:lsdException w:name="Light Grid" w:uiPriority="62"/>
+    <w:lsdException w:name="Medium Shading 1" w:uiPriority="63"/>
+    <w:lsdException w:name="Medium Shading 2" w:uiPriority="64"/>
+    <w:lsdException w:name="Medium List 1" w:uiPriority="65"/>
+    <w:lsdException w:name="Medium List 2" w:uiPriority="66"/>
+    <w:lsdException w:name="Medium Grid 1" w:uiPriority="67"/>
+    <w:lsdException w:name="Medium Grid 2" w:uiPriority="68"/>
+    <w:lsdException w:name="Medium Grid 3" w:uiPriority="69"/>
+    <w:lsdException w:name="Dark List" w:uiPriority="70"/>
+    <w:lsdException w:name="Colorful Shading" w:uiPriority="71"/>
+    <w:lsdException w:name="Colorful List" w:uiPriority="72"/>
+    <w:lsdException w:name="Colorful Grid" w:uiPriority="73"/>
+    <w:lsdException w:name="Light Shading Accent 1" w:uiPriority="60"/>
+    <w:lsdException w:name="Light List Accent 1" w:uiPriority="61"/>
+    <w:lsdException w:name="Light Grid Accent 1" w:uiPriority="62"/>
+    <w:lsdException w:name="Medium Shading 1 Accent 1" w:uiPriority="63"/>
+    <w:lsdException w:name="Medium Shading 2 Accent 1" w:uiPriority="64"/>
+    <w:lsdException w:name="Medium List 1 Accent 1" w:uiPriority="65"/>
+    <w:lsdException w:name="Revision" w:semiHidden="1"/>
+    <w:lsdException w:name="List Paragraph" w:uiPriority="34" w:qFormat="1"/>
+    <w:lsdException w:name="Quote" w:uiPriority="29" w:qFormat="1"/>
+    <w:lsdException w:name="Intense Quote" w:uiPriority="30" w:qFormat="1"/>
+    <w:lsdException w:name="Medium List 2 Accent 1" w:uiPriority="66"/>
+    <w:lsdException w:name="Medium Grid 1 Accent 1" w:uiPriority="67"/>
+    <w:lsdException w:name="Medium Grid 2 Accent 1" w:uiPriority="68"/>
+    <w:lsdException w:name="Medium Grid 3 Accent 1" w:uiPriority="69"/>
+    <w:lsdException w:name="Dark List Accent 1" w:uiPriority="70"/>
+    <w:lsdException w:name="Colorful Shading Accent 1" w:uiPriority="71"/>
+    <w:lsdException w:name="Colorful List Accent 1" w:uiPriority="72"/>
+    <w:lsdException w:name="Colorful Grid Accent 1" w:uiPriority="73"/>
+    <w:lsdException w:name="Light Shading Accent 2" w:uiPriority="60"/>
+    <w:lsdException w:name="Light List Accent 2" w:uiPriority="61"/>
+    <w:lsdException w:name="Light Grid Accent 2" w:uiPriority="62"/>
+    <w:lsdException w:name="Medium Shading 1 Accent 2" w:uiPriority="63"/>
+    <w:lsdException w:name="Medium Shading 2 Accent 2" w:uiPriority="64"/>
+    <w:lsdException w:name="Medium List 1 Accent 2" w:uiPriority="65"/>
+    <w:lsdException w:name="Medium List 2 Accent 2" w:uiPriority="66"/>
+    <w:lsdException w:name="Medium Grid 1 Accent 2" w:uiPriority="67"/>
+    <w:lsdException w:name="Medium Grid 2 Accent 2" w:uiPriority="68"/>
+    <w:lsdException w:name="Medium Grid 3 Accent 2" w:uiPriority="69"/>
+    <w:lsdException w:name="Dark List Accent 2" w:uiPriority="70"/>
+    <w:lsdException w:name="Colorful Shading Accent 2" w:uiPriority="71"/>
+    <w:lsdException w:name="Colorful List Accent 2" w:uiPriority="72"/>
+    <w:lsdException w:name="Colorful Grid Accent 2" w:uiPriority="73"/>
+    <w:lsdException w:name="Light Shading Accent 3" w:uiPriority="60"/>
+    <w:lsdException w:name="Light List Accent 3" w:uiPriority="61"/>
+    <w:lsdException w:name="Light Grid Accent 3" w:uiPriority="62"/>
+    <w:lsdException w:name="Medium Shading 1 Accent 3" w:uiPriority="63"/>
+    <w:lsdException w:name="Medium Shading 2 Accent 3" w:uiPriority="64"/>
+    <w:lsdException w:name="Medium List 1 Accent 3" w:uiPriority="65"/>
+    <w:lsdException w:name="Medium List 2 Accent 3" w:uiPriority="66"/>
+    <w:lsdException w:name="Medium Grid 1 Accent 3" w:uiPriority="67"/>
+    <w:lsdException w:name="Medium Grid 2 Accent 3" w:uiPriority="68"/>
+    <w:lsdException w:name="Medium Grid 3 Accent 3" w:uiPriority="69"/>
+    <w:lsdException w:name="Dark List Accent 3" w:uiPriority="70"/>
+    <w:lsdException w:name="Colorful Shading Accent 3" w:uiPriority="71"/>
+    <w:lsdException w:name="Colorful List Accent 3" w:uiPriority="72"/>
+    <w:lsdException w:name="Colorful Grid Accent 3" w:uiPriority="73"/>
+    <w:lsdException w:name="Light Shading Accent 4" w:uiPriority="60"/>
+    <w:lsdException w:name="Light List Accent 4" w:uiPriority="61"/>
+    <w:lsdException w:name="Light Grid Accent 4" w:uiPriority="62"/>
+    <w:lsdException w:name="Medium Shading 1 Accent 4" w:uiPriority="63"/>
+    <w:lsdException w:name="Medium Shading 2 Accent 4" w:uiPriority="64"/>
+    <w:lsdException w:name="Medium List 1 Accent 4" w:uiPriority="65"/>
+    <w:lsdException w:name="Medium List 2 Accent 4" w:uiPriority="66"/>
+    <w:lsdException w:name="Medium Grid 1 Accent 4" w:uiPriority="67"/>
+    <w:lsdException w:name="Medium Grid 2 Accent 4" w:uiPriority="68"/>
+    <w:lsdException w:name="Medium Grid 3 Accent 4" w:uiPriority="69"/>
+    <w:lsdException w:name="Dark List Accent 4" w:uiPriority="70"/>
+    <w:lsdException w:name="Colorful Shading Accent 4" w:uiPriority="71"/>
+    <w:lsdException w:name="Colorful List Accent 4" w:uiPriority="72"/>
+    <w:lsdException w:name="Colorful Grid Accent 4" w:uiPriority="73"/>
+    <w:lsdException w:name="Light Shading Accent 5" w:uiPriority="60"/>
+    <w:lsdException w:name="Light List Accent 5" w:uiPriority="61"/>
+    <w:lsdException w:name="Light Grid Accent 5" w:uiPriority="62"/>
+    <w:lsdException w:name="Medium Shading 1 Accent 5" w:uiPriority="63"/>
+    <w:lsdException w:name="Medium Shading 2 Accent 5" w:uiPriority="64"/>
+    <w:lsdException w:name="Medium List 1 Accent 5" w:uiPriority="65"/>
+    <w:lsdException w:name="Medium List 2 Accent 5" w:uiPriority="66"/>
+    <w:lsdException w:name="Medium Grid 1 Accent 5" w:uiPriority="67"/>
+    <w:lsdException w:name="Medium Grid 2 Accent 5" w:uiPriority="68"/>
+    <w:lsdException w:name="Medium Grid 3 Accent 5" w:uiPriority="69"/>
+    <w:lsdException w:name="Dark List Accent 5" w:uiPriority="70"/>
+    <w:lsdException w:name="Colorful Shading Accent 5" w:uiPriority="71"/>
+    <w:lsdException w:name="Colorful List Accent 5" w:uiPriority="72"/>
+    <w:lsdException w:name="Colorful Grid Accent 5" w:uiPriority="73"/>
+    <w:lsdException w:name="Light Shading Accent 6" w:uiPriority="60"/>
+    <w:lsdException w:name="Light List Accent 6" w:uiPriority="61"/>
+    <w:lsdException w:name="Light Grid Accent 6" w:uiPriority="62"/>
+    <w:lsdException w:name="Medium Shading 1 Accent 6" w:uiPriority="63"/>
+    <w:lsdException w:name="Medium Shading 2 Accent 6" w:uiPriority="64"/>
+    <w:lsdException w:name="Medium List 1 Accent 6" w:uiPriority="65"/>
+    <w:lsdException w:name="Medium List 2 Accent 6" w:uiPriority="66"/>
+    <w:lsdException w:name="Medium Grid 1 Accent 6" w:uiPriority="67"/>
+    <w:lsdException w:name="Medium Grid 2 Accent 6" w:uiPriority="68"/>
+    <w:lsdException w:name="Medium Grid 3 Accent 6" w:uiPriority="69"/>
+    <w:lsdException w:name="Dark List Accent 6" w:uiPriority="70"/>
+    <w:lsdException w:name="Colorful Shading Accent 6" w:uiPriority="71"/>
+    <w:lsdException w:name="Colorful List Accent 6" w:uiPriority="72"/>
+    <w:lsdException w:name="Colorful Grid Accent 6" w:uiPriority="73"/>
+    <w:lsdException w:name="Subtle Emphasis" w:uiPriority="19" w:qFormat="1"/>
+    <w:lsdException w:name="Intense Emphasis" w:uiPriority="21" w:qFormat="1"/>
+    <w:lsdException w:name="Subtle Reference" w:uiPriority="31" w:qFormat="1"/>
+    <w:lsdException w:name="Intense Reference" w:uiPriority="32" w:qFormat="1"/>
+    <w:lsdException w:name="Book Title" w:uiPriority="33" w:qFormat="1"/>
+    <w:lsdException w:name="Bibliography" w:semiHidden="1" w:uiPriority="37" w:unhideWhenUsed="1"/>
+    <w:lsdException w:name="TOC Heading" w:semiHidden="1" w:uiPriority="39" w:unhideWhenUsed="1" w:qFormat="1"/>
+    <w:lsdException w:name="Plain Table 1" w:uiPriority="41"/>
+    <w:lsdException w:name="Plain Table 2" w:uiPriority="42"/>
+    <w:lsdException w:name="Plain Table 3" w:uiPriority="43"/>
+    <w:lsdException w:name="Plain Table 4" w:uiPriority="44"/>
+    <w:lsdException w:name="Plain Table 5" w:uiPriority="45"/>
+    <w:lsdException w:name="Grid Table Light" w:uiPriority="40"/>
+    <w:lsdException w:name="Grid Table 1 Light" w:uiPriority="46"/>
+    <w:lsdException w:name="Grid Table 2" w:uiPriority="47"/>
+    <w:lsdException w:name="Grid Table 3" w:uiPriority="48"/>
+    <w:lsdException w:name="Grid Table 4" w:uiPriority="49"/>
+    <w:lsdException w:name="Grid Table 5 Dark" w:uiPriority="50"/>
+    <w:lsdException w:name="Grid Table 6 Colorful" w:uiPriority="51"/>
+    <w:lsdException w:name="Grid Table 7 Colorful" w:uiPriority="52"/>
+    <w:lsdException w:name="Grid Table 1 Light Accent 1" w:uiPriority="46"/>
+    <w:lsdException w:name="Grid Table 2 Accent 1" w:uiPriority="47"/>
+    <w:lsdException w:name="Grid Table 3 Accent 1" w:uiPriority="48"/>
+    <w:lsdException w:name="Grid Table 4 Accent 1" w:uiPriority="49"/>
+    <w:lsdException w:name="Grid Table 5 Dark Accent 1" w:uiPriority="50"/>
+    <w:lsdException w:name="Grid Table 6 Colorful Accent 1" w:uiPriority="51"/>
+    <w:lsdException w:name="Grid Table 7 Colorful Accent 1" w:uiPriority="52"/>
+    <w:lsdException w:name="Grid Table 1 Light Accent 2" w:uiPriority="46"/>
+    <w:lsdException w:name="Grid Table 2 Accent 2" w:uiPriority="47"/>
+    <w:lsdException w:name="Grid Table 3 Accent 2" w:uiPriority="48"/>
+    <w:lsdException w:name="Grid Table 4 Accent 2" w:uiPriority="49"/>
+    <w:lsdException w:name="Grid Table 5 Dark Accent 2" w:uiPriority="50"/>
+    <w:lsdException w:name="Grid Table 6 Colorful Accent 2" w:uiPriority="51"/>
+    <w:lsdException w:name="Grid Table 7 Colorful Accent 2" w:uiPriority="52"/>
+    <w:lsdException w:name="Grid Table 1 Light Accent 3" w:uiPriority="46"/>
+    <w:lsdException w:name="Grid Table 2 Accent 3" w:uiPriority="47"/>
+    <w:lsdException w:name="Grid Table 3 Accent 3" w:uiPriority="48"/>
+    <w:lsdException w:name="Grid Table 4 Accent 3" w:uiPriority="49"/>
+    <w:lsdException w:name="Grid Table 5 Dark Accent 3" w:uiPriority="50"/>
+    <w:lsdException w:name="Grid Table 6 Colorful Accent 3" w:uiPriority="51"/>
+    <w:lsdException w:name="Grid Table 7 Colorful Accent 3" w:uiPriority="52"/>
+    <w:lsdException w:name="Grid Table 1 Light Accent 4" w:uiPriority="46"/>
+    <w:lsdException w:name="Grid Table 2 Accent 4" w:uiPriority="47"/>
+    <w:lsdException w:name="Grid Table 3 Accent 4" w:uiPriority="48"/>
+    <w:lsdException w:name="Grid Table 4 Accent 4" w:uiPriority="49"/>
+    <w:lsdException w:name="Grid Table 5 Dark Accent 4" w:uiPriority="50"/>
+    <w:lsdException w:name="Grid Table 6 Colorful Accent 4" w:uiPriority="51"/>
+    <w:lsdException w:name="Grid Table 7 Colorful Accent 4" w:uiPriority="52"/>
+    <w:lsdException w:name="Grid Table 1 Light Accent 5" w:uiPriority="46"/>
+    <w:lsdException w:name="Grid Table 2 Accent 5" w:uiPriority="47"/>
+    <w:lsdException w:name="Grid Table 3 Accent 5" w:uiPriority="48"/>
+    <w:lsdException w:name="Grid Table 4 Accent 5" w:uiPriority="49"/>
+    <w:lsdException w:name="Grid Table 5 Dark Accent 5" w:uiPriority="50"/>
+    <w:lsdException w:name="Grid Table 6 Colorful Accent 5" w:uiPriority="51"/>
+    <w:lsdException w:name="Grid Table 7 Colorful Accent 5" w:uiPriority="52"/>
+    <w:lsdException w:name="Grid Table 1 Light Accent 6" w:uiPriority="46"/>
+    <w:lsdException w:name="Grid Table 2 Accent 6" w:uiPriority="47"/>
+    <w:lsdException w:name="Grid Table 3 Accent 6" w:uiPriority="48"/>
+    <w:lsdException w:name="Grid Table 4 Accent 6" w:uiPriority="49"/>
+    <w:lsdException w:name="Grid Table 5 Dark Accent 6" w:uiPriority="50"/>
+    <w:lsdException w:name="Grid Table 6 Colorful Accent 6" w:uiPriority="51"/>
+    <w:lsdException w:name="Grid Table 7 Colorful Accent 6" w:uiPriority="52"/>
+    <w:lsdException w:name="List Table 1 Light" w:uiPriority="46"/>
+    <w:lsdException w:name="List Table 2" w:uiPriority="47"/>
+    <w:lsdException w:name="List Table 3" w:uiPriority="48"/>
+    <w:lsdException w:name="List Table 4" w:uiPriority="49"/>
+    <w:lsdException w:name="List Table 5 Dark" w:uiPriority="50"/>
+    <w:lsdException w:name="List Table 6 Colorful" w:uiPriority="51"/>
+    <w:lsdException w:name="List Table 7 Colorful" w:uiPriority="52"/>
+    <w:lsdException w:name="List Table 1 Light Accent 1" w:uiPriority="46"/>
+    <w:lsdException w:name="List Table 2 Accent 1" w:uiPriority="47"/>
+    <w:lsdException w:name="List Table 3 Accent 1" w:uiPriority="48"/>
+    <w:lsdException w:name="List Table 4 Accent 1" w:uiPriority="49"/>
+    <w:lsdException w:name="List Table 5 Dark Accent 1" w:uiPriority="50"/>
+    <w:lsdException w:name="List Table 6 Colorful Accent 1" w:uiPriority="51"/>
+    <w:lsdException w:name="List Table 7 Colorful Accent 1" w:uiPriority="52"/>
+    <w:lsdException w:name="List Table 1 Light Accent 2" w:uiPriority="46"/>
+    <w:lsdException w:name="List Table 2 Accent 2" w:uiPriority="47"/>
+    <w:lsdException w:name="List Table 3 Accent 2" w:uiPriority="48"/>
+    <w:lsdException w:name="List Table 4 Accent 2" w:uiPriority="49"/>
+    <w:lsdException w:name="List Table 5 Dark Accent 2" w:uiPriority="50"/>
+    <w:lsdException w:name="List Table 6 Colorful Accent 2" w:uiPriority="51"/>
+    <w:lsdException w:name="List Table 7 Colorful Accent 2" w:uiPriority="52"/>
+    <w:lsdException w:name="List Table 1 Light Accent 3" w:uiPriority="46"/>
+    <w:lsdException w:name="List Table 2 Accent 3" w:uiPriority="47"/>
+    <w:lsdException w:name="List Table 3 Accent 3" w:uiPriority="48"/>
+    <w:lsdException w:name="List Table 4 Accent 3" w:uiPriority="49"/>
+    <w:lsdException w:name="List Table 5 Dark Accent 3" w:uiPriority="50"/>
+    <w:lsdException w:name="List Table 6 Colorful Accent 3" w:uiPriority="51"/>
+    <w:lsdException w:name="List Table 7 Colorful Accent 3" w:uiPriority="52"/>
+    <w:lsdException w:name="List Table 1 Light Accent 4" w:uiPriority="46"/>
+    <w:lsdException w:name="List Table 2 Accent 4" w:uiPriority="47"/>
+    <w:lsdException w:name="List Table 3 Accent 4" w:uiPriority="48"/>
+    <w:lsdException w:name="List Table 4 Accent 4" w:uiPriority="49"/>
+    <w:lsdException w:name="List Table 5 Dark Accent 4" w:uiPriority="50"/>
+    <w:lsdException w:name="List Table 6 Colorful Accent 4" w:uiPriority="51"/>
+    <w:lsdException w:name="List Table 7 Colorful Accent 4" w:uiPriority="52"/>
+    <w:lsdException w:name="List Table 1 Light Accent 5" w:uiPriority="46"/>
+    <w:lsdException w:name="List Table 2 Accent 5" w:uiPriority="47"/>
+    <w:lsdException w:name="List Table 3 Accent 5" w:uiPriority="48"/>
+    <w:lsdException w:name="List Table 4 Accent 5" w:uiPriority="49"/>
+    <w:lsdException w:name="List Table 5 Dark Accent 5" w:uiPriority="50"/>
+    <w:lsdException w:name="List Table 6 Colorful Accent 5" w:uiPriority="51"/>
+    <w:lsdException w:name="List Table 7 Colorful Accent 5" w:uiPriority="52"/>
+    <w:lsdException w:name="List Table 1 Light Accent 6" w:uiPriority="46"/>
+    <w:lsdException w:name="List Table 2 Accent 6" w:uiPriority="47"/>
+    <w:lsdException w:name="List Table 3 Accent 6" w:uiPriority="48"/>
+    <w:lsdException w:name="List Table 4 Accent 6" w:uiPriority="49"/>
+    <w:lsdException w:name="List Table 5 Dark Accent 6" w:uiPriority="50"/>
+    <w:lsdException w:name="List Table 6 Colorful Accent 6" w:uiPriority="51"/>
+    <w:lsdException w:name="List Table 7 Colorful Accent 6" w:uiPriority="52"/>
   </w:latentStyles>
   <w:style w:type="paragraph" w:default="1" w:styleId="Normal">
     <w:name w:val="Normal"/>
@@ -6763,7 +5976,7 @@
 </file>
 
 <file path=customXml/itemProps1.xml><?xml version="1.0" encoding="utf-8"?>
-<ds:datastoreItem xmlns:ds="http://schemas.openxmlformats.org/officeDocument/2006/customXml" ds:itemID="{EEED00EE-0C00-4B43-9517-31C685F00C6A}">
+<ds:datastoreItem xmlns:ds="http://schemas.openxmlformats.org/officeDocument/2006/customXml" ds:itemID="{2D05FD84-425C-1244-A61D-E442266B4B16}">
   <ds:schemaRefs>
     <ds:schemaRef ds:uri="http://schemas.openxmlformats.org/officeDocument/2006/bibliography"/>
   </ds:schemaRefs>

</xml_diff>

<commit_message>
Reworded the initial statement on the CV, added Olo to professional history, changed children's ages, changed Nathan Finn's info
</commit_message>
<xml_diff>
--- a/files/cv/vernonking-ministry-cv.docx
+++ b/files/cv/vernonking-ministry-cv.docx
@@ -7,7 +7,24 @@
         <w:pStyle w:val="Heading7"/>
       </w:pPr>
       <w:r>
-        <w:t>Having felt an earnest call to ministry since college, I have been preparing for church ministry through internship opportunities, academic study, voracious reading, intense dialog, and a foray into electronic publishing while simultaneously pursuing a career in software development. Although my primary focus has been church health, including church planting and church strengthening, I have also been gifted in personal counseling and have experience in adoption ministry.</w:t>
+        <w:t xml:space="preserve">Though a software engineer vocationally, I have </w:t>
+      </w:r>
+      <w:r>
+        <w:t xml:space="preserve"> felt an earnest call to ministry since college</w:t>
+      </w:r>
+      <w:r>
+        <w:t xml:space="preserve"> and am currently pursuing pulpit supply, interim ministry, and itinerant ministry. </w:t>
+      </w:r>
+      <w:bookmarkStart w:id="0" w:name="_GoBack"/>
+      <w:bookmarkEnd w:id="0"/>
+      <w:r>
+        <w:t xml:space="preserve"> I have been preparing for church ministry through internship opportunities, academic study, vor</w:t>
+      </w:r>
+      <w:r>
+        <w:t xml:space="preserve">acious reading, intense dialog, and even </w:t>
+      </w:r>
+      <w:r>
+        <w:t>a foray into electronic publishing. Although my primary focus has been church health, including church planting and church strengthening, I have also been gifted in personal counseling and have experience in adoption ministry.</w:t>
       </w:r>
       <w:r>
         <w:t xml:space="preserve"> </w:t>
@@ -182,13 +199,16 @@
         <w:t>Ver</w:t>
       </w:r>
       <w:r>
-        <w:t>non Ray, IV (12), Brooklyn Leigh (8</w:t>
+        <w:t>non Ray, IV (12</w:t>
+      </w:r>
+      <w:r>
+        <w:t>), Brooklyn Leigh (9</w:t>
       </w:r>
       <w:r>
         <w:t xml:space="preserve">), </w:t>
       </w:r>
       <w:r>
-        <w:t>Emma Grace (4</w:t>
+        <w:t>Emma Grace (5</w:t>
       </w:r>
       <w:r>
         <w:t>), Seth Christopher (</w:t>
@@ -230,15 +250,7 @@
     </w:p>
     <w:p>
       <w:r>
-        <w:t xml:space="preserve">1007 </w:t>
-      </w:r>
-      <w:proofErr w:type="spellStart"/>
-      <w:r>
-        <w:t>Oakgrove</w:t>
-      </w:r>
-      <w:proofErr w:type="spellEnd"/>
-      <w:r>
-        <w:t xml:space="preserve"> Circle</w:t>
+        <w:t>1007 Oakgrove Circle</w:t>
       </w:r>
       <w:r>
         <w:br/>
@@ -394,6 +406,7 @@
         <w:pStyle w:val="Heading5"/>
       </w:pPr>
       <w:r>
+        <w:lastRenderedPageBreak/>
         <w:t>Texas A&amp;M University | College Station, Texas</w:t>
       </w:r>
     </w:p>
@@ -436,7 +449,6 @@
         <w:pStyle w:val="Heading1"/>
       </w:pPr>
       <w:r>
-        <w:lastRenderedPageBreak/>
         <w:t>Relevant</w:t>
       </w:r>
       <w:r>
@@ -937,6 +949,11 @@
       <w:pPr>
         <w:pStyle w:val="Heading5"/>
       </w:pPr>
+    </w:p>
+    <w:p>
+      <w:pPr>
+        <w:pStyle w:val="Heading5"/>
+      </w:pPr>
       <w:r>
         <w:t>Church o</w:t>
       </w:r>
@@ -1070,7 +1087,6 @@
         <w:pStyle w:val="Heading5"/>
       </w:pPr>
       <w:r>
-        <w:lastRenderedPageBreak/>
         <w:t>Portland Avenue Baptist Church | Oklahoma City, Oklahoma</w:t>
       </w:r>
     </w:p>
@@ -1452,13 +1468,90 @@
         <w:t>History</w:t>
       </w:r>
     </w:p>
-    <w:p/>
-    <w:p/>
+    <w:p>
+      <w:pPr>
+        <w:rPr>
+          <w:rFonts w:asciiTheme="majorHAnsi" w:hAnsiTheme="majorHAnsi"/>
+          <w:b/>
+        </w:rPr>
+      </w:pPr>
+    </w:p>
     <w:p>
       <w:pPr>
         <w:pStyle w:val="Heading5"/>
       </w:pPr>
       <w:r>
+        <w:t>Olo</w:t>
+      </w:r>
+      <w:r>
+        <w:t xml:space="preserve"> </w:t>
+      </w:r>
+      <w:r>
+        <w:t>| Waco, Texas</w:t>
+      </w:r>
+      <w:r>
+        <w:tab/>
+      </w:r>
+    </w:p>
+    <w:p>
+      <w:r>
+        <w:rPr>
+          <w:i/>
+        </w:rPr>
+        <w:t>Senior Software Engineer</w:t>
+      </w:r>
+      <w:r>
+        <w:rPr>
+          <w:i/>
+        </w:rPr>
+        <w:tab/>
+      </w:r>
+      <w:r>
+        <w:rPr>
+          <w:i/>
+        </w:rPr>
+        <w:tab/>
+      </w:r>
+      <w:r>
+        <w:rPr>
+          <w:i/>
+        </w:rPr>
+        <w:tab/>
+      </w:r>
+      <w:r>
+        <w:rPr>
+          <w:i/>
+        </w:rPr>
+        <w:tab/>
+      </w:r>
+      <w:r>
+        <w:rPr>
+          <w:i/>
+        </w:rPr>
+        <w:tab/>
+      </w:r>
+      <w:r>
+        <w:rPr>
+          <w:i/>
+        </w:rPr>
+        <w:tab/>
+      </w:r>
+      <w:r>
+        <w:rPr>
+          <w:i/>
+        </w:rPr>
+        <w:tab/>
+      </w:r>
+      <w:r>
+        <w:t>January 2015–present</w:t>
+      </w:r>
+    </w:p>
+    <w:p>
+      <w:pPr>
+        <w:pStyle w:val="Heading5"/>
+      </w:pPr>
+      <w:r>
+        <w:lastRenderedPageBreak/>
         <w:t>Southeastern Baptist Theological Seminary | Wake Forest, North Carolina</w:t>
       </w:r>
     </w:p>
@@ -1486,8 +1579,6 @@
       <w:r>
         <w:t>January 2015</w:t>
       </w:r>
-      <w:bookmarkStart w:id="0" w:name="_GoBack"/>
-      <w:bookmarkEnd w:id="0"/>
     </w:p>
     <w:p>
       <w:pPr>
@@ -1590,7 +1681,6 @@
         <w:pStyle w:val="Heading5"/>
       </w:pPr>
       <w:r>
-        <w:lastRenderedPageBreak/>
         <w:t>FIS | Oklahoma City, Oklahoma</w:t>
       </w:r>
     </w:p>
@@ -1727,9 +1817,6 @@
     <w:p>
       <w:pPr>
         <w:pStyle w:val="Heading5"/>
-        <w:rPr>
-          <w:i/>
-        </w:rPr>
       </w:pPr>
       <w:r>
         <w:t>Nathan Finn</w:t>
@@ -1739,6 +1826,40 @@
       </w:r>
     </w:p>
     <w:p>
+      <w:r>
+        <w:rPr>
+          <w:i/>
+        </w:rPr>
+        <w:t xml:space="preserve">Elder, </w:t>
+      </w:r>
+      <w:r>
+        <w:t>First Baptist Church, Durham, North Carolina</w:t>
+      </w:r>
+      <w:r>
+        <w:t xml:space="preserve"> (formerly)</w:t>
+      </w:r>
+      <w:r>
+        <w:br/>
+      </w:r>
+      <w:r>
+        <w:rPr>
+          <w:rFonts w:cs="Times"/>
+          <w:i/>
+          <w:iCs/>
+          <w:color w:val="1A1A1A"/>
+        </w:rPr>
+        <w:t>Associate Professor, Historical Theology and Baptist Studies</w:t>
+      </w:r>
+      <w:r>
+        <w:rPr>
+          <w:rFonts w:cs="Times"/>
+          <w:color w:val="1A1A1A"/>
+        </w:rPr>
+        <w:t>, Southeastern Baptist Theological Seminary</w:t>
+      </w:r>
+      <w:r>
+        <w:br/>
+      </w:r>
       <w:r>
         <w:rPr>
           <w:rStyle w:val="Strong"/>
@@ -1746,7 +1867,7 @@
           <w:b w:val="0"/>
           <w:i/>
         </w:rPr>
-        <w:t>Dean</w:t>
+        <w:t xml:space="preserve">Dean of the School of Theology and Missions and Professor of Christian Thought and Tradition, </w:t>
       </w:r>
       <w:r>
         <w:rPr>
@@ -1755,51 +1876,14 @@
           <w:b w:val="0"/>
           <w:i/>
         </w:rPr>
-        <w:t xml:space="preserve"> of the</w:t>
-      </w:r>
-      <w:r>
-        <w:rPr>
-          <w:rStyle w:val="Strong"/>
-          <w:rFonts w:eastAsia="Times New Roman" w:cs="Times New Roman"/>
-          <w:b w:val="0"/>
-          <w:i/>
-        </w:rPr>
-        <w:t xml:space="preserve"> School of Theology and Mission</w:t>
-      </w:r>
-      <w:r>
-        <w:rPr>
-          <w:rStyle w:val="Strong"/>
-          <w:rFonts w:eastAsia="Times New Roman" w:cs="Times New Roman"/>
-          <w:b w:val="0"/>
-          <w:i/>
-        </w:rPr>
-        <w:t xml:space="preserve">s and Professor of Christian Thought and Tradition, </w:t>
-      </w:r>
-      <w:r>
-        <w:rPr>
-          <w:rStyle w:val="Strong"/>
-          <w:rFonts w:eastAsia="Times New Roman" w:cs="Times New Roman"/>
-          <w:b w:val="0"/>
-          <w:i/>
-        </w:rPr>
         <w:br/>
       </w:r>
       <w:r>
-        <w:t xml:space="preserve">Union University (effective July 1, </w:t>
-      </w:r>
-      <w:proofErr w:type="gramStart"/>
-      <w:r>
-        <w:t>2015)</w:t>
+        <w:t xml:space="preserve">Union University </w:t>
       </w:r>
       <w:r>
         <w:br/>
-      </w:r>
-      <w:r>
-        <w:t>(</w:t>
-      </w:r>
-      <w:proofErr w:type="gramEnd"/>
-      <w:r>
-        <w:t>919) 280-4309</w:t>
+        <w:t>(919) 280-4309</w:t>
       </w:r>
       <w:r>
         <w:br/>
@@ -1924,6 +2008,7 @@
         </w:rPr>
       </w:pPr>
       <w:r>
+        <w:lastRenderedPageBreak/>
         <w:t>Ryan Hutchinson</w:t>
       </w:r>
       <w:r>
@@ -2160,7 +2245,7 @@
                 <w:rStyle w:val="Heading9Char"/>
                 <w:noProof/>
               </w:rPr>
-              <w:t>1</w:t>
+              <w:t>5</w:t>
             </w:r>
             <w:r>
               <w:rPr>
@@ -2197,7 +2282,7 @@
                 <w:rStyle w:val="Heading9Char"/>
                 <w:noProof/>
               </w:rPr>
-              <w:t>4</w:t>
+              <w:t>5</w:t>
             </w:r>
             <w:r>
               <w:rPr>
@@ -5976,7 +6061,7 @@
 </file>
 
 <file path=customXml/itemProps1.xml><?xml version="1.0" encoding="utf-8"?>
-<ds:datastoreItem xmlns:ds="http://schemas.openxmlformats.org/officeDocument/2006/customXml" ds:itemID="{2D05FD84-425C-1244-A61D-E442266B4B16}">
+<ds:datastoreItem xmlns:ds="http://schemas.openxmlformats.org/officeDocument/2006/customXml" ds:itemID="{C071A7DE-9240-4546-B084-543516B35E36}">
   <ds:schemaRefs>
     <ds:schemaRef ds:uri="http://schemas.openxmlformats.org/officeDocument/2006/bibliography"/>
   </ds:schemaRefs>

</xml_diff>

<commit_message>
Changed Olo start date to February 2015
</commit_message>
<xml_diff>
--- a/files/cv/vernonking-ministry-cv.docx
+++ b/files/cv/vernonking-ministry-cv.docx
@@ -7,24 +7,13 @@
         <w:pStyle w:val="Heading7"/>
       </w:pPr>
       <w:r>
-        <w:t xml:space="preserve">Though a software engineer vocationally, I have </w:t>
-      </w:r>
-      <w:r>
-        <w:t xml:space="preserve"> felt an earnest call to ministry since college</w:t>
-      </w:r>
-      <w:r>
-        <w:t xml:space="preserve"> and am currently pursuing pulpit supply, interim ministry, and itinerant ministry. </w:t>
-      </w:r>
-      <w:bookmarkStart w:id="0" w:name="_GoBack"/>
-      <w:bookmarkEnd w:id="0"/>
-      <w:r>
-        <w:t xml:space="preserve"> I have been preparing for church ministry through internship opportunities, academic study, vor</w:t>
-      </w:r>
-      <w:r>
-        <w:t xml:space="preserve">acious reading, intense dialog, and even </w:t>
-      </w:r>
-      <w:r>
-        <w:t>a foray into electronic publishing. Although my primary focus has been church health, including church planting and church strengthening, I have also been gifted in personal counseling and have experience in adoption ministry.</w:t>
+        <w:t xml:space="preserve">Having felt an earnest call to ministry since college, </w:t>
+      </w:r>
+      <w:r>
+        <w:t>I have been preparing for church ministry through internship opportunities, academic study, voracious reading, intense dialog, and even a foray into electronic publishing. Although my primary ministerial focus has been church health, I have also been gifted in personal counseling and have experience in adoption ministry. I am currently available for itinerant preaching, intentional interims, and church consultations</w:t>
+      </w:r>
+      <w:r>
+        <w:t>.</w:t>
       </w:r>
       <w:r>
         <w:t xml:space="preserve"> </w:t>
@@ -406,7 +395,6 @@
         <w:pStyle w:val="Heading5"/>
       </w:pPr>
       <w:r>
-        <w:lastRenderedPageBreak/>
         <w:t>Texas A&amp;M University | College Station, Texas</w:t>
       </w:r>
     </w:p>
@@ -449,6 +437,7 @@
         <w:pStyle w:val="Heading1"/>
       </w:pPr>
       <w:r>
+        <w:lastRenderedPageBreak/>
         <w:t>Relevant</w:t>
       </w:r>
       <w:r>
@@ -949,11 +938,6 @@
       <w:pPr>
         <w:pStyle w:val="Heading5"/>
       </w:pPr>
-    </w:p>
-    <w:p>
-      <w:pPr>
-        <w:pStyle w:val="Heading5"/>
-      </w:pPr>
       <w:r>
         <w:t>Church o</w:t>
       </w:r>
@@ -1087,6 +1071,7 @@
         <w:pStyle w:val="Heading5"/>
       </w:pPr>
       <w:r>
+        <w:lastRenderedPageBreak/>
         <w:t>Portland Avenue Baptist Church | Oklahoma City, Oklahoma</w:t>
       </w:r>
     </w:p>
@@ -1498,7 +1483,7 @@
         <w:rPr>
           <w:i/>
         </w:rPr>
-        <w:t>Senior Software Engineer</w:t>
+        <w:t>Software Engineer</w:t>
       </w:r>
       <w:r>
         <w:rPr>
@@ -1543,7 +1528,16 @@
         <w:tab/>
       </w:r>
       <w:r>
-        <w:t>January 2015–present</w:t>
+        <w:rPr>
+          <w:i/>
+        </w:rPr>
+        <w:tab/>
+      </w:r>
+      <w:r>
+        <w:t>February</w:t>
+      </w:r>
+      <w:r>
+        <w:t xml:space="preserve"> 2015–present</w:t>
       </w:r>
     </w:p>
     <w:p>
@@ -1551,7 +1545,6 @@
         <w:pStyle w:val="Heading5"/>
       </w:pPr>
       <w:r>
-        <w:lastRenderedPageBreak/>
         <w:t>Southeastern Baptist Theological Seminary | Wake Forest, North Carolina</w:t>
       </w:r>
     </w:p>
@@ -1681,6 +1674,7 @@
         <w:pStyle w:val="Heading5"/>
       </w:pPr>
       <w:r>
+        <w:lastRenderedPageBreak/>
         <w:t>FIS | Oklahoma City, Oklahoma</w:t>
       </w:r>
     </w:p>
@@ -1826,6 +1820,12 @@
       </w:r>
     </w:p>
     <w:p>
+      <w:pPr>
+        <w:rPr>
+          <w:rFonts w:cs="Times"/>
+          <w:color w:val="1A1A1A"/>
+        </w:rPr>
+      </w:pPr>
       <w:r>
         <w:rPr>
           <w:i/>
@@ -1855,7 +1855,28 @@
           <w:rFonts w:cs="Times"/>
           <w:color w:val="1A1A1A"/>
         </w:rPr>
-        <w:t>, Southeastern Baptist Theological Seminary</w:t>
+        <w:t xml:space="preserve">, </w:t>
+      </w:r>
+      <w:r>
+        <w:rPr>
+          <w:rFonts w:cs="Times"/>
+          <w:color w:val="1A1A1A"/>
+        </w:rPr>
+        <w:br/>
+      </w:r>
+      <w:r>
+        <w:rPr>
+          <w:rFonts w:cs="Times"/>
+          <w:color w:val="1A1A1A"/>
+        </w:rPr>
+        <w:t>Southeastern Baptist Theological Seminary</w:t>
+      </w:r>
+      <w:r>
+        <w:rPr>
+          <w:rFonts w:cs="Times"/>
+          <w:color w:val="1A1A1A"/>
+        </w:rPr>
+        <w:t xml:space="preserve"> (formerly)</w:t>
       </w:r>
       <w:r>
         <w:br/>
@@ -2008,7 +2029,6 @@
         </w:rPr>
       </w:pPr>
       <w:r>
-        <w:lastRenderedPageBreak/>
         <w:t>Ryan Hutchinson</w:t>
       </w:r>
       <w:r>
@@ -2121,11 +2141,8 @@
       <w:r>
         <w:t xml:space="preserve"> </w:t>
       </w:r>
-    </w:p>
-    <w:p>
-      <w:pPr>
-        <w:pStyle w:val="Heading5"/>
-      </w:pPr>
+      <w:bookmarkStart w:id="0" w:name="_GoBack"/>
+      <w:bookmarkEnd w:id="0"/>
     </w:p>
     <w:sectPr>
       <w:headerReference w:type="default" r:id="rId26"/>
@@ -2245,7 +2262,7 @@
                 <w:rStyle w:val="Heading9Char"/>
                 <w:noProof/>
               </w:rPr>
-              <w:t>5</w:t>
+              <w:t>3</w:t>
             </w:r>
             <w:r>
               <w:rPr>
@@ -2282,7 +2299,7 @@
                 <w:rStyle w:val="Heading9Char"/>
                 <w:noProof/>
               </w:rPr>
-              <w:t>5</w:t>
+              <w:t>4</w:t>
             </w:r>
             <w:r>
               <w:rPr>
@@ -6061,7 +6078,7 @@
 </file>
 
 <file path=customXml/itemProps1.xml><?xml version="1.0" encoding="utf-8"?>
-<ds:datastoreItem xmlns:ds="http://schemas.openxmlformats.org/officeDocument/2006/customXml" ds:itemID="{C071A7DE-9240-4546-B084-543516B35E36}">
+<ds:datastoreItem xmlns:ds="http://schemas.openxmlformats.org/officeDocument/2006/customXml" ds:itemID="{42E8A8C2-9A50-1940-83DE-220D759EB18A}">
   <ds:schemaRefs>
     <ds:schemaRef ds:uri="http://schemas.openxmlformats.org/officeDocument/2006/bibliography"/>
   </ds:schemaRefs>

</xml_diff>